<commit_message>
add keys and reformat melatonin tables
</commit_message>
<xml_diff>
--- a/FB/Meetings with FB (Notes).docx
+++ b/FB/Meetings with FB (Notes).docx
@@ -19,19 +19,19 @@
           <w:szCs w:val="22"/>
           <w:u w:val="single"/>
         </w:rPr>
-        <w:t>Meetings with FB re. prodrome and melatonin papers.</w:t>
-      </w:r>
-    </w:p>
-    <w:p>
-      <w:pPr>
-        <w:pStyle w:val="p1"/>
+        <w:t xml:space="preserve">Meetings with FB re. </w:t>
+      </w:r>
+      <w:proofErr w:type="spellStart"/>
+      <w:r>
         <w:rPr>
           <w:b/>
           <w:sz w:val="22"/>
           <w:szCs w:val="22"/>
           <w:u w:val="single"/>
         </w:rPr>
-      </w:pPr>
+        <w:t>prodrome</w:t>
+      </w:r>
+      <w:proofErr w:type="spellEnd"/>
       <w:r>
         <w:rPr>
           <w:b/>
@@ -39,7 +39,7 @@
           <w:szCs w:val="22"/>
           <w:u w:val="single"/>
         </w:rPr>
-        <w:t>Meeting Notes.</w:t>
+        <w:t xml:space="preserve"> and melatonin papers.</w:t>
       </w:r>
     </w:p>
     <w:p>
@@ -52,24 +52,44 @@
           <w:u w:val="single"/>
         </w:rPr>
       </w:pPr>
-    </w:p>
-    <w:p>
-      <w:pPr>
-        <w:pStyle w:val="p1"/>
+      <w:r>
         <w:rPr>
           <w:b/>
           <w:sz w:val="22"/>
           <w:szCs w:val="22"/>
           <w:u w:val="single"/>
         </w:rPr>
-      </w:pPr>
-      <w:r>
+        <w:t>Meeting Notes.</w:t>
+      </w:r>
+    </w:p>
+    <w:p>
+      <w:pPr>
+        <w:pStyle w:val="p1"/>
         <w:rPr>
           <w:b/>
           <w:sz w:val="22"/>
           <w:szCs w:val="22"/>
           <w:u w:val="single"/>
         </w:rPr>
+      </w:pPr>
+    </w:p>
+    <w:p>
+      <w:pPr>
+        <w:pStyle w:val="p1"/>
+        <w:rPr>
+          <w:b/>
+          <w:sz w:val="22"/>
+          <w:szCs w:val="22"/>
+          <w:u w:val="single"/>
+        </w:rPr>
+      </w:pPr>
+      <w:r>
+        <w:rPr>
+          <w:b/>
+          <w:sz w:val="22"/>
+          <w:szCs w:val="22"/>
+          <w:u w:val="single"/>
+        </w:rPr>
         <w:t>06/05/2017</w:t>
       </w:r>
     </w:p>
@@ -83,14 +103,25 @@
           <w:u w:val="single"/>
         </w:rPr>
       </w:pPr>
-      <w:r>
-        <w:rPr>
-          <w:b/>
-          <w:sz w:val="20"/>
-          <w:szCs w:val="20"/>
-          <w:u w:val="single"/>
-        </w:rPr>
-        <w:t xml:space="preserve">Prodrome </w:t>
+      <w:proofErr w:type="spellStart"/>
+      <w:r>
+        <w:rPr>
+          <w:b/>
+          <w:sz w:val="20"/>
+          <w:szCs w:val="20"/>
+          <w:u w:val="single"/>
+        </w:rPr>
+        <w:t>Prodrome</w:t>
+      </w:r>
+      <w:proofErr w:type="spellEnd"/>
+      <w:r>
+        <w:rPr>
+          <w:b/>
+          <w:sz w:val="20"/>
+          <w:szCs w:val="20"/>
+          <w:u w:val="single"/>
+        </w:rPr>
+        <w:t xml:space="preserve"> </w:t>
       </w:r>
       <w:r>
         <w:rPr>
@@ -133,7 +164,15 @@
         <w:pStyle w:val="p2"/>
       </w:pPr>
       <w:r>
-        <w:t>Potential search terms (prodrome):</w:t>
+        <w:t>Potential search terms (</w:t>
+      </w:r>
+      <w:proofErr w:type="spellStart"/>
+      <w:r>
+        <w:t>prodrome</w:t>
+      </w:r>
+      <w:proofErr w:type="spellEnd"/>
+      <w:r>
+        <w:t>):</w:t>
       </w:r>
     </w:p>
     <w:p>
@@ -276,7 +315,15 @@
         <w:pStyle w:val="p1"/>
       </w:pPr>
       <w:r>
-        <w:t>Consider section headings for prodrome paper. How to structure paper?</w:t>
+        <w:t xml:space="preserve">Consider section headings for </w:t>
+      </w:r>
+      <w:proofErr w:type="spellStart"/>
+      <w:r>
+        <w:t>prodrome</w:t>
+      </w:r>
+      <w:proofErr w:type="spellEnd"/>
+      <w:r>
+        <w:t xml:space="preserve"> paper. How to structure paper?</w:t>
       </w:r>
     </w:p>
     <w:p>
@@ -376,7 +423,15 @@
         <w:pStyle w:val="p1"/>
       </w:pPr>
       <w:r>
-        <w:t>Medication to induce sleep – investigate research on adverse affects of medical (oral) melatonin</w:t>
+        <w:t xml:space="preserve">Medication to induce sleep – investigate research on </w:t>
+      </w:r>
+      <w:proofErr w:type="spellStart"/>
+      <w:r>
+        <w:t>adverse affects</w:t>
+      </w:r>
+      <w:proofErr w:type="spellEnd"/>
+      <w:r>
+        <w:t xml:space="preserve"> of medical (oral) melatonin</w:t>
       </w:r>
       <w:r>
         <w:rPr>
@@ -478,18 +533,62 @@
       <w:pPr>
         <w:pStyle w:val="p1"/>
       </w:pPr>
+      <w:proofErr w:type="spellStart"/>
       <w:r>
         <w:rPr>
           <w:bCs/>
         </w:rPr>
-        <w:t>Agomelatine; Ramelteon; Tasimelteon;</w:t>
-      </w:r>
+        <w:t>Agomelatine</w:t>
+      </w:r>
+      <w:proofErr w:type="spellEnd"/>
       <w:r>
         <w:rPr>
           <w:bCs/>
         </w:rPr>
-        <w:t xml:space="preserve"> Circadin</w:t>
-      </w:r>
+        <w:t xml:space="preserve">; </w:t>
+      </w:r>
+      <w:proofErr w:type="spellStart"/>
+      <w:r>
+        <w:rPr>
+          <w:bCs/>
+        </w:rPr>
+        <w:t>Ramelteon</w:t>
+      </w:r>
+      <w:proofErr w:type="spellEnd"/>
+      <w:r>
+        <w:rPr>
+          <w:bCs/>
+        </w:rPr>
+        <w:t xml:space="preserve">; </w:t>
+      </w:r>
+      <w:proofErr w:type="spellStart"/>
+      <w:r>
+        <w:rPr>
+          <w:bCs/>
+        </w:rPr>
+        <w:t>Tasimelteon</w:t>
+      </w:r>
+      <w:proofErr w:type="spellEnd"/>
+      <w:r>
+        <w:rPr>
+          <w:bCs/>
+        </w:rPr>
+        <w:t>;</w:t>
+      </w:r>
+      <w:r>
+        <w:rPr>
+          <w:bCs/>
+        </w:rPr>
+        <w:t xml:space="preserve"> </w:t>
+      </w:r>
+      <w:proofErr w:type="spellStart"/>
+      <w:r>
+        <w:rPr>
+          <w:bCs/>
+        </w:rPr>
+        <w:t>Circadin</w:t>
+      </w:r>
+      <w:proofErr w:type="spellEnd"/>
     </w:p>
     <w:p>
       <w:pPr>
@@ -526,6 +625,7 @@
           <w:u w:val="single"/>
         </w:rPr>
       </w:pPr>
+      <w:proofErr w:type="spellStart"/>
       <w:r>
         <w:rPr>
           <w:b/>
@@ -533,18 +633,28 @@
           <w:szCs w:val="22"/>
           <w:u w:val="single"/>
         </w:rPr>
-        <w:t>Prodrome paper</w:t>
-      </w:r>
-    </w:p>
-    <w:p>
-      <w:pPr>
-        <w:pStyle w:val="p2"/>
+        <w:t>Prodrome</w:t>
+      </w:r>
+      <w:proofErr w:type="spellEnd"/>
+      <w:r>
         <w:rPr>
           <w:b/>
           <w:sz w:val="22"/>
           <w:szCs w:val="22"/>
           <w:u w:val="single"/>
         </w:rPr>
+        <w:t xml:space="preserve"> paper</w:t>
+      </w:r>
+    </w:p>
+    <w:p>
+      <w:pPr>
+        <w:pStyle w:val="p2"/>
+        <w:rPr>
+          <w:b/>
+          <w:sz w:val="22"/>
+          <w:szCs w:val="22"/>
+          <w:u w:val="single"/>
+        </w:rPr>
       </w:pPr>
     </w:p>
     <w:p>
@@ -590,7 +700,21 @@
         <w:rPr>
           <w:strike/>
         </w:rPr>
-        <w:t>Find out which closed loop systems are being manufactured and used – manufacturers (NeuroVista – Australian trial, 2013)</w:t>
+        <w:t>Find out which closed loop systems are being manufactured and used – manufacturers (</w:t>
+      </w:r>
+      <w:proofErr w:type="spellStart"/>
+      <w:r>
+        <w:rPr>
+          <w:strike/>
+        </w:rPr>
+        <w:t>NeuroVista</w:t>
+      </w:r>
+      <w:proofErr w:type="spellEnd"/>
+      <w:r>
+        <w:rPr>
+          <w:strike/>
+        </w:rPr>
+        <w:t xml:space="preserve"> – Australian trial, 2013)</w:t>
       </w:r>
     </w:p>
     <w:p>
@@ -629,7 +753,15 @@
         <w:pStyle w:val="p1"/>
       </w:pPr>
       <w:r>
-        <w:t>If symptoms are common symptoms in any case, how reliably can they be said to be genuine prodromes?</w:t>
+        <w:t xml:space="preserve">If symptoms are common symptoms in any case, how reliably can they be said to be genuine </w:t>
+      </w:r>
+      <w:proofErr w:type="spellStart"/>
+      <w:r>
+        <w:t>prodromes</w:t>
+      </w:r>
+      <w:proofErr w:type="spellEnd"/>
+      <w:r>
+        <w:t>?</w:t>
       </w:r>
     </w:p>
     <w:p>
@@ -829,12 +961,21 @@
           <w:strike/>
         </w:rPr>
       </w:pPr>
+      <w:proofErr w:type="spellStart"/>
       <w:r>
         <w:rPr>
           <w:bCs/>
           <w:strike/>
         </w:rPr>
-        <w:t>Prodrome papers - list ones that you need full text a</w:t>
+        <w:t>Prodrome</w:t>
+      </w:r>
+      <w:proofErr w:type="spellEnd"/>
+      <w:r>
+        <w:rPr>
+          <w:bCs/>
+          <w:strike/>
+        </w:rPr>
+        <w:t xml:space="preserve"> papers - list ones that you need full text a</w:t>
       </w:r>
       <w:r>
         <w:rPr>
@@ -880,6 +1021,7 @@
           <w:szCs w:val="22"/>
         </w:rPr>
       </w:pPr>
+      <w:proofErr w:type="spellStart"/>
       <w:r>
         <w:rPr>
           <w:rStyle w:val="s1"/>
@@ -902,6 +1044,7 @@
         </w:rPr>
         <w:t>rodrome</w:t>
       </w:r>
+      <w:proofErr w:type="spellEnd"/>
     </w:p>
     <w:p>
       <w:pPr>
@@ -996,53 +1139,175 @@
           <w:rFonts w:asciiTheme="minorHAnsi" w:hAnsiTheme="minorHAnsi"/>
           <w:b/>
         </w:rPr>
-        <w:t>Controlled and uncontrolled data - comparing patients who experience prodromes and DO have a seizure and those that have prodromes but don't have a subsequent seizure (controlled) - some papers will show percentages some won't separate these figures out. What success rate do patients claiming prodromes have? What percentage of prodromes are and are not followed by seizures?</w:t>
-      </w:r>
-    </w:p>
-    <w:p>
-      <w:pPr>
-        <w:pStyle w:val="p2"/>
-        <w:rPr>
-          <w:rFonts w:asciiTheme="minorHAnsi" w:hAnsiTheme="minorHAnsi"/>
-        </w:rPr>
-      </w:pPr>
-    </w:p>
-    <w:p>
-      <w:pPr>
-        <w:pStyle w:val="p1"/>
-        <w:rPr>
-          <w:rFonts w:asciiTheme="minorHAnsi" w:hAnsiTheme="minorHAnsi"/>
-          <w:b/>
-        </w:rPr>
-      </w:pPr>
-      <w:r>
-        <w:rPr>
-          <w:rFonts w:asciiTheme="minorHAnsi" w:hAnsiTheme="minorHAnsi"/>
-          <w:b/>
-        </w:rPr>
-        <w:t>Which prodromes are the most successful at predicting seizure (if data available)?</w:t>
-      </w:r>
-    </w:p>
-    <w:p>
-      <w:pPr>
-        <w:pStyle w:val="p2"/>
-        <w:rPr>
-          <w:rFonts w:asciiTheme="minorHAnsi" w:hAnsiTheme="minorHAnsi"/>
-        </w:rPr>
-      </w:pPr>
-    </w:p>
-    <w:p>
-      <w:pPr>
-        <w:pStyle w:val="p1"/>
-        <w:rPr>
-          <w:rFonts w:asciiTheme="minorHAnsi" w:hAnsiTheme="minorHAnsi"/>
-        </w:rPr>
-      </w:pPr>
-      <w:r>
-        <w:rPr>
-          <w:rFonts w:asciiTheme="minorHAnsi" w:hAnsiTheme="minorHAnsi"/>
-        </w:rPr>
-        <w:t>In some patients is it possible to have prodromes without seizure? Can these be said to be actual prodromes if no seizure then takes place? Possibly if seizure threshold is subsequently raised – see below.</w:t>
+        <w:t xml:space="preserve">Controlled and uncontrolled data - comparing patients who experience </w:t>
+      </w:r>
+      <w:proofErr w:type="spellStart"/>
+      <w:r>
+        <w:rPr>
+          <w:rFonts w:asciiTheme="minorHAnsi" w:hAnsiTheme="minorHAnsi"/>
+          <w:b/>
+        </w:rPr>
+        <w:t>prodromes</w:t>
+      </w:r>
+      <w:proofErr w:type="spellEnd"/>
+      <w:r>
+        <w:rPr>
+          <w:rFonts w:asciiTheme="minorHAnsi" w:hAnsiTheme="minorHAnsi"/>
+          <w:b/>
+        </w:rPr>
+        <w:t xml:space="preserve"> and DO have a seizure and those that have </w:t>
+      </w:r>
+      <w:proofErr w:type="spellStart"/>
+      <w:r>
+        <w:rPr>
+          <w:rFonts w:asciiTheme="minorHAnsi" w:hAnsiTheme="minorHAnsi"/>
+          <w:b/>
+        </w:rPr>
+        <w:t>prodromes</w:t>
+      </w:r>
+      <w:proofErr w:type="spellEnd"/>
+      <w:r>
+        <w:rPr>
+          <w:rFonts w:asciiTheme="minorHAnsi" w:hAnsiTheme="minorHAnsi"/>
+          <w:b/>
+        </w:rPr>
+        <w:t xml:space="preserve"> but don't have a subsequent seizure (controlled) - some papers will show percentages some won't separate these figures out. What success rate do patients claiming </w:t>
+      </w:r>
+      <w:proofErr w:type="spellStart"/>
+      <w:r>
+        <w:rPr>
+          <w:rFonts w:asciiTheme="minorHAnsi" w:hAnsiTheme="minorHAnsi"/>
+          <w:b/>
+        </w:rPr>
+        <w:t>prodromes</w:t>
+      </w:r>
+      <w:proofErr w:type="spellEnd"/>
+      <w:r>
+        <w:rPr>
+          <w:rFonts w:asciiTheme="minorHAnsi" w:hAnsiTheme="minorHAnsi"/>
+          <w:b/>
+        </w:rPr>
+        <w:t xml:space="preserve"> have? What percentage of </w:t>
+      </w:r>
+      <w:proofErr w:type="spellStart"/>
+      <w:r>
+        <w:rPr>
+          <w:rFonts w:asciiTheme="minorHAnsi" w:hAnsiTheme="minorHAnsi"/>
+          <w:b/>
+        </w:rPr>
+        <w:t>prodromes</w:t>
+      </w:r>
+      <w:proofErr w:type="spellEnd"/>
+      <w:r>
+        <w:rPr>
+          <w:rFonts w:asciiTheme="minorHAnsi" w:hAnsiTheme="minorHAnsi"/>
+          <w:b/>
+        </w:rPr>
+        <w:t xml:space="preserve"> are and are not followed by seizures?</w:t>
+      </w:r>
+    </w:p>
+    <w:p>
+      <w:pPr>
+        <w:pStyle w:val="p2"/>
+        <w:rPr>
+          <w:rFonts w:asciiTheme="minorHAnsi" w:hAnsiTheme="minorHAnsi"/>
+        </w:rPr>
+      </w:pPr>
+    </w:p>
+    <w:p>
+      <w:pPr>
+        <w:pStyle w:val="p1"/>
+        <w:rPr>
+          <w:rFonts w:asciiTheme="minorHAnsi" w:hAnsiTheme="minorHAnsi"/>
+          <w:b/>
+        </w:rPr>
+      </w:pPr>
+      <w:r>
+        <w:rPr>
+          <w:rFonts w:asciiTheme="minorHAnsi" w:hAnsiTheme="minorHAnsi"/>
+          <w:b/>
+        </w:rPr>
+        <w:t xml:space="preserve">Which </w:t>
+      </w:r>
+      <w:proofErr w:type="spellStart"/>
+      <w:r>
+        <w:rPr>
+          <w:rFonts w:asciiTheme="minorHAnsi" w:hAnsiTheme="minorHAnsi"/>
+          <w:b/>
+        </w:rPr>
+        <w:t>prodromes</w:t>
+      </w:r>
+      <w:proofErr w:type="spellEnd"/>
+      <w:r>
+        <w:rPr>
+          <w:rFonts w:asciiTheme="minorHAnsi" w:hAnsiTheme="minorHAnsi"/>
+          <w:b/>
+        </w:rPr>
+        <w:t xml:space="preserve"> are the most successful at predicting seizure (if data available)?</w:t>
+      </w:r>
+    </w:p>
+    <w:p>
+      <w:pPr>
+        <w:pStyle w:val="p2"/>
+        <w:rPr>
+          <w:rFonts w:asciiTheme="minorHAnsi" w:hAnsiTheme="minorHAnsi"/>
+        </w:rPr>
+      </w:pPr>
+    </w:p>
+    <w:p>
+      <w:pPr>
+        <w:pStyle w:val="p1"/>
+        <w:rPr>
+          <w:rFonts w:asciiTheme="minorHAnsi" w:hAnsiTheme="minorHAnsi"/>
+        </w:rPr>
+      </w:pPr>
+      <w:r>
+        <w:rPr>
+          <w:rFonts w:asciiTheme="minorHAnsi" w:hAnsiTheme="minorHAnsi"/>
+        </w:rPr>
+        <w:t xml:space="preserve">In some patients is it possible to have </w:t>
+      </w:r>
+      <w:proofErr w:type="spellStart"/>
+      <w:r>
+        <w:rPr>
+          <w:rFonts w:asciiTheme="minorHAnsi" w:hAnsiTheme="minorHAnsi"/>
+        </w:rPr>
+        <w:t>prodromes</w:t>
+      </w:r>
+      <w:proofErr w:type="spellEnd"/>
+      <w:r>
+        <w:rPr>
+          <w:rFonts w:asciiTheme="minorHAnsi" w:hAnsiTheme="minorHAnsi"/>
+        </w:rPr>
+        <w:t xml:space="preserve"> without seizure? Can </w:t>
+      </w:r>
+      <w:proofErr w:type="spellStart"/>
+      <w:r>
+        <w:rPr>
+          <w:rFonts w:asciiTheme="minorHAnsi" w:hAnsiTheme="minorHAnsi"/>
+        </w:rPr>
+        <w:t>these</w:t>
+      </w:r>
+      <w:proofErr w:type="spellEnd"/>
+      <w:r>
+        <w:rPr>
+          <w:rFonts w:asciiTheme="minorHAnsi" w:hAnsiTheme="minorHAnsi"/>
+        </w:rPr>
+        <w:t xml:space="preserve"> be said to be actual </w:t>
+      </w:r>
+      <w:proofErr w:type="spellStart"/>
+      <w:r>
+        <w:rPr>
+          <w:rFonts w:asciiTheme="minorHAnsi" w:hAnsiTheme="minorHAnsi"/>
+        </w:rPr>
+        <w:t>prodromes</w:t>
+      </w:r>
+      <w:proofErr w:type="spellEnd"/>
+      <w:r>
+        <w:rPr>
+          <w:rFonts w:asciiTheme="minorHAnsi" w:hAnsiTheme="minorHAnsi"/>
+        </w:rPr>
+        <w:t xml:space="preserve"> if no seizure then takes place? Possibly if seizure threshold is subsequently raised – see below.</w:t>
       </w:r>
     </w:p>
     <w:p>
@@ -1073,17 +1338,39 @@
         </w:rPr>
         <w:t xml:space="preserve">  </w:t>
       </w:r>
-      <w:r>
-        <w:rPr>
-          <w:rFonts w:asciiTheme="minorHAnsi" w:hAnsiTheme="minorHAnsi"/>
-        </w:rPr>
-        <w:t>prodrome and NOT have a seizure. Something MAY happen to push seizure threshold over a certain level and so seizure doesn't take place. But this doesn't quest</w:t>
-      </w:r>
-      <w:r>
-        <w:rPr>
-          <w:rFonts w:asciiTheme="minorHAnsi" w:hAnsiTheme="minorHAnsi"/>
-        </w:rPr>
-        <w:t>ion the idea of prodrome itself?</w:t>
+      <w:proofErr w:type="spellStart"/>
+      <w:r>
+        <w:rPr>
+          <w:rFonts w:asciiTheme="minorHAnsi" w:hAnsiTheme="minorHAnsi"/>
+        </w:rPr>
+        <w:t>prodrome</w:t>
+      </w:r>
+      <w:proofErr w:type="spellEnd"/>
+      <w:r>
+        <w:rPr>
+          <w:rFonts w:asciiTheme="minorHAnsi" w:hAnsiTheme="minorHAnsi"/>
+        </w:rPr>
+        <w:t xml:space="preserve"> and NOT have a seizure. Something MAY happen to push seizure threshold over a certain level and so seizure doesn't take place. But this doesn't quest</w:t>
+      </w:r>
+      <w:r>
+        <w:rPr>
+          <w:rFonts w:asciiTheme="minorHAnsi" w:hAnsiTheme="minorHAnsi"/>
+        </w:rPr>
+        <w:t xml:space="preserve">ion the idea of </w:t>
+      </w:r>
+      <w:proofErr w:type="spellStart"/>
+      <w:r>
+        <w:rPr>
+          <w:rFonts w:asciiTheme="minorHAnsi" w:hAnsiTheme="minorHAnsi"/>
+        </w:rPr>
+        <w:t>prodrome</w:t>
+      </w:r>
+      <w:proofErr w:type="spellEnd"/>
+      <w:r>
+        <w:rPr>
+          <w:rFonts w:asciiTheme="minorHAnsi" w:hAnsiTheme="minorHAnsi"/>
+        </w:rPr>
+        <w:t xml:space="preserve"> itself?</w:t>
       </w:r>
     </w:p>
     <w:p>
@@ -1129,7 +1416,23 @@
           <w:rFonts w:asciiTheme="minorHAnsi" w:hAnsiTheme="minorHAnsi"/>
           <w:strike/>
         </w:rPr>
-        <w:t>Combine papers with same symptoms and total percentage of patients over those studies who had prodrome.</w:t>
+        <w:t xml:space="preserve">Combine papers with same symptoms and total percentage of patients over those studies who had </w:t>
+      </w:r>
+      <w:proofErr w:type="spellStart"/>
+      <w:r>
+        <w:rPr>
+          <w:rFonts w:asciiTheme="minorHAnsi" w:hAnsiTheme="minorHAnsi"/>
+          <w:strike/>
+        </w:rPr>
+        <w:t>prodrome</w:t>
+      </w:r>
+      <w:proofErr w:type="spellEnd"/>
+      <w:r>
+        <w:rPr>
+          <w:rFonts w:asciiTheme="minorHAnsi" w:hAnsiTheme="minorHAnsi"/>
+          <w:strike/>
+        </w:rPr>
+        <w:t>.</w:t>
       </w:r>
     </w:p>
     <w:p>
@@ -1183,7 +1486,21 @@
         <w:rPr>
           <w:rFonts w:asciiTheme="minorHAnsi" w:hAnsiTheme="minorHAnsi"/>
         </w:rPr>
-        <w:t>Can set out in similar way to summary tables already compiled for prodromes.</w:t>
+        <w:t xml:space="preserve">Can set out in similar way to summary tables already compiled for </w:t>
+      </w:r>
+      <w:proofErr w:type="spellStart"/>
+      <w:r>
+        <w:rPr>
+          <w:rFonts w:asciiTheme="minorHAnsi" w:hAnsiTheme="minorHAnsi"/>
+        </w:rPr>
+        <w:t>prodromes</w:t>
+      </w:r>
+      <w:proofErr w:type="spellEnd"/>
+      <w:r>
+        <w:rPr>
+          <w:rFonts w:asciiTheme="minorHAnsi" w:hAnsiTheme="minorHAnsi"/>
+        </w:rPr>
+        <w:t>.</w:t>
       </w:r>
     </w:p>
     <w:p>
@@ -1431,7 +1748,39 @@
           <w:rFonts w:asciiTheme="minorHAnsi" w:hAnsiTheme="minorHAnsi"/>
           <w:strike/>
         </w:rPr>
-        <w:t>Authors: Anand, Tong, Besag et al.</w:t>
+        <w:t xml:space="preserve">Authors: </w:t>
+      </w:r>
+      <w:proofErr w:type="spellStart"/>
+      <w:r>
+        <w:rPr>
+          <w:rFonts w:asciiTheme="minorHAnsi" w:hAnsiTheme="minorHAnsi"/>
+          <w:strike/>
+        </w:rPr>
+        <w:t>Anand</w:t>
+      </w:r>
+      <w:proofErr w:type="spellEnd"/>
+      <w:r>
+        <w:rPr>
+          <w:rFonts w:asciiTheme="minorHAnsi" w:hAnsiTheme="minorHAnsi"/>
+          <w:strike/>
+        </w:rPr>
+        <w:t xml:space="preserve">, Tong, </w:t>
+      </w:r>
+      <w:proofErr w:type="spellStart"/>
+      <w:r>
+        <w:rPr>
+          <w:rFonts w:asciiTheme="minorHAnsi" w:hAnsiTheme="minorHAnsi"/>
+          <w:strike/>
+        </w:rPr>
+        <w:t>Besag</w:t>
+      </w:r>
+      <w:proofErr w:type="spellEnd"/>
+      <w:r>
+        <w:rPr>
+          <w:rFonts w:asciiTheme="minorHAnsi" w:hAnsiTheme="minorHAnsi"/>
+          <w:strike/>
+        </w:rPr>
+        <w:t xml:space="preserve"> et al.</w:t>
       </w:r>
     </w:p>
     <w:p>
@@ -1665,8 +2014,17 @@
           <w:sz w:val="18"/>
           <w:szCs w:val="18"/>
         </w:rPr>
-        <w:t>Sam Cortese</w:t>
-      </w:r>
+        <w:t xml:space="preserve">Sam </w:t>
+      </w:r>
+      <w:proofErr w:type="spellStart"/>
+      <w:r>
+        <w:rPr>
+          <w:sz w:val="18"/>
+          <w:szCs w:val="18"/>
+        </w:rPr>
+        <w:t>Cortese</w:t>
+      </w:r>
+      <w:proofErr w:type="spellEnd"/>
       <w:r>
         <w:rPr>
           <w:sz w:val="18"/>
@@ -1686,8 +2044,17 @@
           <w:sz w:val="18"/>
           <w:szCs w:val="18"/>
         </w:rPr>
-        <w:t>Paul Gringas</w:t>
-      </w:r>
+        <w:t xml:space="preserve">Paul </w:t>
+      </w:r>
+      <w:proofErr w:type="spellStart"/>
+      <w:r>
+        <w:rPr>
+          <w:sz w:val="18"/>
+          <w:szCs w:val="18"/>
+        </w:rPr>
+        <w:t>Gringas</w:t>
+      </w:r>
+      <w:proofErr w:type="spellEnd"/>
     </w:p>
     <w:p/>
     <w:p>
@@ -1699,6 +2066,7 @@
           <w:u w:val="single"/>
         </w:rPr>
       </w:pPr>
+      <w:proofErr w:type="spellStart"/>
       <w:r>
         <w:rPr>
           <w:b/>
@@ -1708,6 +2076,7 @@
         </w:rPr>
         <w:t>Prodrome</w:t>
       </w:r>
+      <w:proofErr w:type="spellEnd"/>
     </w:p>
     <w:p>
       <w:pPr>
@@ -1792,36 +2161,110 @@
         </w:rPr>
         <w:t xml:space="preserve">clinical </w:t>
       </w:r>
-      <w:r>
-        <w:rPr>
-          <w:strike/>
-          <w:sz w:val="18"/>
-          <w:szCs w:val="18"/>
-        </w:rPr>
-        <w:t>prodrome list of papers required</w:t>
-      </w:r>
-    </w:p>
-    <w:p>
-      <w:pPr>
-        <w:rPr>
-          <w:sz w:val="18"/>
-          <w:szCs w:val="18"/>
-        </w:rPr>
-      </w:pPr>
-    </w:p>
-    <w:p>
-      <w:pPr>
-        <w:rPr>
-          <w:sz w:val="18"/>
-          <w:szCs w:val="18"/>
-        </w:rPr>
-      </w:pPr>
-      <w:r>
-        <w:rPr>
-          <w:sz w:val="18"/>
-          <w:szCs w:val="18"/>
-        </w:rPr>
-        <w:t>Symptoms – keep separate for now – possibly group later (eg) dysphoric feeling anxiety, depression, behavioural change (restlessness, derealization etc).</w:t>
+      <w:proofErr w:type="spellStart"/>
+      <w:r>
+        <w:rPr>
+          <w:strike/>
+          <w:sz w:val="18"/>
+          <w:szCs w:val="18"/>
+        </w:rPr>
+        <w:t>prodrome</w:t>
+      </w:r>
+      <w:proofErr w:type="spellEnd"/>
+      <w:r>
+        <w:rPr>
+          <w:strike/>
+          <w:sz w:val="18"/>
+          <w:szCs w:val="18"/>
+        </w:rPr>
+        <w:t xml:space="preserve"> list of papers required</w:t>
+      </w:r>
+    </w:p>
+    <w:p>
+      <w:pPr>
+        <w:rPr>
+          <w:sz w:val="18"/>
+          <w:szCs w:val="18"/>
+        </w:rPr>
+      </w:pPr>
+    </w:p>
+    <w:p>
+      <w:pPr>
+        <w:rPr>
+          <w:sz w:val="18"/>
+          <w:szCs w:val="18"/>
+        </w:rPr>
+      </w:pPr>
+      <w:r>
+        <w:rPr>
+          <w:sz w:val="18"/>
+          <w:szCs w:val="18"/>
+        </w:rPr>
+        <w:t>Symptoms – keep separate for now – possibly group later (</w:t>
+      </w:r>
+      <w:proofErr w:type="spellStart"/>
+      <w:r>
+        <w:rPr>
+          <w:sz w:val="18"/>
+          <w:szCs w:val="18"/>
+        </w:rPr>
+        <w:t>eg</w:t>
+      </w:r>
+      <w:proofErr w:type="spellEnd"/>
+      <w:r>
+        <w:rPr>
+          <w:sz w:val="18"/>
+          <w:szCs w:val="18"/>
+        </w:rPr>
+        <w:t xml:space="preserve">) dysphoric feeling anxiety, depression, </w:t>
+      </w:r>
+      <w:proofErr w:type="spellStart"/>
+      <w:r>
+        <w:rPr>
+          <w:sz w:val="18"/>
+          <w:szCs w:val="18"/>
+        </w:rPr>
+        <w:t>behavioural</w:t>
+      </w:r>
+      <w:proofErr w:type="spellEnd"/>
+      <w:r>
+        <w:rPr>
+          <w:sz w:val="18"/>
+          <w:szCs w:val="18"/>
+        </w:rPr>
+        <w:t xml:space="preserve"> change (restlessness, </w:t>
+      </w:r>
+      <w:proofErr w:type="spellStart"/>
+      <w:r>
+        <w:rPr>
+          <w:sz w:val="18"/>
+          <w:szCs w:val="18"/>
+        </w:rPr>
+        <w:t>derealization</w:t>
+      </w:r>
+      <w:proofErr w:type="spellEnd"/>
+      <w:r>
+        <w:rPr>
+          <w:sz w:val="18"/>
+          <w:szCs w:val="18"/>
+        </w:rPr>
+        <w:t xml:space="preserve"> </w:t>
+      </w:r>
+      <w:proofErr w:type="spellStart"/>
+      <w:r>
+        <w:rPr>
+          <w:sz w:val="18"/>
+          <w:szCs w:val="18"/>
+        </w:rPr>
+        <w:t>etc</w:t>
+      </w:r>
+      <w:proofErr w:type="spellEnd"/>
+      <w:r>
+        <w:rPr>
+          <w:sz w:val="18"/>
+          <w:szCs w:val="18"/>
+        </w:rPr>
+        <w:t>).</w:t>
       </w:r>
     </w:p>
     <w:p>
@@ -2036,7 +2479,23 @@
           <w:sz w:val="20"/>
           <w:szCs w:val="20"/>
         </w:rPr>
-        <w:t>– ie exclude</w:t>
+        <w:t xml:space="preserve">– </w:t>
+      </w:r>
+      <w:proofErr w:type="spellStart"/>
+      <w:r>
+        <w:rPr>
+          <w:sz w:val="20"/>
+          <w:szCs w:val="20"/>
+        </w:rPr>
+        <w:t>ie</w:t>
+      </w:r>
+      <w:proofErr w:type="spellEnd"/>
+      <w:r>
+        <w:rPr>
+          <w:sz w:val="20"/>
+          <w:szCs w:val="20"/>
+        </w:rPr>
+        <w:t xml:space="preserve"> exclude</w:t>
       </w:r>
       <w:r>
         <w:rPr>
@@ -2271,6 +2730,7 @@
           <w:u w:val="single"/>
         </w:rPr>
       </w:pPr>
+      <w:proofErr w:type="spellStart"/>
       <w:r>
         <w:rPr>
           <w:b/>
@@ -2280,6 +2740,7 @@
         </w:rPr>
         <w:t>Prodrome</w:t>
       </w:r>
+      <w:proofErr w:type="spellEnd"/>
     </w:p>
     <w:p>
       <w:pPr>
@@ -2332,6 +2793,189 @@
           <w:szCs w:val="20"/>
         </w:rPr>
         <w:t>Continue with EEG feature time-to-seizure analysis if possible to extract information.</w:t>
+      </w:r>
+    </w:p>
+    <w:p>
+      <w:pPr>
+        <w:rPr>
+          <w:sz w:val="20"/>
+          <w:szCs w:val="20"/>
+        </w:rPr>
+      </w:pPr>
+    </w:p>
+    <w:p>
+      <w:pPr>
+        <w:rPr>
+          <w:sz w:val="20"/>
+          <w:szCs w:val="20"/>
+        </w:rPr>
+      </w:pPr>
+      <w:r>
+        <w:rPr>
+          <w:sz w:val="20"/>
+          <w:szCs w:val="20"/>
+        </w:rPr>
+        <w:t>Epilepsy in search spelled incorrectly.</w:t>
+      </w:r>
+    </w:p>
+    <w:p>
+      <w:pPr>
+        <w:rPr>
+          <w:sz w:val="20"/>
+          <w:szCs w:val="20"/>
+        </w:rPr>
+      </w:pPr>
+    </w:p>
+    <w:p>
+      <w:pPr>
+        <w:rPr>
+          <w:sz w:val="20"/>
+          <w:szCs w:val="20"/>
+        </w:rPr>
+      </w:pPr>
+    </w:p>
+    <w:p>
+      <w:pPr>
+        <w:rPr>
+          <w:b/>
+          <w:sz w:val="20"/>
+          <w:szCs w:val="20"/>
+          <w:u w:val="single"/>
+        </w:rPr>
+      </w:pPr>
+      <w:r>
+        <w:rPr>
+          <w:b/>
+          <w:sz w:val="20"/>
+          <w:szCs w:val="20"/>
+          <w:u w:val="single"/>
+        </w:rPr>
+        <w:t>17/06</w:t>
+      </w:r>
+    </w:p>
+    <w:p>
+      <w:pPr>
+        <w:rPr>
+          <w:b/>
+          <w:sz w:val="20"/>
+          <w:szCs w:val="20"/>
+          <w:u w:val="single"/>
+        </w:rPr>
+      </w:pPr>
+      <w:r>
+        <w:rPr>
+          <w:b/>
+          <w:sz w:val="20"/>
+          <w:szCs w:val="20"/>
+          <w:u w:val="single"/>
+        </w:rPr>
+        <w:t>Melatonin</w:t>
+      </w:r>
+    </w:p>
+    <w:p>
+      <w:pPr>
+        <w:rPr>
+          <w:sz w:val="20"/>
+          <w:szCs w:val="20"/>
+        </w:rPr>
+      </w:pPr>
+    </w:p>
+    <w:p>
+      <w:pPr>
+        <w:rPr>
+          <w:sz w:val="20"/>
+          <w:szCs w:val="20"/>
+        </w:rPr>
+      </w:pPr>
+      <w:r>
+        <w:rPr>
+          <w:sz w:val="20"/>
+          <w:szCs w:val="20"/>
+        </w:rPr>
+        <w:t>Separate melatonin adverse effects where there is and isn’t difference between</w:t>
+      </w:r>
+      <w:r>
+        <w:rPr>
+          <w:sz w:val="20"/>
+          <w:szCs w:val="20"/>
+        </w:rPr>
+        <w:t xml:space="preserve"> melatonin and placebo into summary tables</w:t>
+      </w:r>
+    </w:p>
+    <w:p>
+      <w:pPr>
+        <w:rPr>
+          <w:sz w:val="20"/>
+          <w:szCs w:val="20"/>
+        </w:rPr>
+      </w:pPr>
+    </w:p>
+    <w:p>
+      <w:pPr>
+        <w:rPr>
+          <w:sz w:val="20"/>
+          <w:szCs w:val="20"/>
+        </w:rPr>
+      </w:pPr>
+      <w:r>
+        <w:rPr>
+          <w:sz w:val="20"/>
+          <w:szCs w:val="20"/>
+        </w:rPr>
+        <w:t>Combined table and separate for each.</w:t>
+      </w:r>
+      <w:r>
+        <w:rPr>
+          <w:sz w:val="20"/>
+          <w:szCs w:val="20"/>
+        </w:rPr>
+        <w:t xml:space="preserve"> For random controlled only.</w:t>
+      </w:r>
+    </w:p>
+    <w:p>
+      <w:pPr>
+        <w:rPr>
+          <w:sz w:val="20"/>
+          <w:szCs w:val="20"/>
+        </w:rPr>
+      </w:pPr>
+    </w:p>
+    <w:p>
+      <w:pPr>
+        <w:rPr>
+          <w:sz w:val="20"/>
+          <w:szCs w:val="20"/>
+        </w:rPr>
+      </w:pPr>
+      <w:r>
+        <w:rPr>
+          <w:sz w:val="20"/>
+          <w:szCs w:val="20"/>
+        </w:rPr>
+        <w:t>Check for few additional papers added by FB today in melatonin group.</w:t>
+      </w:r>
+    </w:p>
+    <w:p>
+      <w:pPr>
+        <w:rPr>
+          <w:sz w:val="20"/>
+          <w:szCs w:val="20"/>
+        </w:rPr>
+      </w:pPr>
+    </w:p>
+    <w:p>
+      <w:pPr>
+        <w:rPr>
+          <w:sz w:val="20"/>
+          <w:szCs w:val="20"/>
+        </w:rPr>
+      </w:pPr>
+      <w:r>
+        <w:rPr>
+          <w:sz w:val="20"/>
+          <w:szCs w:val="20"/>
+        </w:rPr>
+        <w:t>Continue with efficacy data</w:t>
       </w:r>
       <w:bookmarkStart w:id="0" w:name="_GoBack"/>
       <w:bookmarkEnd w:id="0"/>
@@ -2351,13 +2995,113 @@
           <w:szCs w:val="20"/>
         </w:rPr>
       </w:pPr>
-      <w:r>
-        <w:rPr>
-          <w:sz w:val="20"/>
-          <w:szCs w:val="20"/>
-        </w:rPr>
-        <w:t>Epilepsy in search spelled incorrectly.</w:t>
-      </w:r>
+    </w:p>
+    <w:p>
+      <w:pPr>
+        <w:rPr>
+          <w:sz w:val="20"/>
+          <w:szCs w:val="20"/>
+        </w:rPr>
+      </w:pPr>
+    </w:p>
+    <w:p>
+      <w:pPr>
+        <w:rPr>
+          <w:b/>
+          <w:sz w:val="20"/>
+          <w:szCs w:val="20"/>
+          <w:u w:val="single"/>
+        </w:rPr>
+      </w:pPr>
+      <w:proofErr w:type="spellStart"/>
+      <w:r>
+        <w:rPr>
+          <w:b/>
+          <w:sz w:val="20"/>
+          <w:szCs w:val="20"/>
+          <w:u w:val="single"/>
+        </w:rPr>
+        <w:t>Prodrome</w:t>
+      </w:r>
+      <w:proofErr w:type="spellEnd"/>
+    </w:p>
+    <w:p>
+      <w:pPr>
+        <w:rPr>
+          <w:sz w:val="20"/>
+          <w:szCs w:val="20"/>
+        </w:rPr>
+      </w:pPr>
+    </w:p>
+    <w:p>
+      <w:pPr>
+        <w:rPr>
+          <w:sz w:val="20"/>
+          <w:szCs w:val="20"/>
+        </w:rPr>
+      </w:pPr>
+      <w:r>
+        <w:rPr>
+          <w:sz w:val="20"/>
+          <w:szCs w:val="20"/>
+        </w:rPr>
+        <w:t xml:space="preserve">Email FB title of </w:t>
+      </w:r>
+      <w:proofErr w:type="spellStart"/>
+      <w:r>
+        <w:rPr>
+          <w:sz w:val="20"/>
+          <w:szCs w:val="20"/>
+        </w:rPr>
+        <w:t>Petitmengin</w:t>
+      </w:r>
+      <w:proofErr w:type="spellEnd"/>
+      <w:r>
+        <w:rPr>
+          <w:sz w:val="20"/>
+          <w:szCs w:val="20"/>
+        </w:rPr>
+        <w:t>(?) paper on sensitivity training</w:t>
+      </w:r>
+    </w:p>
+    <w:p>
+      <w:pPr>
+        <w:rPr>
+          <w:sz w:val="20"/>
+          <w:szCs w:val="20"/>
+        </w:rPr>
+      </w:pPr>
+    </w:p>
+    <w:p>
+      <w:pPr>
+        <w:rPr>
+          <w:sz w:val="20"/>
+          <w:szCs w:val="20"/>
+        </w:rPr>
+      </w:pPr>
+      <w:r>
+        <w:rPr>
+          <w:sz w:val="20"/>
+          <w:szCs w:val="20"/>
+        </w:rPr>
+        <w:t>Continue with time-to-seizure data for EEG</w:t>
+      </w:r>
+    </w:p>
+    <w:p>
+      <w:pPr>
+        <w:rPr>
+          <w:sz w:val="20"/>
+          <w:szCs w:val="20"/>
+        </w:rPr>
+      </w:pPr>
+    </w:p>
+    <w:p>
+      <w:pPr>
+        <w:rPr>
+          <w:sz w:val="20"/>
+          <w:szCs w:val="20"/>
+        </w:rPr>
+      </w:pPr>
     </w:p>
     <w:sectPr>
       <w:pgSz w:w="11900" w:h="16840"/>

</xml_diff>

<commit_message>
add old projects directory. Directory includes VBA Initial Assessment files
</commit_message>
<xml_diff>
--- a/FB/Meetings with FB (Notes).docx
+++ b/FB/Meetings with FB (Notes).docx
@@ -19,19 +19,19 @@
           <w:szCs w:val="22"/>
           <w:u w:val="single"/>
         </w:rPr>
-        <w:t xml:space="preserve">Meetings with FB re. </w:t>
-      </w:r>
-      <w:proofErr w:type="spellStart"/>
-      <w:r>
+        <w:t>Meetings with FB re. prodrome and melatonin papers.</w:t>
+      </w:r>
+    </w:p>
+    <w:p>
+      <w:pPr>
+        <w:pStyle w:val="p1"/>
         <w:rPr>
           <w:b/>
           <w:sz w:val="22"/>
           <w:szCs w:val="22"/>
           <w:u w:val="single"/>
         </w:rPr>
-        <w:t>prodrome</w:t>
-      </w:r>
-      <w:proofErr w:type="spellEnd"/>
+      </w:pPr>
       <w:r>
         <w:rPr>
           <w:b/>
@@ -39,7 +39,7 @@
           <w:szCs w:val="22"/>
           <w:u w:val="single"/>
         </w:rPr>
-        <w:t xml:space="preserve"> and melatonin papers.</w:t>
+        <w:t>Meeting Notes.</w:t>
       </w:r>
     </w:p>
     <w:p>
@@ -52,84 +52,53 @@
           <w:u w:val="single"/>
         </w:rPr>
       </w:pPr>
-      <w:r>
+    </w:p>
+    <w:p>
+      <w:pPr>
+        <w:pStyle w:val="p1"/>
         <w:rPr>
           <w:b/>
           <w:sz w:val="22"/>
           <w:szCs w:val="22"/>
           <w:u w:val="single"/>
         </w:rPr>
-        <w:t>Meeting Notes.</w:t>
-      </w:r>
-    </w:p>
-    <w:p>
-      <w:pPr>
-        <w:pStyle w:val="p1"/>
+      </w:pPr>
+      <w:r>
         <w:rPr>
           <w:b/>
           <w:sz w:val="22"/>
           <w:szCs w:val="22"/>
           <w:u w:val="single"/>
         </w:rPr>
-      </w:pPr>
-    </w:p>
-    <w:p>
-      <w:pPr>
-        <w:pStyle w:val="p1"/>
+        <w:t>06/05/2017</w:t>
+      </w:r>
+    </w:p>
+    <w:p>
+      <w:pPr>
+        <w:pStyle w:val="p1"/>
+        <w:rPr>
+          <w:b/>
+          <w:sz w:val="20"/>
+          <w:szCs w:val="20"/>
+          <w:u w:val="single"/>
+        </w:rPr>
+      </w:pPr>
+      <w:r>
+        <w:rPr>
+          <w:b/>
+          <w:sz w:val="20"/>
+          <w:szCs w:val="20"/>
+          <w:u w:val="single"/>
+        </w:rPr>
+        <w:t xml:space="preserve">Prodrome </w:t>
+      </w:r>
+      <w:r>
         <w:rPr>
           <w:b/>
           <w:sz w:val="22"/>
           <w:szCs w:val="22"/>
           <w:u w:val="single"/>
         </w:rPr>
-      </w:pPr>
-      <w:r>
-        <w:rPr>
-          <w:b/>
-          <w:sz w:val="22"/>
-          <w:szCs w:val="22"/>
-          <w:u w:val="single"/>
-        </w:rPr>
-        <w:t>06/05/2017</w:t>
-      </w:r>
-    </w:p>
-    <w:p>
-      <w:pPr>
-        <w:pStyle w:val="p1"/>
-        <w:rPr>
-          <w:b/>
-          <w:sz w:val="20"/>
-          <w:szCs w:val="20"/>
-          <w:u w:val="single"/>
-        </w:rPr>
-      </w:pPr>
-      <w:proofErr w:type="spellStart"/>
-      <w:r>
-        <w:rPr>
-          <w:b/>
-          <w:sz w:val="20"/>
-          <w:szCs w:val="20"/>
-          <w:u w:val="single"/>
-        </w:rPr>
-        <w:t>Prodrome</w:t>
-      </w:r>
-      <w:proofErr w:type="spellEnd"/>
-      <w:r>
-        <w:rPr>
-          <w:b/>
-          <w:sz w:val="20"/>
-          <w:szCs w:val="20"/>
-          <w:u w:val="single"/>
-        </w:rPr>
-        <w:t xml:space="preserve"> </w:t>
-      </w:r>
-      <w:r>
-        <w:rPr>
-          <w:b/>
-          <w:sz w:val="22"/>
-          <w:szCs w:val="22"/>
-          <w:u w:val="single"/>
-        </w:rPr>
         <w:t>paper</w:t>
       </w:r>
     </w:p>
@@ -145,7 +114,7 @@
       <w:r>
         <w:t xml:space="preserve">PubMed library search @ </w:t>
       </w:r>
-      <w:hyperlink r:id="rId4" w:history="1">
+      <w:hyperlink r:id="rId5" w:history="1">
         <w:r>
           <w:rPr>
             <w:rStyle w:val="Hyperlink"/>
@@ -164,15 +133,7 @@
         <w:pStyle w:val="p2"/>
       </w:pPr>
       <w:r>
-        <w:t>Potential search terms (</w:t>
-      </w:r>
-      <w:proofErr w:type="spellStart"/>
-      <w:r>
-        <w:t>prodrome</w:t>
-      </w:r>
-      <w:proofErr w:type="spellEnd"/>
-      <w:r>
-        <w:t>):</w:t>
+        <w:t>Potential search terms (prodrome):</w:t>
       </w:r>
     </w:p>
     <w:p>
@@ -315,15 +276,7 @@
         <w:pStyle w:val="p1"/>
       </w:pPr>
       <w:r>
-        <w:t xml:space="preserve">Consider section headings for </w:t>
-      </w:r>
-      <w:proofErr w:type="spellStart"/>
-      <w:r>
-        <w:t>prodrome</w:t>
-      </w:r>
-      <w:proofErr w:type="spellEnd"/>
-      <w:r>
-        <w:t xml:space="preserve"> paper. How to structure paper?</w:t>
+        <w:t>Consider section headings for prodrome paper. How to structure paper?</w:t>
       </w:r>
     </w:p>
     <w:p>
@@ -423,15 +376,7 @@
         <w:pStyle w:val="p1"/>
       </w:pPr>
       <w:r>
-        <w:t xml:space="preserve">Medication to induce sleep – investigate research on </w:t>
-      </w:r>
-      <w:proofErr w:type="spellStart"/>
-      <w:r>
-        <w:t>adverse affects</w:t>
-      </w:r>
-      <w:proofErr w:type="spellEnd"/>
-      <w:r>
-        <w:t xml:space="preserve"> of medical (oral) melatonin</w:t>
+        <w:t>Medication to induce sleep – investigate research on adverse affects of medical (oral) melatonin</w:t>
       </w:r>
       <w:r>
         <w:rPr>
@@ -533,62 +478,18 @@
       <w:pPr>
         <w:pStyle w:val="p1"/>
       </w:pPr>
-      <w:proofErr w:type="spellStart"/>
       <w:r>
         <w:rPr>
           <w:bCs/>
         </w:rPr>
-        <w:t>Agomelatine</w:t>
-      </w:r>
-      <w:proofErr w:type="spellEnd"/>
+        <w:t>Agomelatine; Ramelteon; Tasimelteon;</w:t>
+      </w:r>
       <w:r>
         <w:rPr>
           <w:bCs/>
         </w:rPr>
-        <w:t xml:space="preserve">; </w:t>
-      </w:r>
-      <w:proofErr w:type="spellStart"/>
-      <w:r>
-        <w:rPr>
-          <w:bCs/>
-        </w:rPr>
-        <w:t>Ramelteon</w:t>
-      </w:r>
-      <w:proofErr w:type="spellEnd"/>
-      <w:r>
-        <w:rPr>
-          <w:bCs/>
-        </w:rPr>
-        <w:t xml:space="preserve">; </w:t>
-      </w:r>
-      <w:proofErr w:type="spellStart"/>
-      <w:r>
-        <w:rPr>
-          <w:bCs/>
-        </w:rPr>
-        <w:t>Tasimelteon</w:t>
-      </w:r>
-      <w:proofErr w:type="spellEnd"/>
-      <w:r>
-        <w:rPr>
-          <w:bCs/>
-        </w:rPr>
-        <w:t>;</w:t>
-      </w:r>
-      <w:r>
-        <w:rPr>
-          <w:bCs/>
-        </w:rPr>
-        <w:t xml:space="preserve"> </w:t>
-      </w:r>
-      <w:proofErr w:type="spellStart"/>
-      <w:r>
-        <w:rPr>
-          <w:bCs/>
-        </w:rPr>
-        <w:t>Circadin</w:t>
-      </w:r>
-      <w:proofErr w:type="spellEnd"/>
+        <w:t xml:space="preserve"> Circadin</w:t>
+      </w:r>
     </w:p>
     <w:p>
       <w:pPr>
@@ -625,7 +526,6 @@
           <w:u w:val="single"/>
         </w:rPr>
       </w:pPr>
-      <w:proofErr w:type="spellStart"/>
       <w:r>
         <w:rPr>
           <w:b/>
@@ -633,28 +533,18 @@
           <w:szCs w:val="22"/>
           <w:u w:val="single"/>
         </w:rPr>
-        <w:t>Prodrome</w:t>
-      </w:r>
-      <w:proofErr w:type="spellEnd"/>
-      <w:r>
+        <w:t>Prodrome paper</w:t>
+      </w:r>
+    </w:p>
+    <w:p>
+      <w:pPr>
+        <w:pStyle w:val="p2"/>
         <w:rPr>
           <w:b/>
           <w:sz w:val="22"/>
           <w:szCs w:val="22"/>
           <w:u w:val="single"/>
         </w:rPr>
-        <w:t xml:space="preserve"> paper</w:t>
-      </w:r>
-    </w:p>
-    <w:p>
-      <w:pPr>
-        <w:pStyle w:val="p2"/>
-        <w:rPr>
-          <w:b/>
-          <w:sz w:val="22"/>
-          <w:szCs w:val="22"/>
-          <w:u w:val="single"/>
-        </w:rPr>
       </w:pPr>
     </w:p>
     <w:p>
@@ -700,21 +590,7 @@
         <w:rPr>
           <w:strike/>
         </w:rPr>
-        <w:t>Find out which closed loop systems are being manufactured and used – manufacturers (</w:t>
-      </w:r>
-      <w:proofErr w:type="spellStart"/>
-      <w:r>
-        <w:rPr>
-          <w:strike/>
-        </w:rPr>
-        <w:t>NeuroVista</w:t>
-      </w:r>
-      <w:proofErr w:type="spellEnd"/>
-      <w:r>
-        <w:rPr>
-          <w:strike/>
-        </w:rPr>
-        <w:t xml:space="preserve"> – Australian trial, 2013)</w:t>
+        <w:t>Find out which closed loop systems are being manufactured and used – manufacturers (NeuroVista – Australian trial, 2013)</w:t>
       </w:r>
     </w:p>
     <w:p>
@@ -753,15 +629,7 @@
         <w:pStyle w:val="p1"/>
       </w:pPr>
       <w:r>
-        <w:t xml:space="preserve">If symptoms are common symptoms in any case, how reliably can they be said to be genuine </w:t>
-      </w:r>
-      <w:proofErr w:type="spellStart"/>
-      <w:r>
-        <w:t>prodromes</w:t>
-      </w:r>
-      <w:proofErr w:type="spellEnd"/>
-      <w:r>
-        <w:t>?</w:t>
+        <w:t>If symptoms are common symptoms in any case, how reliably can they be said to be genuine prodromes?</w:t>
       </w:r>
     </w:p>
     <w:p>
@@ -961,21 +829,12 @@
           <w:strike/>
         </w:rPr>
       </w:pPr>
-      <w:proofErr w:type="spellStart"/>
       <w:r>
         <w:rPr>
           <w:bCs/>
           <w:strike/>
         </w:rPr>
-        <w:t>Prodrome</w:t>
-      </w:r>
-      <w:proofErr w:type="spellEnd"/>
-      <w:r>
-        <w:rPr>
-          <w:bCs/>
-          <w:strike/>
-        </w:rPr>
-        <w:t xml:space="preserve"> papers - list ones that you need full text a</w:t>
+        <w:t>Prodrome papers - list ones that you need full text a</w:t>
       </w:r>
       <w:r>
         <w:rPr>
@@ -1021,7 +880,6 @@
           <w:szCs w:val="22"/>
         </w:rPr>
       </w:pPr>
-      <w:proofErr w:type="spellStart"/>
       <w:r>
         <w:rPr>
           <w:rStyle w:val="s1"/>
@@ -1044,7 +902,6 @@
         </w:rPr>
         <w:t>rodrome</w:t>
       </w:r>
-      <w:proofErr w:type="spellEnd"/>
     </w:p>
     <w:p>
       <w:pPr>
@@ -1139,175 +996,53 @@
           <w:rFonts w:asciiTheme="minorHAnsi" w:hAnsiTheme="minorHAnsi"/>
           <w:b/>
         </w:rPr>
-        <w:t xml:space="preserve">Controlled and uncontrolled data - comparing patients who experience </w:t>
-      </w:r>
-      <w:proofErr w:type="spellStart"/>
-      <w:r>
-        <w:rPr>
-          <w:rFonts w:asciiTheme="minorHAnsi" w:hAnsiTheme="minorHAnsi"/>
-          <w:b/>
-        </w:rPr>
-        <w:t>prodromes</w:t>
-      </w:r>
-      <w:proofErr w:type="spellEnd"/>
-      <w:r>
-        <w:rPr>
-          <w:rFonts w:asciiTheme="minorHAnsi" w:hAnsiTheme="minorHAnsi"/>
-          <w:b/>
-        </w:rPr>
-        <w:t xml:space="preserve"> and DO have a seizure and those that have </w:t>
-      </w:r>
-      <w:proofErr w:type="spellStart"/>
-      <w:r>
-        <w:rPr>
-          <w:rFonts w:asciiTheme="minorHAnsi" w:hAnsiTheme="minorHAnsi"/>
-          <w:b/>
-        </w:rPr>
-        <w:t>prodromes</w:t>
-      </w:r>
-      <w:proofErr w:type="spellEnd"/>
-      <w:r>
-        <w:rPr>
-          <w:rFonts w:asciiTheme="minorHAnsi" w:hAnsiTheme="minorHAnsi"/>
-          <w:b/>
-        </w:rPr>
-        <w:t xml:space="preserve"> but don't have a subsequent seizure (controlled) - some papers will show percentages some won't separate these figures out. What success rate do patients claiming </w:t>
-      </w:r>
-      <w:proofErr w:type="spellStart"/>
-      <w:r>
-        <w:rPr>
-          <w:rFonts w:asciiTheme="minorHAnsi" w:hAnsiTheme="minorHAnsi"/>
-          <w:b/>
-        </w:rPr>
-        <w:t>prodromes</w:t>
-      </w:r>
-      <w:proofErr w:type="spellEnd"/>
-      <w:r>
-        <w:rPr>
-          <w:rFonts w:asciiTheme="minorHAnsi" w:hAnsiTheme="minorHAnsi"/>
-          <w:b/>
-        </w:rPr>
-        <w:t xml:space="preserve"> have? What percentage of </w:t>
-      </w:r>
-      <w:proofErr w:type="spellStart"/>
-      <w:r>
-        <w:rPr>
-          <w:rFonts w:asciiTheme="minorHAnsi" w:hAnsiTheme="minorHAnsi"/>
-          <w:b/>
-        </w:rPr>
-        <w:t>prodromes</w:t>
-      </w:r>
-      <w:proofErr w:type="spellEnd"/>
-      <w:r>
-        <w:rPr>
-          <w:rFonts w:asciiTheme="minorHAnsi" w:hAnsiTheme="minorHAnsi"/>
-          <w:b/>
-        </w:rPr>
-        <w:t xml:space="preserve"> are and are not followed by seizures?</w:t>
-      </w:r>
-    </w:p>
-    <w:p>
-      <w:pPr>
-        <w:pStyle w:val="p2"/>
-        <w:rPr>
-          <w:rFonts w:asciiTheme="minorHAnsi" w:hAnsiTheme="minorHAnsi"/>
-        </w:rPr>
-      </w:pPr>
-    </w:p>
-    <w:p>
-      <w:pPr>
-        <w:pStyle w:val="p1"/>
-        <w:rPr>
-          <w:rFonts w:asciiTheme="minorHAnsi" w:hAnsiTheme="minorHAnsi"/>
-          <w:b/>
-        </w:rPr>
-      </w:pPr>
-      <w:r>
-        <w:rPr>
-          <w:rFonts w:asciiTheme="minorHAnsi" w:hAnsiTheme="minorHAnsi"/>
-          <w:b/>
-        </w:rPr>
-        <w:t xml:space="preserve">Which </w:t>
-      </w:r>
-      <w:proofErr w:type="spellStart"/>
-      <w:r>
-        <w:rPr>
-          <w:rFonts w:asciiTheme="minorHAnsi" w:hAnsiTheme="minorHAnsi"/>
-          <w:b/>
-        </w:rPr>
-        <w:t>prodromes</w:t>
-      </w:r>
-      <w:proofErr w:type="spellEnd"/>
-      <w:r>
-        <w:rPr>
-          <w:rFonts w:asciiTheme="minorHAnsi" w:hAnsiTheme="minorHAnsi"/>
-          <w:b/>
-        </w:rPr>
-        <w:t xml:space="preserve"> are the most successful at predicting seizure (if data available)?</w:t>
-      </w:r>
-    </w:p>
-    <w:p>
-      <w:pPr>
-        <w:pStyle w:val="p2"/>
-        <w:rPr>
-          <w:rFonts w:asciiTheme="minorHAnsi" w:hAnsiTheme="minorHAnsi"/>
-        </w:rPr>
-      </w:pPr>
-    </w:p>
-    <w:p>
-      <w:pPr>
-        <w:pStyle w:val="p1"/>
-        <w:rPr>
-          <w:rFonts w:asciiTheme="minorHAnsi" w:hAnsiTheme="minorHAnsi"/>
-        </w:rPr>
-      </w:pPr>
-      <w:r>
-        <w:rPr>
-          <w:rFonts w:asciiTheme="minorHAnsi" w:hAnsiTheme="minorHAnsi"/>
-        </w:rPr>
-        <w:t xml:space="preserve">In some patients is it possible to have </w:t>
-      </w:r>
-      <w:proofErr w:type="spellStart"/>
-      <w:r>
-        <w:rPr>
-          <w:rFonts w:asciiTheme="minorHAnsi" w:hAnsiTheme="minorHAnsi"/>
-        </w:rPr>
-        <w:t>prodromes</w:t>
-      </w:r>
-      <w:proofErr w:type="spellEnd"/>
-      <w:r>
-        <w:rPr>
-          <w:rFonts w:asciiTheme="minorHAnsi" w:hAnsiTheme="minorHAnsi"/>
-        </w:rPr>
-        <w:t xml:space="preserve"> without seizure? Can </w:t>
-      </w:r>
-      <w:proofErr w:type="spellStart"/>
-      <w:r>
-        <w:rPr>
-          <w:rFonts w:asciiTheme="minorHAnsi" w:hAnsiTheme="minorHAnsi"/>
-        </w:rPr>
-        <w:t>these</w:t>
-      </w:r>
-      <w:proofErr w:type="spellEnd"/>
-      <w:r>
-        <w:rPr>
-          <w:rFonts w:asciiTheme="minorHAnsi" w:hAnsiTheme="minorHAnsi"/>
-        </w:rPr>
-        <w:t xml:space="preserve"> be said to be actual </w:t>
-      </w:r>
-      <w:proofErr w:type="spellStart"/>
-      <w:r>
-        <w:rPr>
-          <w:rFonts w:asciiTheme="minorHAnsi" w:hAnsiTheme="minorHAnsi"/>
-        </w:rPr>
-        <w:t>prodromes</w:t>
-      </w:r>
-      <w:proofErr w:type="spellEnd"/>
-      <w:r>
-        <w:rPr>
-          <w:rFonts w:asciiTheme="minorHAnsi" w:hAnsiTheme="minorHAnsi"/>
-        </w:rPr>
-        <w:t xml:space="preserve"> if no seizure then takes place? Possibly if seizure threshold is subsequently raised – see below.</w:t>
+        <w:t>Controlled and uncontrolled data - comparing patients who experience prodromes and DO have a seizure and those that have prodromes but don't have a subsequent seizure (controlled) - some papers will show percentages some won't separate these figures out. What success rate do patients claiming prodromes have? What percentage of prodromes are and are not followed by seizures?</w:t>
+      </w:r>
+    </w:p>
+    <w:p>
+      <w:pPr>
+        <w:pStyle w:val="p2"/>
+        <w:rPr>
+          <w:rFonts w:asciiTheme="minorHAnsi" w:hAnsiTheme="minorHAnsi"/>
+        </w:rPr>
+      </w:pPr>
+    </w:p>
+    <w:p>
+      <w:pPr>
+        <w:pStyle w:val="p1"/>
+        <w:rPr>
+          <w:rFonts w:asciiTheme="minorHAnsi" w:hAnsiTheme="minorHAnsi"/>
+          <w:b/>
+        </w:rPr>
+      </w:pPr>
+      <w:r>
+        <w:rPr>
+          <w:rFonts w:asciiTheme="minorHAnsi" w:hAnsiTheme="minorHAnsi"/>
+          <w:b/>
+        </w:rPr>
+        <w:t>Which prodromes are the most successful at predicting seizure (if data available)?</w:t>
+      </w:r>
+    </w:p>
+    <w:p>
+      <w:pPr>
+        <w:pStyle w:val="p2"/>
+        <w:rPr>
+          <w:rFonts w:asciiTheme="minorHAnsi" w:hAnsiTheme="minorHAnsi"/>
+        </w:rPr>
+      </w:pPr>
+    </w:p>
+    <w:p>
+      <w:pPr>
+        <w:pStyle w:val="p1"/>
+        <w:rPr>
+          <w:rFonts w:asciiTheme="minorHAnsi" w:hAnsiTheme="minorHAnsi"/>
+        </w:rPr>
+      </w:pPr>
+      <w:r>
+        <w:rPr>
+          <w:rFonts w:asciiTheme="minorHAnsi" w:hAnsiTheme="minorHAnsi"/>
+        </w:rPr>
+        <w:t>In some patients is it possible to have prodromes without seizure? Can these be said to be actual prodromes if no seizure then takes place? Possibly if seizure threshold is subsequently raised – see below.</w:t>
       </w:r>
     </w:p>
     <w:p>
@@ -1338,39 +1073,17 @@
         </w:rPr>
         <w:t xml:space="preserve">  </w:t>
       </w:r>
-      <w:proofErr w:type="spellStart"/>
-      <w:r>
-        <w:rPr>
-          <w:rFonts w:asciiTheme="minorHAnsi" w:hAnsiTheme="minorHAnsi"/>
-        </w:rPr>
-        <w:t>prodrome</w:t>
-      </w:r>
-      <w:proofErr w:type="spellEnd"/>
-      <w:r>
-        <w:rPr>
-          <w:rFonts w:asciiTheme="minorHAnsi" w:hAnsiTheme="minorHAnsi"/>
-        </w:rPr>
-        <w:t xml:space="preserve"> and NOT have a seizure. Something MAY happen to push seizure threshold over a certain level and so seizure doesn't take place. But this doesn't quest</w:t>
-      </w:r>
-      <w:r>
-        <w:rPr>
-          <w:rFonts w:asciiTheme="minorHAnsi" w:hAnsiTheme="minorHAnsi"/>
-        </w:rPr>
-        <w:t xml:space="preserve">ion the idea of </w:t>
-      </w:r>
-      <w:proofErr w:type="spellStart"/>
-      <w:r>
-        <w:rPr>
-          <w:rFonts w:asciiTheme="minorHAnsi" w:hAnsiTheme="minorHAnsi"/>
-        </w:rPr>
-        <w:t>prodrome</w:t>
-      </w:r>
-      <w:proofErr w:type="spellEnd"/>
-      <w:r>
-        <w:rPr>
-          <w:rFonts w:asciiTheme="minorHAnsi" w:hAnsiTheme="minorHAnsi"/>
-        </w:rPr>
-        <w:t xml:space="preserve"> itself?</w:t>
+      <w:r>
+        <w:rPr>
+          <w:rFonts w:asciiTheme="minorHAnsi" w:hAnsiTheme="minorHAnsi"/>
+        </w:rPr>
+        <w:t>prodrome and NOT have a seizure. Something MAY happen to push seizure threshold over a certain level and so seizure doesn't take place. But this doesn't quest</w:t>
+      </w:r>
+      <w:r>
+        <w:rPr>
+          <w:rFonts w:asciiTheme="minorHAnsi" w:hAnsiTheme="minorHAnsi"/>
+        </w:rPr>
+        <w:t>ion the idea of prodrome itself?</w:t>
       </w:r>
     </w:p>
     <w:p>
@@ -1416,23 +1129,7 @@
           <w:rFonts w:asciiTheme="minorHAnsi" w:hAnsiTheme="minorHAnsi"/>
           <w:strike/>
         </w:rPr>
-        <w:t xml:space="preserve">Combine papers with same symptoms and total percentage of patients over those studies who had </w:t>
-      </w:r>
-      <w:proofErr w:type="spellStart"/>
-      <w:r>
-        <w:rPr>
-          <w:rFonts w:asciiTheme="minorHAnsi" w:hAnsiTheme="minorHAnsi"/>
-          <w:strike/>
-        </w:rPr>
-        <w:t>prodrome</w:t>
-      </w:r>
-      <w:proofErr w:type="spellEnd"/>
-      <w:r>
-        <w:rPr>
-          <w:rFonts w:asciiTheme="minorHAnsi" w:hAnsiTheme="minorHAnsi"/>
-          <w:strike/>
-        </w:rPr>
-        <w:t>.</w:t>
+        <w:t>Combine papers with same symptoms and total percentage of patients over those studies who had prodrome.</w:t>
       </w:r>
     </w:p>
     <w:p>
@@ -1486,21 +1183,7 @@
         <w:rPr>
           <w:rFonts w:asciiTheme="minorHAnsi" w:hAnsiTheme="minorHAnsi"/>
         </w:rPr>
-        <w:t xml:space="preserve">Can set out in similar way to summary tables already compiled for </w:t>
-      </w:r>
-      <w:proofErr w:type="spellStart"/>
-      <w:r>
-        <w:rPr>
-          <w:rFonts w:asciiTheme="minorHAnsi" w:hAnsiTheme="minorHAnsi"/>
-        </w:rPr>
-        <w:t>prodromes</w:t>
-      </w:r>
-      <w:proofErr w:type="spellEnd"/>
-      <w:r>
-        <w:rPr>
-          <w:rFonts w:asciiTheme="minorHAnsi" w:hAnsiTheme="minorHAnsi"/>
-        </w:rPr>
-        <w:t>.</w:t>
+        <w:t>Can set out in similar way to summary tables already compiled for prodromes.</w:t>
       </w:r>
     </w:p>
     <w:p>
@@ -1748,39 +1431,7 @@
           <w:rFonts w:asciiTheme="minorHAnsi" w:hAnsiTheme="minorHAnsi"/>
           <w:strike/>
         </w:rPr>
-        <w:t xml:space="preserve">Authors: </w:t>
-      </w:r>
-      <w:proofErr w:type="spellStart"/>
-      <w:r>
-        <w:rPr>
-          <w:rFonts w:asciiTheme="minorHAnsi" w:hAnsiTheme="minorHAnsi"/>
-          <w:strike/>
-        </w:rPr>
-        <w:t>Anand</w:t>
-      </w:r>
-      <w:proofErr w:type="spellEnd"/>
-      <w:r>
-        <w:rPr>
-          <w:rFonts w:asciiTheme="minorHAnsi" w:hAnsiTheme="minorHAnsi"/>
-          <w:strike/>
-        </w:rPr>
-        <w:t xml:space="preserve">, Tong, </w:t>
-      </w:r>
-      <w:proofErr w:type="spellStart"/>
-      <w:r>
-        <w:rPr>
-          <w:rFonts w:asciiTheme="minorHAnsi" w:hAnsiTheme="minorHAnsi"/>
-          <w:strike/>
-        </w:rPr>
-        <w:t>Besag</w:t>
-      </w:r>
-      <w:proofErr w:type="spellEnd"/>
-      <w:r>
-        <w:rPr>
-          <w:rFonts w:asciiTheme="minorHAnsi" w:hAnsiTheme="minorHAnsi"/>
-          <w:strike/>
-        </w:rPr>
-        <w:t xml:space="preserve"> et al.</w:t>
+        <w:t>Authors: Anand, Tong, Besag et al.</w:t>
       </w:r>
     </w:p>
     <w:p>
@@ -2014,170 +1665,163 @@
           <w:sz w:val="18"/>
           <w:szCs w:val="18"/>
         </w:rPr>
-        <w:t xml:space="preserve">Sam </w:t>
-      </w:r>
-      <w:proofErr w:type="spellStart"/>
+        <w:t>Sam Cortese</w:t>
+      </w:r>
       <w:r>
         <w:rPr>
           <w:sz w:val="18"/>
           <w:szCs w:val="18"/>
         </w:rPr>
-        <w:t>Cortese</w:t>
-      </w:r>
-      <w:proofErr w:type="spellEnd"/>
+        <w:t xml:space="preserve"> + Ian Wong</w:t>
+      </w:r>
       <w:r>
         <w:rPr>
           <w:sz w:val="18"/>
           <w:szCs w:val="18"/>
         </w:rPr>
-        <w:t xml:space="preserve"> + Ian Wong</w:t>
+        <w:t xml:space="preserve"> + </w:t>
       </w:r>
       <w:r>
         <w:rPr>
           <w:sz w:val="18"/>
           <w:szCs w:val="18"/>
         </w:rPr>
-        <w:t xml:space="preserve"> + </w:t>
-      </w:r>
-      <w:r>
-        <w:rPr>
+        <w:t>Paul Gringas</w:t>
+      </w:r>
+    </w:p>
+    <w:p/>
+    <w:p>
+      <w:pPr>
+        <w:rPr>
+          <w:b/>
+          <w:sz w:val="22"/>
+          <w:szCs w:val="22"/>
+          <w:u w:val="single"/>
+        </w:rPr>
+      </w:pPr>
+      <w:r>
+        <w:rPr>
+          <w:b/>
+          <w:sz w:val="22"/>
+          <w:szCs w:val="22"/>
+          <w:u w:val="single"/>
+        </w:rPr>
+        <w:t>Prodrome</w:t>
+      </w:r>
+    </w:p>
+    <w:p>
+      <w:pPr>
+        <w:rPr>
+          <w:strike/>
           <w:sz w:val="18"/>
           <w:szCs w:val="18"/>
         </w:rPr>
-        <w:t xml:space="preserve">Paul </w:t>
-      </w:r>
-      <w:proofErr w:type="spellStart"/>
-      <w:r>
-        <w:rPr>
+      </w:pPr>
+      <w:r>
+        <w:rPr>
+          <w:strike/>
           <w:sz w:val="18"/>
           <w:szCs w:val="18"/>
         </w:rPr>
-        <w:t>Gringas</w:t>
-      </w:r>
-      <w:proofErr w:type="spellEnd"/>
-    </w:p>
-    <w:p/>
-    <w:p>
-      <w:pPr>
-        <w:rPr>
-          <w:b/>
-          <w:sz w:val="22"/>
-          <w:szCs w:val="22"/>
-          <w:u w:val="single"/>
-        </w:rPr>
-      </w:pPr>
-      <w:proofErr w:type="spellStart"/>
-      <w:r>
-        <w:rPr>
-          <w:b/>
-          <w:sz w:val="22"/>
-          <w:szCs w:val="22"/>
-          <w:u w:val="single"/>
-        </w:rPr>
-        <w:t>Prodrome</w:t>
-      </w:r>
-      <w:proofErr w:type="spellEnd"/>
-    </w:p>
-    <w:p>
-      <w:pPr>
-        <w:rPr>
-          <w:strike/>
+        <w:t>Split percentage table features that are reported 5% or more and second table for &lt; 5%</w:t>
+      </w:r>
+    </w:p>
+    <w:p>
+      <w:pPr>
+        <w:rPr>
           <w:sz w:val="18"/>
           <w:szCs w:val="18"/>
         </w:rPr>
       </w:pPr>
-      <w:r>
+    </w:p>
+    <w:p>
+      <w:pPr>
         <w:rPr>
           <w:strike/>
           <w:sz w:val="18"/>
           <w:szCs w:val="18"/>
         </w:rPr>
-        <w:t>Split percentage table features that are reported 5% or more and second table for &lt; 5%</w:t>
-      </w:r>
-    </w:p>
-    <w:p>
-      <w:pPr>
-        <w:rPr>
+      </w:pPr>
+      <w:r>
+        <w:rPr>
+          <w:strike/>
           <w:sz w:val="18"/>
           <w:szCs w:val="18"/>
         </w:rPr>
-      </w:pPr>
-    </w:p>
-    <w:p>
-      <w:pPr>
+        <w:t>Send list of recent reviews to</w:t>
+      </w:r>
+      <w:r>
         <w:rPr>
           <w:strike/>
           <w:sz w:val="18"/>
           <w:szCs w:val="18"/>
         </w:rPr>
-      </w:pPr>
-      <w:r>
-        <w:rPr>
-          <w:strike/>
+        <w:t xml:space="preserve"> FB (EEG side – probably 3)</w:t>
+      </w:r>
+    </w:p>
+    <w:p>
+      <w:pPr>
+        <w:rPr>
+          <w:b/>
           <w:sz w:val="18"/>
           <w:szCs w:val="18"/>
         </w:rPr>
-        <w:t>Send list of recent reviews to</w:t>
-      </w:r>
-      <w:r>
+      </w:pPr>
+    </w:p>
+    <w:p>
+      <w:pPr>
         <w:rPr>
           <w:strike/>
           <w:sz w:val="18"/>
           <w:szCs w:val="18"/>
         </w:rPr>
-        <w:t xml:space="preserve"> FB (EEG side – probably 3)</w:t>
-      </w:r>
-    </w:p>
-    <w:p>
-      <w:pPr>
-        <w:rPr>
-          <w:b/>
+      </w:pPr>
+      <w:r>
+        <w:rPr>
+          <w:strike/>
           <w:sz w:val="18"/>
           <w:szCs w:val="18"/>
         </w:rPr>
-      </w:pPr>
-    </w:p>
-    <w:p>
-      <w:pPr>
+        <w:t xml:space="preserve">Resend </w:t>
+      </w:r>
+      <w:r>
         <w:rPr>
           <w:strike/>
           <w:sz w:val="18"/>
           <w:szCs w:val="18"/>
         </w:rPr>
-      </w:pPr>
+        <w:t xml:space="preserve">clinical </w:t>
+      </w:r>
       <w:r>
         <w:rPr>
           <w:strike/>
           <w:sz w:val="18"/>
           <w:szCs w:val="18"/>
         </w:rPr>
-        <w:t xml:space="preserve">Resend </w:t>
-      </w:r>
-      <w:r>
-        <w:rPr>
-          <w:strike/>
+        <w:t>prodrome list of papers required</w:t>
+      </w:r>
+    </w:p>
+    <w:p>
+      <w:pPr>
+        <w:rPr>
           <w:sz w:val="18"/>
           <w:szCs w:val="18"/>
         </w:rPr>
-        <w:t xml:space="preserve">clinical </w:t>
-      </w:r>
-      <w:proofErr w:type="spellStart"/>
-      <w:r>
-        <w:rPr>
-          <w:strike/>
+      </w:pPr>
+    </w:p>
+    <w:p>
+      <w:pPr>
+        <w:rPr>
           <w:sz w:val="18"/>
           <w:szCs w:val="18"/>
         </w:rPr>
-        <w:t>prodrome</w:t>
-      </w:r>
-      <w:proofErr w:type="spellEnd"/>
-      <w:r>
-        <w:rPr>
-          <w:strike/>
+      </w:pPr>
+      <w:r>
+        <w:rPr>
           <w:sz w:val="18"/>
           <w:szCs w:val="18"/>
         </w:rPr>
-        <w:t xml:space="preserve"> list of papers required</w:t>
+        <w:t>Symptoms – keep separate for now – possibly group later (eg) dysphoric feeling anxiety, depression, behavioural change (restlessness, derealization etc).</w:t>
       </w:r>
     </w:p>
     <w:p>
@@ -2191,125 +1835,561 @@
     <w:p>
       <w:pPr>
         <w:rPr>
+          <w:strike/>
           <w:sz w:val="18"/>
           <w:szCs w:val="18"/>
         </w:rPr>
       </w:pPr>
       <w:r>
         <w:rPr>
+          <w:strike/>
           <w:sz w:val="18"/>
           <w:szCs w:val="18"/>
         </w:rPr>
-        <w:t>Symptoms – keep separate for now – possibly group later (</w:t>
-      </w:r>
-      <w:proofErr w:type="spellStart"/>
-      <w:r>
-        <w:rPr>
-          <w:sz w:val="18"/>
-          <w:szCs w:val="18"/>
-        </w:rPr>
-        <w:t>eg</w:t>
-      </w:r>
-      <w:proofErr w:type="spellEnd"/>
-      <w:r>
-        <w:rPr>
-          <w:sz w:val="18"/>
-          <w:szCs w:val="18"/>
-        </w:rPr>
-        <w:t xml:space="preserve">) dysphoric feeling anxiety, depression, </w:t>
-      </w:r>
-      <w:proofErr w:type="spellStart"/>
-      <w:r>
-        <w:rPr>
-          <w:sz w:val="18"/>
-          <w:szCs w:val="18"/>
-        </w:rPr>
-        <w:t>behavioural</w:t>
-      </w:r>
-      <w:proofErr w:type="spellEnd"/>
-      <w:r>
-        <w:rPr>
-          <w:sz w:val="18"/>
-          <w:szCs w:val="18"/>
-        </w:rPr>
-        <w:t xml:space="preserve"> change (restlessness, </w:t>
-      </w:r>
-      <w:proofErr w:type="spellStart"/>
-      <w:r>
-        <w:rPr>
-          <w:sz w:val="18"/>
-          <w:szCs w:val="18"/>
-        </w:rPr>
-        <w:t>derealization</w:t>
-      </w:r>
-      <w:proofErr w:type="spellEnd"/>
-      <w:r>
-        <w:rPr>
-          <w:sz w:val="18"/>
-          <w:szCs w:val="18"/>
+        <w:t xml:space="preserve">Order in order of frequency by %. </w:t>
+      </w:r>
+    </w:p>
+    <w:p/>
+    <w:p>
+      <w:pPr>
+        <w:rPr>
+          <w:b/>
+          <w:sz w:val="20"/>
+          <w:szCs w:val="20"/>
+          <w:u w:val="single"/>
+        </w:rPr>
+      </w:pPr>
+      <w:r>
+        <w:rPr>
+          <w:b/>
+          <w:sz w:val="20"/>
+          <w:szCs w:val="20"/>
+          <w:u w:val="single"/>
+        </w:rPr>
+        <w:t>10/06/2017</w:t>
+      </w:r>
+    </w:p>
+    <w:p>
+      <w:pPr>
+        <w:rPr>
+          <w:b/>
+          <w:sz w:val="20"/>
+          <w:szCs w:val="20"/>
+          <w:u w:val="single"/>
+        </w:rPr>
+      </w:pPr>
+      <w:r>
+        <w:rPr>
+          <w:b/>
+          <w:sz w:val="20"/>
+          <w:szCs w:val="20"/>
+          <w:u w:val="single"/>
+        </w:rPr>
+        <w:t>Melatonin</w:t>
+      </w:r>
+    </w:p>
+    <w:p>
+      <w:pPr>
+        <w:rPr>
+          <w:sz w:val="20"/>
+          <w:szCs w:val="20"/>
+        </w:rPr>
+      </w:pPr>
+    </w:p>
+    <w:p>
+      <w:pPr>
+        <w:rPr>
+          <w:sz w:val="20"/>
+          <w:szCs w:val="20"/>
+        </w:rPr>
+      </w:pPr>
+      <w:r>
+        <w:rPr>
+          <w:sz w:val="20"/>
+          <w:szCs w:val="20"/>
+        </w:rPr>
+        <w:t xml:space="preserve">Placebo vs melatonin symptoms </w:t>
+      </w:r>
+    </w:p>
+    <w:p>
+      <w:pPr>
+        <w:rPr>
+          <w:sz w:val="20"/>
+          <w:szCs w:val="20"/>
+        </w:rPr>
+      </w:pPr>
+    </w:p>
+    <w:p>
+      <w:pPr>
+        <w:rPr>
+          <w:sz w:val="20"/>
+          <w:szCs w:val="20"/>
+        </w:rPr>
+      </w:pPr>
+      <w:r>
+        <w:rPr>
+          <w:sz w:val="20"/>
+          <w:szCs w:val="20"/>
+        </w:rPr>
+        <w:t>S</w:t>
+      </w:r>
+      <w:r>
+        <w:rPr>
+          <w:sz w:val="20"/>
+          <w:szCs w:val="20"/>
+        </w:rPr>
+        <w:t>ub</w:t>
+      </w:r>
+      <w:r>
+        <w:rPr>
+          <w:sz w:val="20"/>
+          <w:szCs w:val="20"/>
+        </w:rPr>
+        <w:t>tract</w:t>
+      </w:r>
+      <w:r>
+        <w:rPr>
+          <w:sz w:val="20"/>
+          <w:szCs w:val="20"/>
         </w:rPr>
         <w:t xml:space="preserve"> </w:t>
       </w:r>
-      <w:proofErr w:type="spellStart"/>
-      <w:r>
-        <w:rPr>
-          <w:sz w:val="18"/>
-          <w:szCs w:val="18"/>
-        </w:rPr>
-        <w:t>etc</w:t>
-      </w:r>
-      <w:proofErr w:type="spellEnd"/>
-      <w:r>
-        <w:rPr>
-          <w:sz w:val="18"/>
-          <w:szCs w:val="18"/>
-        </w:rPr>
-        <w:t>).</w:t>
-      </w:r>
-    </w:p>
-    <w:p>
-      <w:pPr>
-        <w:rPr>
-          <w:sz w:val="18"/>
-          <w:szCs w:val="18"/>
-        </w:rPr>
-      </w:pPr>
-    </w:p>
-    <w:p>
-      <w:pPr>
-        <w:rPr>
-          <w:strike/>
-          <w:sz w:val="18"/>
-          <w:szCs w:val="18"/>
-        </w:rPr>
-      </w:pPr>
-      <w:r>
-        <w:rPr>
-          <w:strike/>
-          <w:sz w:val="18"/>
-          <w:szCs w:val="18"/>
-        </w:rPr>
-        <w:t xml:space="preserve">Order in order of frequency by %. </w:t>
-      </w:r>
-    </w:p>
-    <w:p/>
-    <w:p>
-      <w:pPr>
-        <w:rPr>
-          <w:b/>
-          <w:sz w:val="20"/>
-          <w:szCs w:val="20"/>
-          <w:u w:val="single"/>
-        </w:rPr>
-      </w:pPr>
-      <w:r>
-        <w:rPr>
-          <w:b/>
-          <w:sz w:val="20"/>
-          <w:szCs w:val="20"/>
-          <w:u w:val="single"/>
-        </w:rPr>
-        <w:t>10/06/2017</w:t>
+      <w:r>
+        <w:rPr>
+          <w:sz w:val="20"/>
+          <w:szCs w:val="20"/>
+        </w:rPr>
+        <w:t xml:space="preserve">placebo </w:t>
+      </w:r>
+      <w:r>
+        <w:rPr>
+          <w:sz w:val="20"/>
+          <w:szCs w:val="20"/>
+        </w:rPr>
+        <w:t xml:space="preserve">AE </w:t>
+      </w:r>
+      <w:r>
+        <w:rPr>
+          <w:sz w:val="20"/>
+          <w:szCs w:val="20"/>
+        </w:rPr>
+        <w:t>incidences</w:t>
+      </w:r>
+      <w:r>
+        <w:rPr>
+          <w:sz w:val="20"/>
+          <w:szCs w:val="20"/>
+        </w:rPr>
+        <w:t xml:space="preserve"> from melatonin </w:t>
+      </w:r>
+      <w:r>
+        <w:rPr>
+          <w:sz w:val="20"/>
+          <w:szCs w:val="20"/>
+        </w:rPr>
+        <w:t xml:space="preserve">AE </w:t>
+      </w:r>
+      <w:r>
+        <w:rPr>
+          <w:sz w:val="20"/>
+          <w:szCs w:val="20"/>
+        </w:rPr>
+        <w:t xml:space="preserve">incidences for each </w:t>
+      </w:r>
+      <w:r>
+        <w:rPr>
+          <w:sz w:val="20"/>
+          <w:szCs w:val="20"/>
+        </w:rPr>
+        <w:t>AE</w:t>
+      </w:r>
+      <w:r>
+        <w:rPr>
+          <w:sz w:val="20"/>
+          <w:szCs w:val="20"/>
+        </w:rPr>
+        <w:t xml:space="preserve"> and </w:t>
+      </w:r>
+      <w:r>
+        <w:rPr>
+          <w:sz w:val="20"/>
+          <w:szCs w:val="20"/>
+        </w:rPr>
+        <w:t>calculate percentage</w:t>
+      </w:r>
+      <w:r>
+        <w:rPr>
+          <w:sz w:val="20"/>
+          <w:szCs w:val="20"/>
+        </w:rPr>
+        <w:t xml:space="preserve"> of total patients </w:t>
+      </w:r>
+      <w:r>
+        <w:rPr>
+          <w:sz w:val="20"/>
+          <w:szCs w:val="20"/>
+        </w:rPr>
+        <w:t xml:space="preserve">taking melatonin (NOT total number of patients in trial </w:t>
+      </w:r>
+      <w:r>
+        <w:rPr>
+          <w:sz w:val="20"/>
+          <w:szCs w:val="20"/>
+        </w:rPr>
+        <w:t>– ie exclude</w:t>
+      </w:r>
+      <w:r>
+        <w:rPr>
+          <w:sz w:val="20"/>
+          <w:szCs w:val="20"/>
+        </w:rPr>
+        <w:t xml:space="preserve"> placebo group)</w:t>
+      </w:r>
+      <w:r>
+        <w:rPr>
+          <w:sz w:val="20"/>
+          <w:szCs w:val="20"/>
+        </w:rPr>
+        <w:t xml:space="preserve"> from the result</w:t>
+      </w:r>
+      <w:r>
+        <w:rPr>
+          <w:sz w:val="20"/>
+          <w:szCs w:val="20"/>
+        </w:rPr>
+        <w:t>.</w:t>
+      </w:r>
+    </w:p>
+    <w:p>
+      <w:pPr>
+        <w:rPr>
+          <w:sz w:val="20"/>
+          <w:szCs w:val="20"/>
+        </w:rPr>
+      </w:pPr>
+    </w:p>
+    <w:p>
+      <w:pPr>
+        <w:rPr>
+          <w:sz w:val="20"/>
+          <w:szCs w:val="20"/>
+        </w:rPr>
+      </w:pPr>
+      <w:r>
+        <w:rPr>
+          <w:sz w:val="20"/>
+          <w:szCs w:val="20"/>
+        </w:rPr>
+        <w:t>For controlled studies only.</w:t>
+      </w:r>
+    </w:p>
+    <w:p>
+      <w:pPr>
+        <w:rPr>
+          <w:sz w:val="20"/>
+          <w:szCs w:val="20"/>
+        </w:rPr>
+      </w:pPr>
+    </w:p>
+    <w:p>
+      <w:pPr>
+        <w:rPr>
+          <w:sz w:val="20"/>
+          <w:szCs w:val="20"/>
+        </w:rPr>
+      </w:pPr>
+      <w:r>
+        <w:rPr>
+          <w:sz w:val="20"/>
+          <w:szCs w:val="20"/>
+        </w:rPr>
+        <w:t xml:space="preserve">What symptoms are of most concern for melatonin? </w:t>
+      </w:r>
+    </w:p>
+    <w:p>
+      <w:pPr>
+        <w:rPr>
+          <w:sz w:val="20"/>
+          <w:szCs w:val="20"/>
+        </w:rPr>
+      </w:pPr>
+    </w:p>
+    <w:p>
+      <w:pPr>
+        <w:rPr>
+          <w:sz w:val="20"/>
+          <w:szCs w:val="20"/>
+        </w:rPr>
+      </w:pPr>
+      <w:r>
+        <w:rPr>
+          <w:sz w:val="20"/>
+          <w:szCs w:val="20"/>
+        </w:rPr>
+        <w:t>Long-term studies?</w:t>
+      </w:r>
+      <w:r>
+        <w:rPr>
+          <w:sz w:val="20"/>
+          <w:szCs w:val="20"/>
+        </w:rPr>
+        <w:t xml:space="preserve"> </w:t>
+      </w:r>
+      <w:r>
+        <w:rPr>
+          <w:sz w:val="20"/>
+          <w:szCs w:val="20"/>
+        </w:rPr>
+        <w:t>Open studies</w:t>
+      </w:r>
+      <w:r>
+        <w:rPr>
+          <w:sz w:val="20"/>
+          <w:szCs w:val="20"/>
+        </w:rPr>
+        <w:t xml:space="preserve"> – perhaps list for FB</w:t>
+      </w:r>
+      <w:r>
+        <w:rPr>
+          <w:sz w:val="20"/>
+          <w:szCs w:val="20"/>
+        </w:rPr>
+        <w:t xml:space="preserve">. </w:t>
+      </w:r>
+    </w:p>
+    <w:p>
+      <w:pPr>
+        <w:rPr>
+          <w:sz w:val="20"/>
+          <w:szCs w:val="20"/>
+        </w:rPr>
+      </w:pPr>
+    </w:p>
+    <w:p>
+      <w:pPr>
+        <w:rPr>
+          <w:sz w:val="20"/>
+          <w:szCs w:val="20"/>
+        </w:rPr>
+      </w:pPr>
+      <w:r>
+        <w:rPr>
+          <w:sz w:val="20"/>
+          <w:szCs w:val="20"/>
+        </w:rPr>
+        <w:t xml:space="preserve">All controlled studies in one table and also </w:t>
+      </w:r>
+      <w:r>
+        <w:rPr>
+          <w:sz w:val="20"/>
+          <w:szCs w:val="20"/>
+        </w:rPr>
+        <w:t>a combined AE+ and AE- group</w:t>
+      </w:r>
+      <w:r>
+        <w:rPr>
+          <w:sz w:val="20"/>
+          <w:szCs w:val="20"/>
+        </w:rPr>
+        <w:t>.</w:t>
+      </w:r>
+    </w:p>
+    <w:p>
+      <w:pPr>
+        <w:rPr>
+          <w:sz w:val="20"/>
+          <w:szCs w:val="20"/>
+        </w:rPr>
+      </w:pPr>
+    </w:p>
+    <w:p>
+      <w:pPr>
+        <w:rPr>
+          <w:sz w:val="20"/>
+          <w:szCs w:val="20"/>
+        </w:rPr>
+      </w:pPr>
+      <w:r>
+        <w:rPr>
+          <w:sz w:val="20"/>
+          <w:szCs w:val="20"/>
+        </w:rPr>
+        <w:t>Efficacy</w:t>
+      </w:r>
+      <w:r>
+        <w:rPr>
+          <w:sz w:val="20"/>
+          <w:szCs w:val="20"/>
+        </w:rPr>
+        <w:t xml:space="preserve"> of melatonin as separate question</w:t>
+      </w:r>
+      <w:r>
+        <w:rPr>
+          <w:sz w:val="20"/>
+          <w:szCs w:val="20"/>
+        </w:rPr>
+        <w:t>.</w:t>
+      </w:r>
+    </w:p>
+    <w:p>
+      <w:pPr>
+        <w:rPr>
+          <w:sz w:val="20"/>
+          <w:szCs w:val="20"/>
+        </w:rPr>
+      </w:pPr>
+    </w:p>
+    <w:p>
+      <w:pPr>
+        <w:rPr>
+          <w:sz w:val="20"/>
+          <w:szCs w:val="20"/>
+        </w:rPr>
+      </w:pPr>
+      <w:r>
+        <w:rPr>
+          <w:sz w:val="20"/>
+          <w:szCs w:val="20"/>
+        </w:rPr>
+        <w:t>Absence of long-term studies.</w:t>
+      </w:r>
+    </w:p>
+    <w:p>
+      <w:pPr>
+        <w:rPr>
+          <w:sz w:val="20"/>
+          <w:szCs w:val="20"/>
+        </w:rPr>
+      </w:pPr>
+    </w:p>
+    <w:p>
+      <w:pPr>
+        <w:rPr>
+          <w:b/>
+          <w:sz w:val="20"/>
+          <w:szCs w:val="20"/>
+          <w:u w:val="single"/>
+        </w:rPr>
+      </w:pPr>
+      <w:r>
+        <w:rPr>
+          <w:b/>
+          <w:sz w:val="20"/>
+          <w:szCs w:val="20"/>
+          <w:u w:val="single"/>
+        </w:rPr>
+        <w:t>Prodrome</w:t>
+      </w:r>
+    </w:p>
+    <w:p>
+      <w:pPr>
+        <w:rPr>
+          <w:sz w:val="20"/>
+          <w:szCs w:val="20"/>
+        </w:rPr>
+      </w:pPr>
+    </w:p>
+    <w:p>
+      <w:pPr>
+        <w:rPr>
+          <w:sz w:val="20"/>
+          <w:szCs w:val="20"/>
+        </w:rPr>
+      </w:pPr>
+      <w:r>
+        <w:rPr>
+          <w:sz w:val="20"/>
+          <w:szCs w:val="20"/>
+        </w:rPr>
+        <w:t>Seizure - Any clinical c</w:t>
+      </w:r>
+      <w:r>
+        <w:rPr>
+          <w:sz w:val="20"/>
+          <w:szCs w:val="20"/>
+        </w:rPr>
+        <w:t>hange accompanied by EEG change?</w:t>
+      </w:r>
+    </w:p>
+    <w:p>
+      <w:pPr>
+        <w:rPr>
+          <w:sz w:val="20"/>
+          <w:szCs w:val="20"/>
+        </w:rPr>
+      </w:pPr>
+    </w:p>
+    <w:p>
+      <w:pPr>
+        <w:rPr>
+          <w:sz w:val="20"/>
+          <w:szCs w:val="20"/>
+        </w:rPr>
+      </w:pPr>
+      <w:r>
+        <w:rPr>
+          <w:sz w:val="20"/>
+          <w:szCs w:val="20"/>
+        </w:rPr>
+        <w:t>Continue with EEG feature time-to-seizure analysis if possible to extract information.</w:t>
+      </w:r>
+    </w:p>
+    <w:p>
+      <w:pPr>
+        <w:rPr>
+          <w:sz w:val="20"/>
+          <w:szCs w:val="20"/>
+        </w:rPr>
+      </w:pPr>
+    </w:p>
+    <w:p>
+      <w:pPr>
+        <w:rPr>
+          <w:sz w:val="20"/>
+          <w:szCs w:val="20"/>
+        </w:rPr>
+      </w:pPr>
+      <w:r>
+        <w:rPr>
+          <w:sz w:val="20"/>
+          <w:szCs w:val="20"/>
+        </w:rPr>
+        <w:t>Epilepsy in search spelled incorrectly.</w:t>
+      </w:r>
+    </w:p>
+    <w:p>
+      <w:pPr>
+        <w:rPr>
+          <w:sz w:val="20"/>
+          <w:szCs w:val="20"/>
+        </w:rPr>
+      </w:pPr>
+    </w:p>
+    <w:p>
+      <w:pPr>
+        <w:rPr>
+          <w:sz w:val="20"/>
+          <w:szCs w:val="20"/>
+        </w:rPr>
+      </w:pPr>
+    </w:p>
+    <w:p>
+      <w:pPr>
+        <w:rPr>
+          <w:b/>
+          <w:sz w:val="20"/>
+          <w:szCs w:val="20"/>
+          <w:u w:val="single"/>
+        </w:rPr>
+      </w:pPr>
+      <w:r>
+        <w:rPr>
+          <w:b/>
+          <w:sz w:val="20"/>
+          <w:szCs w:val="20"/>
+          <w:u w:val="single"/>
+        </w:rPr>
+        <w:t>17/06</w:t>
       </w:r>
     </w:p>
     <w:p>
@@ -2351,44 +2431,722 @@
           <w:sz w:val="20"/>
           <w:szCs w:val="20"/>
         </w:rPr>
-        <w:t xml:space="preserve">Placebo vs melatonin symptoms </w:t>
-      </w:r>
-    </w:p>
-    <w:p>
-      <w:pPr>
-        <w:rPr>
-          <w:sz w:val="20"/>
-          <w:szCs w:val="20"/>
-        </w:rPr>
-      </w:pPr>
-    </w:p>
-    <w:p>
-      <w:pPr>
-        <w:rPr>
-          <w:sz w:val="20"/>
-          <w:szCs w:val="20"/>
-        </w:rPr>
-      </w:pPr>
-      <w:r>
-        <w:rPr>
-          <w:sz w:val="20"/>
-          <w:szCs w:val="20"/>
-        </w:rPr>
-        <w:t>S</w:t>
-      </w:r>
-      <w:r>
-        <w:rPr>
-          <w:sz w:val="20"/>
-          <w:szCs w:val="20"/>
-        </w:rPr>
-        <w:t>ub</w:t>
-      </w:r>
-      <w:r>
-        <w:rPr>
-          <w:sz w:val="20"/>
-          <w:szCs w:val="20"/>
-        </w:rPr>
-        <w:t>tract</w:t>
+        <w:t>Separate melatonin adverse effects where there is and isn’t difference between</w:t>
+      </w:r>
+      <w:r>
+        <w:rPr>
+          <w:sz w:val="20"/>
+          <w:szCs w:val="20"/>
+        </w:rPr>
+        <w:t xml:space="preserve"> melatonin and placebo into summary tables</w:t>
+      </w:r>
+    </w:p>
+    <w:p>
+      <w:pPr>
+        <w:rPr>
+          <w:sz w:val="20"/>
+          <w:szCs w:val="20"/>
+        </w:rPr>
+      </w:pPr>
+    </w:p>
+    <w:p>
+      <w:pPr>
+        <w:rPr>
+          <w:sz w:val="20"/>
+          <w:szCs w:val="20"/>
+        </w:rPr>
+      </w:pPr>
+      <w:r>
+        <w:rPr>
+          <w:sz w:val="20"/>
+          <w:szCs w:val="20"/>
+        </w:rPr>
+        <w:t>Combined table and separate for each.</w:t>
+      </w:r>
+      <w:r>
+        <w:rPr>
+          <w:sz w:val="20"/>
+          <w:szCs w:val="20"/>
+        </w:rPr>
+        <w:t xml:space="preserve"> For random controlled only.</w:t>
+      </w:r>
+    </w:p>
+    <w:p>
+      <w:pPr>
+        <w:rPr>
+          <w:sz w:val="20"/>
+          <w:szCs w:val="20"/>
+        </w:rPr>
+      </w:pPr>
+    </w:p>
+    <w:p>
+      <w:pPr>
+        <w:rPr>
+          <w:sz w:val="20"/>
+          <w:szCs w:val="20"/>
+        </w:rPr>
+      </w:pPr>
+      <w:r>
+        <w:rPr>
+          <w:sz w:val="20"/>
+          <w:szCs w:val="20"/>
+        </w:rPr>
+        <w:t>Check for few additional papers added by FB today in melatonin group.</w:t>
+      </w:r>
+    </w:p>
+    <w:p>
+      <w:pPr>
+        <w:rPr>
+          <w:sz w:val="20"/>
+          <w:szCs w:val="20"/>
+        </w:rPr>
+      </w:pPr>
+    </w:p>
+    <w:p>
+      <w:pPr>
+        <w:rPr>
+          <w:sz w:val="20"/>
+          <w:szCs w:val="20"/>
+        </w:rPr>
+      </w:pPr>
+      <w:r>
+        <w:rPr>
+          <w:sz w:val="20"/>
+          <w:szCs w:val="20"/>
+        </w:rPr>
+        <w:t>Continue with efficacy data</w:t>
+      </w:r>
+    </w:p>
+    <w:p>
+      <w:pPr>
+        <w:rPr>
+          <w:sz w:val="20"/>
+          <w:szCs w:val="20"/>
+        </w:rPr>
+      </w:pPr>
+    </w:p>
+    <w:p>
+      <w:pPr>
+        <w:rPr>
+          <w:sz w:val="20"/>
+          <w:szCs w:val="20"/>
+        </w:rPr>
+      </w:pPr>
+    </w:p>
+    <w:p>
+      <w:pPr>
+        <w:rPr>
+          <w:sz w:val="20"/>
+          <w:szCs w:val="20"/>
+        </w:rPr>
+      </w:pPr>
+    </w:p>
+    <w:p>
+      <w:pPr>
+        <w:rPr>
+          <w:b/>
+          <w:sz w:val="20"/>
+          <w:szCs w:val="20"/>
+          <w:u w:val="single"/>
+        </w:rPr>
+      </w:pPr>
+      <w:r>
+        <w:rPr>
+          <w:b/>
+          <w:sz w:val="20"/>
+          <w:szCs w:val="20"/>
+          <w:u w:val="single"/>
+        </w:rPr>
+        <w:t>Prodrome</w:t>
+      </w:r>
+    </w:p>
+    <w:p>
+      <w:pPr>
+        <w:rPr>
+          <w:sz w:val="20"/>
+          <w:szCs w:val="20"/>
+        </w:rPr>
+      </w:pPr>
+    </w:p>
+    <w:p>
+      <w:pPr>
+        <w:rPr>
+          <w:sz w:val="20"/>
+          <w:szCs w:val="20"/>
+        </w:rPr>
+      </w:pPr>
+      <w:r>
+        <w:rPr>
+          <w:sz w:val="20"/>
+          <w:szCs w:val="20"/>
+        </w:rPr>
+        <w:t>Email FB title of Petitmengin(?) paper on sensitivity training</w:t>
+      </w:r>
+    </w:p>
+    <w:p>
+      <w:pPr>
+        <w:rPr>
+          <w:sz w:val="20"/>
+          <w:szCs w:val="20"/>
+        </w:rPr>
+      </w:pPr>
+    </w:p>
+    <w:p>
+      <w:pPr>
+        <w:rPr>
+          <w:sz w:val="20"/>
+          <w:szCs w:val="20"/>
+        </w:rPr>
+      </w:pPr>
+      <w:r>
+        <w:rPr>
+          <w:sz w:val="20"/>
+          <w:szCs w:val="20"/>
+        </w:rPr>
+        <w:t>Continue with time-to-seizure data for EEG</w:t>
+      </w:r>
+    </w:p>
+    <w:p>
+      <w:pPr>
+        <w:rPr>
+          <w:sz w:val="20"/>
+          <w:szCs w:val="20"/>
+        </w:rPr>
+      </w:pPr>
+    </w:p>
+    <w:p>
+      <w:pPr>
+        <w:rPr>
+          <w:sz w:val="20"/>
+          <w:szCs w:val="20"/>
+        </w:rPr>
+      </w:pPr>
+      <w:r>
+        <w:rPr>
+          <w:sz w:val="20"/>
+          <w:szCs w:val="20"/>
+        </w:rPr>
+        <w:t>24/06/2017</w:t>
+      </w:r>
+    </w:p>
+    <w:p>
+      <w:pPr>
+        <w:rPr>
+          <w:sz w:val="20"/>
+          <w:szCs w:val="20"/>
+        </w:rPr>
+      </w:pPr>
+      <w:r>
+        <w:rPr>
+          <w:sz w:val="20"/>
+          <w:szCs w:val="20"/>
+        </w:rPr>
+        <w:t>Melatonin</w:t>
+      </w:r>
+    </w:p>
+    <w:p>
+      <w:pPr>
+        <w:rPr>
+          <w:sz w:val="20"/>
+          <w:szCs w:val="20"/>
+        </w:rPr>
+      </w:pPr>
+    </w:p>
+    <w:p>
+      <w:pPr>
+        <w:rPr>
+          <w:sz w:val="20"/>
+          <w:szCs w:val="20"/>
+        </w:rPr>
+      </w:pPr>
+      <w:r>
+        <w:rPr>
+          <w:sz w:val="20"/>
+          <w:szCs w:val="20"/>
+        </w:rPr>
+        <w:t xml:space="preserve">Separate out </w:t>
+      </w:r>
+      <w:r>
+        <w:rPr>
+          <w:sz w:val="20"/>
+          <w:szCs w:val="20"/>
+        </w:rPr>
+        <w:t>table</w:t>
+      </w:r>
+      <w:r>
+        <w:rPr>
+          <w:sz w:val="20"/>
+          <w:szCs w:val="20"/>
+        </w:rPr>
+        <w:t xml:space="preserve"> of ad</w:t>
+      </w:r>
+      <w:r>
+        <w:rPr>
+          <w:sz w:val="20"/>
+          <w:szCs w:val="20"/>
+        </w:rPr>
+        <w:t xml:space="preserve">verse effects into table </w:t>
+      </w:r>
+      <w:r>
+        <w:rPr>
+          <w:sz w:val="20"/>
+          <w:szCs w:val="20"/>
+        </w:rPr>
+        <w:t xml:space="preserve">of studies </w:t>
+      </w:r>
+      <w:r>
+        <w:rPr>
+          <w:sz w:val="20"/>
+          <w:szCs w:val="20"/>
+        </w:rPr>
+        <w:t>with &gt;</w:t>
+      </w:r>
+      <w:r>
+        <w:rPr>
+          <w:sz w:val="20"/>
+          <w:szCs w:val="20"/>
+        </w:rPr>
+        <w:t>=</w:t>
+      </w:r>
+      <w:r>
+        <w:rPr>
+          <w:sz w:val="20"/>
+          <w:szCs w:val="20"/>
+        </w:rPr>
+        <w:t xml:space="preserve">50 patients </w:t>
+      </w:r>
+      <w:r>
+        <w:rPr>
+          <w:sz w:val="20"/>
+          <w:szCs w:val="20"/>
+        </w:rPr>
+        <w:t xml:space="preserve">and a table for </w:t>
+      </w:r>
+      <w:r>
+        <w:rPr>
+          <w:sz w:val="20"/>
+          <w:szCs w:val="20"/>
+        </w:rPr>
+        <w:t xml:space="preserve">&gt; 3months </w:t>
+      </w:r>
+      <w:r>
+        <w:rPr>
+          <w:sz w:val="20"/>
+          <w:szCs w:val="20"/>
+        </w:rPr>
+        <w:t>or longer studies.</w:t>
+      </w:r>
+    </w:p>
+    <w:p>
+      <w:pPr>
+        <w:rPr>
+          <w:sz w:val="20"/>
+          <w:szCs w:val="20"/>
+        </w:rPr>
+      </w:pPr>
+    </w:p>
+    <w:p>
+      <w:pPr>
+        <w:rPr>
+          <w:sz w:val="20"/>
+          <w:szCs w:val="20"/>
+        </w:rPr>
+      </w:pPr>
+      <w:r>
+        <w:rPr>
+          <w:sz w:val="20"/>
+          <w:szCs w:val="20"/>
+        </w:rPr>
+        <w:t>Paper layout:</w:t>
+      </w:r>
+    </w:p>
+    <w:p>
+      <w:pPr>
+        <w:rPr>
+          <w:sz w:val="20"/>
+          <w:szCs w:val="20"/>
+        </w:rPr>
+      </w:pPr>
+    </w:p>
+    <w:p>
+      <w:pPr>
+        <w:rPr>
+          <w:sz w:val="20"/>
+          <w:szCs w:val="20"/>
+        </w:rPr>
+      </w:pPr>
+      <w:r>
+        <w:rPr>
+          <w:sz w:val="20"/>
+          <w:szCs w:val="20"/>
+        </w:rPr>
+        <w:t>Introduction</w:t>
+      </w:r>
+    </w:p>
+    <w:p>
+      <w:pPr>
+        <w:rPr>
+          <w:sz w:val="20"/>
+          <w:szCs w:val="20"/>
+        </w:rPr>
+      </w:pPr>
+    </w:p>
+    <w:p>
+      <w:pPr>
+        <w:rPr>
+          <w:sz w:val="20"/>
+          <w:szCs w:val="20"/>
+          <w:u w:val="single"/>
+        </w:rPr>
+      </w:pPr>
+      <w:r>
+        <w:rPr>
+          <w:sz w:val="20"/>
+          <w:szCs w:val="20"/>
+          <w:u w:val="single"/>
+        </w:rPr>
+        <w:t>Method</w:t>
+      </w:r>
+    </w:p>
+    <w:p>
+      <w:pPr>
+        <w:pStyle w:val="ListParagraph"/>
+        <w:numPr>
+          <w:ilvl w:val="0"/>
+          <w:numId w:val="1"/>
+        </w:numPr>
+        <w:rPr>
+          <w:sz w:val="20"/>
+          <w:szCs w:val="20"/>
+        </w:rPr>
+      </w:pPr>
+      <w:r>
+        <w:rPr>
+          <w:sz w:val="20"/>
+          <w:szCs w:val="20"/>
+        </w:rPr>
+        <w:t xml:space="preserve">Search strategy: </w:t>
+      </w:r>
+      <w:r>
+        <w:rPr>
+          <w:sz w:val="20"/>
+          <w:szCs w:val="20"/>
+        </w:rPr>
+        <w:t>search terms – database</w:t>
+      </w:r>
+      <w:r>
+        <w:rPr>
+          <w:sz w:val="20"/>
+          <w:szCs w:val="20"/>
+        </w:rPr>
+        <w:t xml:space="preserve"> used</w:t>
+      </w:r>
+      <w:r>
+        <w:rPr>
+          <w:sz w:val="20"/>
+          <w:szCs w:val="20"/>
+        </w:rPr>
+        <w:t xml:space="preserve"> – time period and inclusion and exclusion criteria (for example exclude animal studies</w:t>
+      </w:r>
+      <w:r>
+        <w:rPr>
+          <w:sz w:val="20"/>
+          <w:szCs w:val="20"/>
+        </w:rPr>
+        <w:t>) total no papers</w:t>
+      </w:r>
+      <w:r>
+        <w:rPr>
+          <w:sz w:val="20"/>
+          <w:szCs w:val="20"/>
+        </w:rPr>
+        <w:t xml:space="preserve"> retrieved, papers excluded and reason for exclusion, for example - adverse events mentioned but no specific data etc – relevant papers and reason for inclusion.</w:t>
+      </w:r>
+    </w:p>
+    <w:p>
+      <w:pPr>
+        <w:pStyle w:val="ListParagraph"/>
+        <w:numPr>
+          <w:ilvl w:val="0"/>
+          <w:numId w:val="1"/>
+        </w:numPr>
+        <w:rPr>
+          <w:sz w:val="20"/>
+          <w:szCs w:val="20"/>
+        </w:rPr>
+      </w:pPr>
+      <w:r>
+        <w:rPr>
+          <w:sz w:val="20"/>
+          <w:szCs w:val="20"/>
+        </w:rPr>
+        <w:t>Need tp be VERY specific and clear</w:t>
+      </w:r>
+    </w:p>
+    <w:p>
+      <w:pPr>
+        <w:pStyle w:val="ListParagraph"/>
+        <w:numPr>
+          <w:ilvl w:val="0"/>
+          <w:numId w:val="1"/>
+        </w:numPr>
+        <w:rPr>
+          <w:sz w:val="20"/>
+          <w:szCs w:val="20"/>
+        </w:rPr>
+      </w:pPr>
+      <w:r>
+        <w:rPr>
+          <w:sz w:val="20"/>
+          <w:szCs w:val="20"/>
+        </w:rPr>
+        <w:t xml:space="preserve">Refer to table in other reviews for example </w:t>
+      </w:r>
+      <w:r>
+        <w:rPr>
+          <w:sz w:val="20"/>
+          <w:szCs w:val="20"/>
+        </w:rPr>
+        <w:t>(Anderson et al 2014 – A systematic review of per-operative… Melatonin reviews sub category)</w:t>
+      </w:r>
+    </w:p>
+    <w:p>
+      <w:pPr>
+        <w:pStyle w:val="ListParagraph"/>
+        <w:numPr>
+          <w:ilvl w:val="0"/>
+          <w:numId w:val="1"/>
+        </w:numPr>
+        <w:rPr>
+          <w:sz w:val="20"/>
+          <w:szCs w:val="20"/>
+        </w:rPr>
+      </w:pPr>
+      <w:r>
+        <w:rPr>
+          <w:sz w:val="20"/>
+          <w:szCs w:val="20"/>
+        </w:rPr>
+        <w:t xml:space="preserve">Might exclude papers based on journal of publication – exclude </w:t>
+      </w:r>
+    </w:p>
+    <w:p>
+      <w:pPr>
+        <w:pStyle w:val="ListParagraph"/>
+        <w:numPr>
+          <w:ilvl w:val="0"/>
+          <w:numId w:val="1"/>
+        </w:numPr>
+        <w:rPr>
+          <w:sz w:val="20"/>
+          <w:szCs w:val="20"/>
+        </w:rPr>
+      </w:pPr>
+      <w:r>
+        <w:rPr>
+          <w:sz w:val="20"/>
+          <w:szCs w:val="20"/>
+        </w:rPr>
+        <w:t xml:space="preserve">Small number of patients or no new adverse effects in paper </w:t>
+      </w:r>
+    </w:p>
+    <w:p>
+      <w:pPr>
+        <w:pStyle w:val="ListParagraph"/>
+        <w:numPr>
+          <w:ilvl w:val="0"/>
+          <w:numId w:val="1"/>
+        </w:numPr>
+        <w:rPr>
+          <w:sz w:val="20"/>
+          <w:szCs w:val="20"/>
+        </w:rPr>
+      </w:pPr>
+      <w:r>
+        <w:rPr>
+          <w:sz w:val="20"/>
+          <w:szCs w:val="20"/>
+        </w:rPr>
+        <w:t>Include only sleep studies (cancer etc studies probably have little data in any case)</w:t>
+      </w:r>
+    </w:p>
+    <w:p>
+      <w:pPr>
+        <w:rPr>
+          <w:sz w:val="20"/>
+          <w:szCs w:val="20"/>
+        </w:rPr>
+      </w:pPr>
+    </w:p>
+    <w:p>
+      <w:pPr>
+        <w:rPr>
+          <w:sz w:val="20"/>
+          <w:szCs w:val="20"/>
+        </w:rPr>
+      </w:pPr>
+    </w:p>
+    <w:p>
+      <w:pPr>
+        <w:rPr>
+          <w:sz w:val="20"/>
+          <w:szCs w:val="20"/>
+          <w:u w:val="single"/>
+        </w:rPr>
+      </w:pPr>
+      <w:r>
+        <w:rPr>
+          <w:sz w:val="20"/>
+          <w:szCs w:val="20"/>
+          <w:u w:val="single"/>
+        </w:rPr>
+        <w:t>Prodrome</w:t>
+      </w:r>
+    </w:p>
+    <w:p>
+      <w:pPr>
+        <w:rPr>
+          <w:sz w:val="20"/>
+          <w:szCs w:val="20"/>
+          <w:u w:val="single"/>
+        </w:rPr>
+      </w:pPr>
+    </w:p>
+    <w:p>
+      <w:pPr>
+        <w:rPr>
+          <w:sz w:val="20"/>
+          <w:szCs w:val="20"/>
+        </w:rPr>
+      </w:pPr>
+      <w:r>
+        <w:rPr>
+          <w:sz w:val="20"/>
+          <w:szCs w:val="20"/>
+        </w:rPr>
+        <w:t xml:space="preserve">Split into two papers – clinical and EEG. One focused on </w:t>
+      </w:r>
+      <w:r>
+        <w:rPr>
+          <w:sz w:val="20"/>
+          <w:szCs w:val="20"/>
+        </w:rPr>
+        <w:t>clinical, on on EEG.</w:t>
+      </w:r>
+    </w:p>
+    <w:p>
+      <w:pPr>
+        <w:rPr>
+          <w:sz w:val="20"/>
+          <w:szCs w:val="20"/>
+        </w:rPr>
+      </w:pPr>
+    </w:p>
+    <w:p>
+      <w:pPr>
+        <w:rPr>
+          <w:sz w:val="20"/>
+          <w:szCs w:val="20"/>
+        </w:rPr>
+      </w:pPr>
+      <w:r>
+        <w:rPr>
+          <w:sz w:val="20"/>
+          <w:szCs w:val="20"/>
+        </w:rPr>
+        <w:t xml:space="preserve">Clinical and EEG papers separate out for FB but maintain ratings. Investigate custom columns for identifying EEG or clinical. </w:t>
+      </w:r>
+    </w:p>
+    <w:p>
+      <w:pPr>
+        <w:rPr>
+          <w:sz w:val="20"/>
+          <w:szCs w:val="20"/>
+        </w:rPr>
+      </w:pPr>
+    </w:p>
+    <w:p>
+      <w:pPr>
+        <w:rPr>
+          <w:sz w:val="20"/>
+          <w:szCs w:val="20"/>
+        </w:rPr>
+      </w:pPr>
+      <w:r>
+        <w:rPr>
+          <w:sz w:val="20"/>
+          <w:szCs w:val="20"/>
+        </w:rPr>
+        <w:t xml:space="preserve">If different but similar prodromes are listed, find papers where they are reported and check whether the separate prodromes are listed separately – do the authors in any patients identify </w:t>
+      </w:r>
+      <w:r>
+        <w:rPr>
+          <w:sz w:val="20"/>
+          <w:szCs w:val="20"/>
+        </w:rPr>
+        <w:t xml:space="preserve">them separately. If not is there an easy way to combine the symptoms into one group without </w:t>
+      </w:r>
+      <w:r>
+        <w:rPr>
+          <w:sz w:val="20"/>
+          <w:szCs w:val="20"/>
+        </w:rPr>
+        <w:t>compromising it.</w:t>
+      </w:r>
+    </w:p>
+    <w:p>
+      <w:pPr>
+        <w:rPr>
+          <w:sz w:val="20"/>
+          <w:szCs w:val="20"/>
+        </w:rPr>
+      </w:pPr>
+    </w:p>
+    <w:p>
+      <w:pPr>
+        <w:rPr>
+          <w:sz w:val="20"/>
+          <w:szCs w:val="20"/>
+          <w:u w:val="single"/>
+        </w:rPr>
+      </w:pPr>
+      <w:r>
+        <w:rPr>
+          <w:sz w:val="20"/>
+          <w:szCs w:val="20"/>
+          <w:u w:val="single"/>
+        </w:rPr>
+        <w:t>New journal</w:t>
+      </w:r>
+    </w:p>
+    <w:p>
+      <w:pPr>
+        <w:rPr>
+          <w:sz w:val="20"/>
+          <w:szCs w:val="20"/>
+        </w:rPr>
+      </w:pPr>
+    </w:p>
+    <w:p>
+      <w:pPr>
+        <w:rPr>
+          <w:sz w:val="20"/>
+          <w:szCs w:val="20"/>
+        </w:rPr>
+      </w:pPr>
+      <w:r>
+        <w:rPr>
+          <w:sz w:val="20"/>
+          <w:szCs w:val="20"/>
+        </w:rPr>
+        <w:t xml:space="preserve">Editorial assistant </w:t>
+      </w:r>
+      <w:r>
+        <w:rPr>
+          <w:sz w:val="20"/>
+          <w:szCs w:val="20"/>
+        </w:rPr>
+        <w:t>–</w:t>
       </w:r>
       <w:r>
         <w:rPr>
@@ -2402,690 +3160,32 @@
           <w:sz w:val="20"/>
           <w:szCs w:val="20"/>
         </w:rPr>
-        <w:t xml:space="preserve">placebo </w:t>
-      </w:r>
-      <w:r>
-        <w:rPr>
-          <w:sz w:val="20"/>
-          <w:szCs w:val="20"/>
-        </w:rPr>
-        <w:t xml:space="preserve">AE </w:t>
-      </w:r>
-      <w:r>
-        <w:rPr>
-          <w:sz w:val="20"/>
-          <w:szCs w:val="20"/>
-        </w:rPr>
-        <w:t>incidences</w:t>
-      </w:r>
-      <w:r>
-        <w:rPr>
-          <w:sz w:val="20"/>
-          <w:szCs w:val="20"/>
-        </w:rPr>
-        <w:t xml:space="preserve"> from melatonin </w:t>
-      </w:r>
-      <w:r>
-        <w:rPr>
-          <w:sz w:val="20"/>
-          <w:szCs w:val="20"/>
-        </w:rPr>
-        <w:t xml:space="preserve">AE </w:t>
-      </w:r>
-      <w:r>
-        <w:rPr>
-          <w:sz w:val="20"/>
-          <w:szCs w:val="20"/>
-        </w:rPr>
-        <w:t xml:space="preserve">incidences for each </w:t>
-      </w:r>
-      <w:r>
-        <w:rPr>
-          <w:sz w:val="20"/>
-          <w:szCs w:val="20"/>
-        </w:rPr>
-        <w:t>AE</w:t>
-      </w:r>
-      <w:r>
-        <w:rPr>
-          <w:sz w:val="20"/>
-          <w:szCs w:val="20"/>
-        </w:rPr>
-        <w:t xml:space="preserve"> and </w:t>
-      </w:r>
-      <w:r>
-        <w:rPr>
-          <w:sz w:val="20"/>
-          <w:szCs w:val="20"/>
-        </w:rPr>
-        <w:t>calculate percentage</w:t>
-      </w:r>
-      <w:r>
-        <w:rPr>
-          <w:sz w:val="20"/>
-          <w:szCs w:val="20"/>
-        </w:rPr>
-        <w:t xml:space="preserve"> of total patients </w:t>
-      </w:r>
-      <w:r>
-        <w:rPr>
-          <w:sz w:val="20"/>
-          <w:szCs w:val="20"/>
-        </w:rPr>
-        <w:t xml:space="preserve">taking melatonin (NOT total number of patients in trial </w:t>
-      </w:r>
-      <w:r>
-        <w:rPr>
-          <w:sz w:val="20"/>
-          <w:szCs w:val="20"/>
-        </w:rPr>
-        <w:t xml:space="preserve">– </w:t>
-      </w:r>
-      <w:proofErr w:type="spellStart"/>
-      <w:r>
-        <w:rPr>
-          <w:sz w:val="20"/>
-          <w:szCs w:val="20"/>
-        </w:rPr>
-        <w:t>ie</w:t>
-      </w:r>
-      <w:proofErr w:type="spellEnd"/>
-      <w:r>
-        <w:rPr>
-          <w:sz w:val="20"/>
-          <w:szCs w:val="20"/>
-        </w:rPr>
-        <w:t xml:space="preserve"> exclude</w:t>
-      </w:r>
-      <w:r>
-        <w:rPr>
-          <w:sz w:val="20"/>
-          <w:szCs w:val="20"/>
-        </w:rPr>
-        <w:t xml:space="preserve"> placebo group)</w:t>
-      </w:r>
-      <w:r>
-        <w:rPr>
-          <w:sz w:val="20"/>
-          <w:szCs w:val="20"/>
-        </w:rPr>
-        <w:t xml:space="preserve"> from the result</w:t>
-      </w:r>
-      <w:r>
-        <w:rPr>
-          <w:sz w:val="20"/>
-          <w:szCs w:val="20"/>
-        </w:rPr>
-        <w:t>.</w:t>
-      </w:r>
-    </w:p>
-    <w:p>
-      <w:pPr>
-        <w:rPr>
-          <w:sz w:val="20"/>
-          <w:szCs w:val="20"/>
-        </w:rPr>
-      </w:pPr>
-    </w:p>
-    <w:p>
-      <w:pPr>
-        <w:rPr>
-          <w:sz w:val="20"/>
-          <w:szCs w:val="20"/>
-        </w:rPr>
-      </w:pPr>
-      <w:r>
-        <w:rPr>
-          <w:sz w:val="20"/>
-          <w:szCs w:val="20"/>
-        </w:rPr>
-        <w:t>For controlled studies only.</w:t>
-      </w:r>
-    </w:p>
-    <w:p>
-      <w:pPr>
-        <w:rPr>
-          <w:sz w:val="20"/>
-          <w:szCs w:val="20"/>
-        </w:rPr>
-      </w:pPr>
-    </w:p>
-    <w:p>
-      <w:pPr>
-        <w:rPr>
-          <w:sz w:val="20"/>
-          <w:szCs w:val="20"/>
-        </w:rPr>
-      </w:pPr>
-      <w:r>
-        <w:rPr>
-          <w:sz w:val="20"/>
-          <w:szCs w:val="20"/>
-        </w:rPr>
-        <w:t xml:space="preserve">What symptoms are of most concern for melatonin? </w:t>
-      </w:r>
-    </w:p>
-    <w:p>
-      <w:pPr>
-        <w:rPr>
-          <w:sz w:val="20"/>
-          <w:szCs w:val="20"/>
-        </w:rPr>
-      </w:pPr>
-    </w:p>
-    <w:p>
-      <w:pPr>
-        <w:rPr>
-          <w:sz w:val="20"/>
-          <w:szCs w:val="20"/>
-        </w:rPr>
-      </w:pPr>
-      <w:r>
-        <w:rPr>
-          <w:sz w:val="20"/>
-          <w:szCs w:val="20"/>
-        </w:rPr>
-        <w:t>Long-term studies?</w:t>
-      </w:r>
-      <w:r>
-        <w:rPr>
-          <w:sz w:val="20"/>
-          <w:szCs w:val="20"/>
-        </w:rPr>
-        <w:t xml:space="preserve"> </w:t>
-      </w:r>
-      <w:r>
-        <w:rPr>
-          <w:sz w:val="20"/>
-          <w:szCs w:val="20"/>
-        </w:rPr>
-        <w:t>Open studies</w:t>
-      </w:r>
-      <w:r>
-        <w:rPr>
-          <w:sz w:val="20"/>
-          <w:szCs w:val="20"/>
-        </w:rPr>
-        <w:t xml:space="preserve"> – perhaps list for FB</w:t>
-      </w:r>
-      <w:r>
-        <w:rPr>
-          <w:sz w:val="20"/>
-          <w:szCs w:val="20"/>
-        </w:rPr>
-        <w:t xml:space="preserve">. </w:t>
-      </w:r>
-    </w:p>
-    <w:p>
-      <w:pPr>
-        <w:rPr>
-          <w:sz w:val="20"/>
-          <w:szCs w:val="20"/>
-        </w:rPr>
-      </w:pPr>
-    </w:p>
-    <w:p>
-      <w:pPr>
-        <w:rPr>
-          <w:sz w:val="20"/>
-          <w:szCs w:val="20"/>
-        </w:rPr>
-      </w:pPr>
-      <w:r>
-        <w:rPr>
-          <w:sz w:val="20"/>
-          <w:szCs w:val="20"/>
-        </w:rPr>
-        <w:t xml:space="preserve">All controlled studies in one table and also </w:t>
-      </w:r>
-      <w:r>
-        <w:rPr>
-          <w:sz w:val="20"/>
-          <w:szCs w:val="20"/>
-        </w:rPr>
-        <w:t>a combined AE+ and AE- group</w:t>
-      </w:r>
-      <w:r>
-        <w:rPr>
-          <w:sz w:val="20"/>
-          <w:szCs w:val="20"/>
-        </w:rPr>
-        <w:t>.</w:t>
-      </w:r>
-    </w:p>
-    <w:p>
-      <w:pPr>
-        <w:rPr>
-          <w:sz w:val="20"/>
-          <w:szCs w:val="20"/>
-        </w:rPr>
-      </w:pPr>
-    </w:p>
-    <w:p>
-      <w:pPr>
-        <w:rPr>
-          <w:sz w:val="20"/>
-          <w:szCs w:val="20"/>
-        </w:rPr>
-      </w:pPr>
-      <w:r>
-        <w:rPr>
-          <w:sz w:val="20"/>
-          <w:szCs w:val="20"/>
-        </w:rPr>
-        <w:t>Efficacy</w:t>
-      </w:r>
-      <w:r>
-        <w:rPr>
-          <w:sz w:val="20"/>
-          <w:szCs w:val="20"/>
-        </w:rPr>
-        <w:t xml:space="preserve"> of melatonin as separate question</w:t>
-      </w:r>
-      <w:r>
-        <w:rPr>
-          <w:sz w:val="20"/>
-          <w:szCs w:val="20"/>
-        </w:rPr>
-        <w:t>.</w:t>
-      </w:r>
-    </w:p>
-    <w:p>
-      <w:pPr>
-        <w:rPr>
-          <w:sz w:val="20"/>
-          <w:szCs w:val="20"/>
-        </w:rPr>
-      </w:pPr>
-    </w:p>
-    <w:p>
-      <w:pPr>
-        <w:rPr>
-          <w:sz w:val="20"/>
-          <w:szCs w:val="20"/>
-        </w:rPr>
-      </w:pPr>
-      <w:r>
-        <w:rPr>
-          <w:sz w:val="20"/>
-          <w:szCs w:val="20"/>
-        </w:rPr>
-        <w:t>Absence of long-term studies.</w:t>
-      </w:r>
-    </w:p>
-    <w:p>
-      <w:pPr>
-        <w:rPr>
-          <w:sz w:val="20"/>
-          <w:szCs w:val="20"/>
-        </w:rPr>
-      </w:pPr>
-    </w:p>
-    <w:p>
-      <w:pPr>
-        <w:rPr>
-          <w:b/>
-          <w:sz w:val="20"/>
-          <w:szCs w:val="20"/>
-          <w:u w:val="single"/>
-        </w:rPr>
-      </w:pPr>
-      <w:proofErr w:type="spellStart"/>
-      <w:r>
-        <w:rPr>
-          <w:b/>
-          <w:sz w:val="20"/>
-          <w:szCs w:val="20"/>
-          <w:u w:val="single"/>
-        </w:rPr>
-        <w:t>Prodrome</w:t>
-      </w:r>
-      <w:proofErr w:type="spellEnd"/>
-    </w:p>
-    <w:p>
-      <w:pPr>
-        <w:rPr>
-          <w:sz w:val="20"/>
-          <w:szCs w:val="20"/>
-        </w:rPr>
-      </w:pPr>
-    </w:p>
-    <w:p>
-      <w:pPr>
-        <w:rPr>
-          <w:sz w:val="20"/>
-          <w:szCs w:val="20"/>
-        </w:rPr>
-      </w:pPr>
-      <w:r>
-        <w:rPr>
-          <w:sz w:val="20"/>
-          <w:szCs w:val="20"/>
-        </w:rPr>
-        <w:t>Seizure - Any clinical c</w:t>
-      </w:r>
-      <w:r>
-        <w:rPr>
-          <w:sz w:val="20"/>
-          <w:szCs w:val="20"/>
-        </w:rPr>
-        <w:t>hange accompanied by EEG change?</w:t>
-      </w:r>
-    </w:p>
-    <w:p>
-      <w:pPr>
-        <w:rPr>
-          <w:sz w:val="20"/>
-          <w:szCs w:val="20"/>
-        </w:rPr>
-      </w:pPr>
-    </w:p>
-    <w:p>
-      <w:pPr>
-        <w:rPr>
-          <w:sz w:val="20"/>
-          <w:szCs w:val="20"/>
-        </w:rPr>
-      </w:pPr>
-      <w:r>
-        <w:rPr>
-          <w:sz w:val="20"/>
-          <w:szCs w:val="20"/>
-        </w:rPr>
-        <w:t>Continue with EEG feature time-to-seizure analysis if possible to extract information.</w:t>
-      </w:r>
-    </w:p>
-    <w:p>
-      <w:pPr>
-        <w:rPr>
-          <w:sz w:val="20"/>
-          <w:szCs w:val="20"/>
-        </w:rPr>
-      </w:pPr>
-    </w:p>
-    <w:p>
-      <w:pPr>
-        <w:rPr>
-          <w:sz w:val="20"/>
-          <w:szCs w:val="20"/>
-        </w:rPr>
-      </w:pPr>
-      <w:r>
-        <w:rPr>
-          <w:sz w:val="20"/>
-          <w:szCs w:val="20"/>
-        </w:rPr>
-        <w:t>Epilepsy in search spelled incorrectly.</w:t>
-      </w:r>
-    </w:p>
-    <w:p>
-      <w:pPr>
-        <w:rPr>
-          <w:sz w:val="20"/>
-          <w:szCs w:val="20"/>
-        </w:rPr>
-      </w:pPr>
-    </w:p>
-    <w:p>
-      <w:pPr>
-        <w:rPr>
-          <w:sz w:val="20"/>
-          <w:szCs w:val="20"/>
-        </w:rPr>
-      </w:pPr>
-    </w:p>
-    <w:p>
-      <w:pPr>
-        <w:rPr>
-          <w:b/>
-          <w:sz w:val="20"/>
-          <w:szCs w:val="20"/>
-          <w:u w:val="single"/>
-        </w:rPr>
-      </w:pPr>
-      <w:r>
-        <w:rPr>
-          <w:b/>
-          <w:sz w:val="20"/>
-          <w:szCs w:val="20"/>
-          <w:u w:val="single"/>
-        </w:rPr>
-        <w:t>17/06</w:t>
-      </w:r>
-    </w:p>
-    <w:p>
-      <w:pPr>
-        <w:rPr>
-          <w:b/>
-          <w:sz w:val="20"/>
-          <w:szCs w:val="20"/>
-          <w:u w:val="single"/>
-        </w:rPr>
-      </w:pPr>
-      <w:r>
-        <w:rPr>
-          <w:b/>
-          <w:sz w:val="20"/>
-          <w:szCs w:val="20"/>
-          <w:u w:val="single"/>
-        </w:rPr>
-        <w:t>Melatonin</w:t>
-      </w:r>
-    </w:p>
-    <w:p>
-      <w:pPr>
-        <w:rPr>
-          <w:sz w:val="20"/>
-          <w:szCs w:val="20"/>
-        </w:rPr>
-      </w:pPr>
-    </w:p>
-    <w:p>
-      <w:pPr>
-        <w:rPr>
-          <w:sz w:val="20"/>
-          <w:szCs w:val="20"/>
-        </w:rPr>
-      </w:pPr>
-      <w:r>
-        <w:rPr>
-          <w:sz w:val="20"/>
-          <w:szCs w:val="20"/>
-        </w:rPr>
-        <w:t>Separate melatonin adverse effects where there is and isn’t difference between</w:t>
-      </w:r>
-      <w:r>
-        <w:rPr>
-          <w:sz w:val="20"/>
-          <w:szCs w:val="20"/>
-        </w:rPr>
-        <w:t xml:space="preserve"> melatonin and placebo into summary tables</w:t>
-      </w:r>
-    </w:p>
-    <w:p>
-      <w:pPr>
-        <w:rPr>
-          <w:sz w:val="20"/>
-          <w:szCs w:val="20"/>
-        </w:rPr>
-      </w:pPr>
-    </w:p>
-    <w:p>
-      <w:pPr>
-        <w:rPr>
-          <w:sz w:val="20"/>
-          <w:szCs w:val="20"/>
-        </w:rPr>
-      </w:pPr>
-      <w:r>
-        <w:rPr>
-          <w:sz w:val="20"/>
-          <w:szCs w:val="20"/>
-        </w:rPr>
-        <w:t>Combined table and separate for each.</w:t>
-      </w:r>
-      <w:r>
-        <w:rPr>
-          <w:sz w:val="20"/>
-          <w:szCs w:val="20"/>
-        </w:rPr>
-        <w:t xml:space="preserve"> For random controlled only.</w:t>
-      </w:r>
-    </w:p>
-    <w:p>
-      <w:pPr>
-        <w:rPr>
-          <w:sz w:val="20"/>
-          <w:szCs w:val="20"/>
-        </w:rPr>
-      </w:pPr>
-    </w:p>
-    <w:p>
-      <w:pPr>
-        <w:rPr>
-          <w:sz w:val="20"/>
-          <w:szCs w:val="20"/>
-        </w:rPr>
-      </w:pPr>
-      <w:r>
-        <w:rPr>
-          <w:sz w:val="20"/>
-          <w:szCs w:val="20"/>
-        </w:rPr>
-        <w:t>Check for few additional papers added by FB today in melatonin group.</w:t>
-      </w:r>
-    </w:p>
-    <w:p>
-      <w:pPr>
-        <w:rPr>
-          <w:sz w:val="20"/>
-          <w:szCs w:val="20"/>
-        </w:rPr>
-      </w:pPr>
-    </w:p>
-    <w:p>
-      <w:pPr>
-        <w:rPr>
-          <w:sz w:val="20"/>
-          <w:szCs w:val="20"/>
-        </w:rPr>
-      </w:pPr>
-      <w:r>
-        <w:rPr>
-          <w:sz w:val="20"/>
-          <w:szCs w:val="20"/>
-        </w:rPr>
-        <w:t>Continue with efficacy data</w:t>
+        <w:t>spread sheet of papers [Title, Author. Date Submitted, Date resubmitted…etc]</w:t>
+      </w:r>
+    </w:p>
+    <w:p>
+      <w:pPr>
+        <w:rPr>
+          <w:sz w:val="20"/>
+          <w:szCs w:val="20"/>
+        </w:rPr>
+      </w:pPr>
+      <w:r>
+        <w:rPr>
+          <w:sz w:val="20"/>
+          <w:szCs w:val="20"/>
+        </w:rPr>
+        <w:t xml:space="preserve">Communicate with authors advising of required </w:t>
+      </w:r>
+      <w:r>
+        <w:rPr>
+          <w:sz w:val="20"/>
+          <w:szCs w:val="20"/>
+        </w:rPr>
+        <w:t>changes.</w:t>
       </w:r>
       <w:bookmarkStart w:id="0" w:name="_GoBack"/>
       <w:bookmarkEnd w:id="0"/>
-    </w:p>
-    <w:p>
-      <w:pPr>
-        <w:rPr>
-          <w:sz w:val="20"/>
-          <w:szCs w:val="20"/>
-        </w:rPr>
-      </w:pPr>
-    </w:p>
-    <w:p>
-      <w:pPr>
-        <w:rPr>
-          <w:sz w:val="20"/>
-          <w:szCs w:val="20"/>
-        </w:rPr>
-      </w:pPr>
-    </w:p>
-    <w:p>
-      <w:pPr>
-        <w:rPr>
-          <w:sz w:val="20"/>
-          <w:szCs w:val="20"/>
-        </w:rPr>
-      </w:pPr>
-    </w:p>
-    <w:p>
-      <w:pPr>
-        <w:rPr>
-          <w:b/>
-          <w:sz w:val="20"/>
-          <w:szCs w:val="20"/>
-          <w:u w:val="single"/>
-        </w:rPr>
-      </w:pPr>
-      <w:proofErr w:type="spellStart"/>
-      <w:r>
-        <w:rPr>
-          <w:b/>
-          <w:sz w:val="20"/>
-          <w:szCs w:val="20"/>
-          <w:u w:val="single"/>
-        </w:rPr>
-        <w:t>Prodrome</w:t>
-      </w:r>
-      <w:proofErr w:type="spellEnd"/>
-    </w:p>
-    <w:p>
-      <w:pPr>
-        <w:rPr>
-          <w:sz w:val="20"/>
-          <w:szCs w:val="20"/>
-        </w:rPr>
-      </w:pPr>
-    </w:p>
-    <w:p>
-      <w:pPr>
-        <w:rPr>
-          <w:sz w:val="20"/>
-          <w:szCs w:val="20"/>
-        </w:rPr>
-      </w:pPr>
-      <w:r>
-        <w:rPr>
-          <w:sz w:val="20"/>
-          <w:szCs w:val="20"/>
-        </w:rPr>
-        <w:t xml:space="preserve">Email FB title of </w:t>
-      </w:r>
-      <w:proofErr w:type="spellStart"/>
-      <w:r>
-        <w:rPr>
-          <w:sz w:val="20"/>
-          <w:szCs w:val="20"/>
-        </w:rPr>
-        <w:t>Petitmengin</w:t>
-      </w:r>
-      <w:proofErr w:type="spellEnd"/>
-      <w:r>
-        <w:rPr>
-          <w:sz w:val="20"/>
-          <w:szCs w:val="20"/>
-        </w:rPr>
-        <w:t>(?) paper on sensitivity training</w:t>
-      </w:r>
-    </w:p>
-    <w:p>
-      <w:pPr>
-        <w:rPr>
-          <w:sz w:val="20"/>
-          <w:szCs w:val="20"/>
-        </w:rPr>
-      </w:pPr>
-    </w:p>
-    <w:p>
-      <w:pPr>
-        <w:rPr>
-          <w:sz w:val="20"/>
-          <w:szCs w:val="20"/>
-        </w:rPr>
-      </w:pPr>
-      <w:r>
-        <w:rPr>
-          <w:sz w:val="20"/>
-          <w:szCs w:val="20"/>
-        </w:rPr>
-        <w:t>Continue with time-to-seizure data for EEG</w:t>
-      </w:r>
     </w:p>
     <w:p>
       <w:pPr>
@@ -3111,6 +3211,127 @@
     </w:sectPr>
   </w:body>
 </w:document>
+</file>
+
+<file path=word/numbering.xml><?xml version="1.0" encoding="utf-8"?>
+<w:numbering xmlns:wpc="http://schemas.microsoft.com/office/word/2010/wordprocessingCanvas" xmlns:mo="http://schemas.microsoft.com/office/mac/office/2008/main" xmlns:mc="http://schemas.openxmlformats.org/markup-compatibility/2006" xmlns:mv="urn:schemas-microsoft-com:mac:vml" xmlns:o="urn:schemas-microsoft-com:office:office" xmlns:r="http://schemas.openxmlformats.org/officeDocument/2006/relationships" xmlns:m="http://schemas.openxmlformats.org/officeDocument/2006/math" xmlns:v="urn:schemas-microsoft-com:vml" xmlns:wp14="http://schemas.microsoft.com/office/word/2010/wordprocessingDrawing" xmlns:wp="http://schemas.openxmlformats.org/drawingml/2006/wordprocessingDrawing" xmlns:w10="urn:schemas-microsoft-com:office:word" xmlns:w="http://schemas.openxmlformats.org/wordprocessingml/2006/main" xmlns:w14="http://schemas.microsoft.com/office/word/2010/wordml" xmlns:w15="http://schemas.microsoft.com/office/word/2012/wordml" xmlns:wpg="http://schemas.microsoft.com/office/word/2010/wordprocessingGroup" xmlns:wpi="http://schemas.microsoft.com/office/word/2010/wordprocessingInk" xmlns:wne="http://schemas.microsoft.com/office/word/2006/wordml" xmlns:wps="http://schemas.microsoft.com/office/word/2010/wordprocessingShape" mc:Ignorable="w14 w15 wp14">
+  <w:abstractNum w:abstractNumId="0">
+    <w:nsid w:val="6E835FC2"/>
+    <w:multiLevelType w:val="hybridMultilevel"/>
+    <w:tmpl w:val="F7528C94"/>
+    <w:lvl w:ilvl="0" w:tplc="8A10F552">
+      <w:start w:val="24"/>
+      <w:numFmt w:val="bullet"/>
+      <w:lvlText w:val="-"/>
+      <w:lvlJc w:val="left"/>
+      <w:pPr>
+        <w:ind w:left="720" w:hanging="360"/>
+      </w:pPr>
+      <w:rPr>
+        <w:rFonts w:ascii="Calibri" w:eastAsiaTheme="minorHAnsi" w:hAnsi="Calibri" w:cstheme="minorBidi" w:hint="default"/>
+      </w:rPr>
+    </w:lvl>
+    <w:lvl w:ilvl="1" w:tplc="04090003" w:tentative="1">
+      <w:start w:val="1"/>
+      <w:numFmt w:val="bullet"/>
+      <w:lvlText w:val="o"/>
+      <w:lvlJc w:val="left"/>
+      <w:pPr>
+        <w:ind w:left="1440" w:hanging="360"/>
+      </w:pPr>
+      <w:rPr>
+        <w:rFonts w:ascii="Courier New" w:hAnsi="Courier New" w:cs="Courier New" w:hint="default"/>
+      </w:rPr>
+    </w:lvl>
+    <w:lvl w:ilvl="2" w:tplc="04090005" w:tentative="1">
+      <w:start w:val="1"/>
+      <w:numFmt w:val="bullet"/>
+      <w:lvlText w:val=""/>
+      <w:lvlJc w:val="left"/>
+      <w:pPr>
+        <w:ind w:left="2160" w:hanging="360"/>
+      </w:pPr>
+      <w:rPr>
+        <w:rFonts w:ascii="Wingdings" w:hAnsi="Wingdings" w:hint="default"/>
+      </w:rPr>
+    </w:lvl>
+    <w:lvl w:ilvl="3" w:tplc="04090001" w:tentative="1">
+      <w:start w:val="1"/>
+      <w:numFmt w:val="bullet"/>
+      <w:lvlText w:val=""/>
+      <w:lvlJc w:val="left"/>
+      <w:pPr>
+        <w:ind w:left="2880" w:hanging="360"/>
+      </w:pPr>
+      <w:rPr>
+        <w:rFonts w:ascii="Symbol" w:hAnsi="Symbol" w:hint="default"/>
+      </w:rPr>
+    </w:lvl>
+    <w:lvl w:ilvl="4" w:tplc="04090003" w:tentative="1">
+      <w:start w:val="1"/>
+      <w:numFmt w:val="bullet"/>
+      <w:lvlText w:val="o"/>
+      <w:lvlJc w:val="left"/>
+      <w:pPr>
+        <w:ind w:left="3600" w:hanging="360"/>
+      </w:pPr>
+      <w:rPr>
+        <w:rFonts w:ascii="Courier New" w:hAnsi="Courier New" w:cs="Courier New" w:hint="default"/>
+      </w:rPr>
+    </w:lvl>
+    <w:lvl w:ilvl="5" w:tplc="04090005" w:tentative="1">
+      <w:start w:val="1"/>
+      <w:numFmt w:val="bullet"/>
+      <w:lvlText w:val=""/>
+      <w:lvlJc w:val="left"/>
+      <w:pPr>
+        <w:ind w:left="4320" w:hanging="360"/>
+      </w:pPr>
+      <w:rPr>
+        <w:rFonts w:ascii="Wingdings" w:hAnsi="Wingdings" w:hint="default"/>
+      </w:rPr>
+    </w:lvl>
+    <w:lvl w:ilvl="6" w:tplc="04090001" w:tentative="1">
+      <w:start w:val="1"/>
+      <w:numFmt w:val="bullet"/>
+      <w:lvlText w:val=""/>
+      <w:lvlJc w:val="left"/>
+      <w:pPr>
+        <w:ind w:left="5040" w:hanging="360"/>
+      </w:pPr>
+      <w:rPr>
+        <w:rFonts w:ascii="Symbol" w:hAnsi="Symbol" w:hint="default"/>
+      </w:rPr>
+    </w:lvl>
+    <w:lvl w:ilvl="7" w:tplc="04090003" w:tentative="1">
+      <w:start w:val="1"/>
+      <w:numFmt w:val="bullet"/>
+      <w:lvlText w:val="o"/>
+      <w:lvlJc w:val="left"/>
+      <w:pPr>
+        <w:ind w:left="5760" w:hanging="360"/>
+      </w:pPr>
+      <w:rPr>
+        <w:rFonts w:ascii="Courier New" w:hAnsi="Courier New" w:cs="Courier New" w:hint="default"/>
+      </w:rPr>
+    </w:lvl>
+    <w:lvl w:ilvl="8" w:tplc="04090005" w:tentative="1">
+      <w:start w:val="1"/>
+      <w:numFmt w:val="bullet"/>
+      <w:lvlText w:val=""/>
+      <w:lvlJc w:val="left"/>
+      <w:pPr>
+        <w:ind w:left="6480" w:hanging="360"/>
+      </w:pPr>
+      <w:rPr>
+        <w:rFonts w:ascii="Wingdings" w:hAnsi="Wingdings" w:hint="default"/>
+      </w:rPr>
+    </w:lvl>
+  </w:abstractNum>
+  <w:num w:numId="1">
+    <w:abstractNumId w:val="0"/>
+  </w:num>
+</w:numbering>
 </file>
 
 <file path=word/styles.xml><?xml version="1.0" encoding="utf-8"?>
@@ -3586,6 +3807,17 @@
     <w:basedOn w:val="DefaultParagraphFont"/>
     <w:rsid w:val="00B420A1"/>
   </w:style>
+  <w:style w:type="paragraph" w:styleId="ListParagraph">
+    <w:name w:val="List Paragraph"/>
+    <w:basedOn w:val="Normal"/>
+    <w:uiPriority w:val="34"/>
+    <w:qFormat/>
+    <w:rsid w:val="00FA3CFD"/>
+    <w:pPr>
+      <w:ind w:left="720"/>
+      <w:contextualSpacing/>
+    </w:pPr>
+  </w:style>
 </w:styles>
 </file>
 

</xml_diff>

<commit_message>
update melatonin data from PDFs accessed 24/06
</commit_message>
<xml_diff>
--- a/FB/Meetings with FB (Notes).docx
+++ b/FB/Meetings with FB (Notes).docx
@@ -19,19 +19,19 @@
           <w:szCs w:val="22"/>
           <w:u w:val="single"/>
         </w:rPr>
-        <w:t>Meetings with FB re. prodrome and melatonin papers.</w:t>
-      </w:r>
-    </w:p>
-    <w:p>
-      <w:pPr>
-        <w:pStyle w:val="p1"/>
+        <w:t xml:space="preserve">Meetings with FB re. </w:t>
+      </w:r>
+      <w:proofErr w:type="spellStart"/>
+      <w:r>
         <w:rPr>
           <w:b/>
           <w:sz w:val="22"/>
           <w:szCs w:val="22"/>
           <w:u w:val="single"/>
         </w:rPr>
-      </w:pPr>
+        <w:t>prodrome</w:t>
+      </w:r>
+      <w:proofErr w:type="spellEnd"/>
       <w:r>
         <w:rPr>
           <w:b/>
@@ -39,7 +39,7 @@
           <w:szCs w:val="22"/>
           <w:u w:val="single"/>
         </w:rPr>
-        <w:t>Meeting Notes.</w:t>
+        <w:t xml:space="preserve"> and melatonin papers.</w:t>
       </w:r>
     </w:p>
     <w:p>
@@ -52,24 +52,44 @@
           <w:u w:val="single"/>
         </w:rPr>
       </w:pPr>
-    </w:p>
-    <w:p>
-      <w:pPr>
-        <w:pStyle w:val="p1"/>
+      <w:r>
         <w:rPr>
           <w:b/>
           <w:sz w:val="22"/>
           <w:szCs w:val="22"/>
           <w:u w:val="single"/>
         </w:rPr>
-      </w:pPr>
-      <w:r>
+        <w:t>Meeting Notes.</w:t>
+      </w:r>
+    </w:p>
+    <w:p>
+      <w:pPr>
+        <w:pStyle w:val="p1"/>
         <w:rPr>
           <w:b/>
           <w:sz w:val="22"/>
           <w:szCs w:val="22"/>
           <w:u w:val="single"/>
         </w:rPr>
+      </w:pPr>
+    </w:p>
+    <w:p>
+      <w:pPr>
+        <w:pStyle w:val="p1"/>
+        <w:rPr>
+          <w:b/>
+          <w:sz w:val="22"/>
+          <w:szCs w:val="22"/>
+          <w:u w:val="single"/>
+        </w:rPr>
+      </w:pPr>
+      <w:r>
+        <w:rPr>
+          <w:b/>
+          <w:sz w:val="22"/>
+          <w:szCs w:val="22"/>
+          <w:u w:val="single"/>
+        </w:rPr>
         <w:t>06/05/2017</w:t>
       </w:r>
     </w:p>
@@ -83,14 +103,25 @@
           <w:u w:val="single"/>
         </w:rPr>
       </w:pPr>
-      <w:r>
-        <w:rPr>
-          <w:b/>
-          <w:sz w:val="20"/>
-          <w:szCs w:val="20"/>
-          <w:u w:val="single"/>
-        </w:rPr>
-        <w:t xml:space="preserve">Prodrome </w:t>
+      <w:proofErr w:type="spellStart"/>
+      <w:r>
+        <w:rPr>
+          <w:b/>
+          <w:sz w:val="20"/>
+          <w:szCs w:val="20"/>
+          <w:u w:val="single"/>
+        </w:rPr>
+        <w:t>Prodrome</w:t>
+      </w:r>
+      <w:proofErr w:type="spellEnd"/>
+      <w:r>
+        <w:rPr>
+          <w:b/>
+          <w:sz w:val="20"/>
+          <w:szCs w:val="20"/>
+          <w:u w:val="single"/>
+        </w:rPr>
+        <w:t xml:space="preserve"> </w:t>
       </w:r>
       <w:r>
         <w:rPr>
@@ -133,7 +164,15 @@
         <w:pStyle w:val="p2"/>
       </w:pPr>
       <w:r>
-        <w:t>Potential search terms (prodrome):</w:t>
+        <w:t>Potential search terms (</w:t>
+      </w:r>
+      <w:proofErr w:type="spellStart"/>
+      <w:r>
+        <w:t>prodrome</w:t>
+      </w:r>
+      <w:proofErr w:type="spellEnd"/>
+      <w:r>
+        <w:t>):</w:t>
       </w:r>
     </w:p>
     <w:p>
@@ -276,7 +315,15 @@
         <w:pStyle w:val="p1"/>
       </w:pPr>
       <w:r>
-        <w:t>Consider section headings for prodrome paper. How to structure paper?</w:t>
+        <w:t xml:space="preserve">Consider section headings for </w:t>
+      </w:r>
+      <w:proofErr w:type="spellStart"/>
+      <w:r>
+        <w:t>prodrome</w:t>
+      </w:r>
+      <w:proofErr w:type="spellEnd"/>
+      <w:r>
+        <w:t xml:space="preserve"> paper. How to structure paper?</w:t>
       </w:r>
     </w:p>
     <w:p>
@@ -376,7 +423,15 @@
         <w:pStyle w:val="p1"/>
       </w:pPr>
       <w:r>
-        <w:t>Medication to induce sleep – investigate research on adverse affects of medical (oral) melatonin</w:t>
+        <w:t xml:space="preserve">Medication to induce sleep – investigate research on </w:t>
+      </w:r>
+      <w:proofErr w:type="spellStart"/>
+      <w:r>
+        <w:t>adverse affects</w:t>
+      </w:r>
+      <w:proofErr w:type="spellEnd"/>
+      <w:r>
+        <w:t xml:space="preserve"> of medical (oral) melatonin</w:t>
       </w:r>
       <w:r>
         <w:rPr>
@@ -478,18 +533,62 @@
       <w:pPr>
         <w:pStyle w:val="p1"/>
       </w:pPr>
+      <w:proofErr w:type="spellStart"/>
       <w:r>
         <w:rPr>
           <w:bCs/>
         </w:rPr>
-        <w:t>Agomelatine; Ramelteon; Tasimelteon;</w:t>
-      </w:r>
+        <w:t>Agomelatine</w:t>
+      </w:r>
+      <w:proofErr w:type="spellEnd"/>
       <w:r>
         <w:rPr>
           <w:bCs/>
         </w:rPr>
-        <w:t xml:space="preserve"> Circadin</w:t>
-      </w:r>
+        <w:t xml:space="preserve">; </w:t>
+      </w:r>
+      <w:proofErr w:type="spellStart"/>
+      <w:r>
+        <w:rPr>
+          <w:bCs/>
+        </w:rPr>
+        <w:t>Ramelteon</w:t>
+      </w:r>
+      <w:proofErr w:type="spellEnd"/>
+      <w:r>
+        <w:rPr>
+          <w:bCs/>
+        </w:rPr>
+        <w:t xml:space="preserve">; </w:t>
+      </w:r>
+      <w:proofErr w:type="spellStart"/>
+      <w:r>
+        <w:rPr>
+          <w:bCs/>
+        </w:rPr>
+        <w:t>Tasimelteon</w:t>
+      </w:r>
+      <w:proofErr w:type="spellEnd"/>
+      <w:r>
+        <w:rPr>
+          <w:bCs/>
+        </w:rPr>
+        <w:t>;</w:t>
+      </w:r>
+      <w:r>
+        <w:rPr>
+          <w:bCs/>
+        </w:rPr>
+        <w:t xml:space="preserve"> </w:t>
+      </w:r>
+      <w:proofErr w:type="spellStart"/>
+      <w:r>
+        <w:rPr>
+          <w:bCs/>
+        </w:rPr>
+        <w:t>Circadin</w:t>
+      </w:r>
+      <w:proofErr w:type="spellEnd"/>
     </w:p>
     <w:p>
       <w:pPr>
@@ -526,6 +625,7 @@
           <w:u w:val="single"/>
         </w:rPr>
       </w:pPr>
+      <w:proofErr w:type="spellStart"/>
       <w:r>
         <w:rPr>
           <w:b/>
@@ -533,18 +633,28 @@
           <w:szCs w:val="22"/>
           <w:u w:val="single"/>
         </w:rPr>
-        <w:t>Prodrome paper</w:t>
-      </w:r>
-    </w:p>
-    <w:p>
-      <w:pPr>
-        <w:pStyle w:val="p2"/>
+        <w:t>Prodrome</w:t>
+      </w:r>
+      <w:proofErr w:type="spellEnd"/>
+      <w:r>
         <w:rPr>
           <w:b/>
           <w:sz w:val="22"/>
           <w:szCs w:val="22"/>
           <w:u w:val="single"/>
         </w:rPr>
+        <w:t xml:space="preserve"> paper</w:t>
+      </w:r>
+    </w:p>
+    <w:p>
+      <w:pPr>
+        <w:pStyle w:val="p2"/>
+        <w:rPr>
+          <w:b/>
+          <w:sz w:val="22"/>
+          <w:szCs w:val="22"/>
+          <w:u w:val="single"/>
+        </w:rPr>
       </w:pPr>
     </w:p>
     <w:p>
@@ -590,7 +700,21 @@
         <w:rPr>
           <w:strike/>
         </w:rPr>
-        <w:t>Find out which closed loop systems are being manufactured and used – manufacturers (NeuroVista – Australian trial, 2013)</w:t>
+        <w:t>Find out which closed loop systems are being manufactured and used – manufacturers (</w:t>
+      </w:r>
+      <w:proofErr w:type="spellStart"/>
+      <w:r>
+        <w:rPr>
+          <w:strike/>
+        </w:rPr>
+        <w:t>NeuroVista</w:t>
+      </w:r>
+      <w:proofErr w:type="spellEnd"/>
+      <w:r>
+        <w:rPr>
+          <w:strike/>
+        </w:rPr>
+        <w:t xml:space="preserve"> – Australian trial, 2013)</w:t>
       </w:r>
     </w:p>
     <w:p>
@@ -629,7 +753,15 @@
         <w:pStyle w:val="p1"/>
       </w:pPr>
       <w:r>
-        <w:t>If symptoms are common symptoms in any case, how reliably can they be said to be genuine prodromes?</w:t>
+        <w:t xml:space="preserve">If symptoms are common symptoms in any case, how reliably can they be said to be genuine </w:t>
+      </w:r>
+      <w:proofErr w:type="spellStart"/>
+      <w:r>
+        <w:t>prodromes</w:t>
+      </w:r>
+      <w:proofErr w:type="spellEnd"/>
+      <w:r>
+        <w:t>?</w:t>
       </w:r>
     </w:p>
     <w:p>
@@ -829,12 +961,21 @@
           <w:strike/>
         </w:rPr>
       </w:pPr>
+      <w:proofErr w:type="spellStart"/>
       <w:r>
         <w:rPr>
           <w:bCs/>
           <w:strike/>
         </w:rPr>
-        <w:t>Prodrome papers - list ones that you need full text a</w:t>
+        <w:t>Prodrome</w:t>
+      </w:r>
+      <w:proofErr w:type="spellEnd"/>
+      <w:r>
+        <w:rPr>
+          <w:bCs/>
+          <w:strike/>
+        </w:rPr>
+        <w:t xml:space="preserve"> papers - list ones that you need full text a</w:t>
       </w:r>
       <w:r>
         <w:rPr>
@@ -880,6 +1021,7 @@
           <w:szCs w:val="22"/>
         </w:rPr>
       </w:pPr>
+      <w:proofErr w:type="spellStart"/>
       <w:r>
         <w:rPr>
           <w:rStyle w:val="s1"/>
@@ -902,6 +1044,7 @@
         </w:rPr>
         <w:t>rodrome</w:t>
       </w:r>
+      <w:proofErr w:type="spellEnd"/>
     </w:p>
     <w:p>
       <w:pPr>
@@ -996,7 +1139,71 @@
           <w:rFonts w:asciiTheme="minorHAnsi" w:hAnsiTheme="minorHAnsi"/>
           <w:b/>
         </w:rPr>
-        <w:t>Controlled and uncontrolled data - comparing patients who experience prodromes and DO have a seizure and those that have prodromes but don't have a subsequent seizure (controlled) - some papers will show percentages some won't separate these figures out. What success rate do patients claiming prodromes have? What percentage of prodromes are and are not followed by seizures?</w:t>
+        <w:t xml:space="preserve">Controlled and uncontrolled data - comparing patients who experience </w:t>
+      </w:r>
+      <w:proofErr w:type="spellStart"/>
+      <w:r>
+        <w:rPr>
+          <w:rFonts w:asciiTheme="minorHAnsi" w:hAnsiTheme="minorHAnsi"/>
+          <w:b/>
+        </w:rPr>
+        <w:t>prodromes</w:t>
+      </w:r>
+      <w:proofErr w:type="spellEnd"/>
+      <w:r>
+        <w:rPr>
+          <w:rFonts w:asciiTheme="minorHAnsi" w:hAnsiTheme="minorHAnsi"/>
+          <w:b/>
+        </w:rPr>
+        <w:t xml:space="preserve"> and DO have a seizure and those that have </w:t>
+      </w:r>
+      <w:proofErr w:type="spellStart"/>
+      <w:r>
+        <w:rPr>
+          <w:rFonts w:asciiTheme="minorHAnsi" w:hAnsiTheme="minorHAnsi"/>
+          <w:b/>
+        </w:rPr>
+        <w:t>prodromes</w:t>
+      </w:r>
+      <w:proofErr w:type="spellEnd"/>
+      <w:r>
+        <w:rPr>
+          <w:rFonts w:asciiTheme="minorHAnsi" w:hAnsiTheme="minorHAnsi"/>
+          <w:b/>
+        </w:rPr>
+        <w:t xml:space="preserve"> but don't have a subsequent seizure (controlled) - some papers will show percentages some won't separate these figures out. What success rate do patients claiming </w:t>
+      </w:r>
+      <w:proofErr w:type="spellStart"/>
+      <w:r>
+        <w:rPr>
+          <w:rFonts w:asciiTheme="minorHAnsi" w:hAnsiTheme="minorHAnsi"/>
+          <w:b/>
+        </w:rPr>
+        <w:t>prodromes</w:t>
+      </w:r>
+      <w:proofErr w:type="spellEnd"/>
+      <w:r>
+        <w:rPr>
+          <w:rFonts w:asciiTheme="minorHAnsi" w:hAnsiTheme="minorHAnsi"/>
+          <w:b/>
+        </w:rPr>
+        <w:t xml:space="preserve"> have? What percentage of </w:t>
+      </w:r>
+      <w:proofErr w:type="spellStart"/>
+      <w:r>
+        <w:rPr>
+          <w:rFonts w:asciiTheme="minorHAnsi" w:hAnsiTheme="minorHAnsi"/>
+          <w:b/>
+        </w:rPr>
+        <w:t>prodromes</w:t>
+      </w:r>
+      <w:proofErr w:type="spellEnd"/>
+      <w:r>
+        <w:rPr>
+          <w:rFonts w:asciiTheme="minorHAnsi" w:hAnsiTheme="minorHAnsi"/>
+          <w:b/>
+        </w:rPr>
+        <w:t xml:space="preserve"> are and are not followed by seizures?</w:t>
       </w:r>
     </w:p>
     <w:p>
@@ -1020,7 +1227,23 @@
           <w:rFonts w:asciiTheme="minorHAnsi" w:hAnsiTheme="minorHAnsi"/>
           <w:b/>
         </w:rPr>
-        <w:t>Which prodromes are the most successful at predicting seizure (if data available)?</w:t>
+        <w:t xml:space="preserve">Which </w:t>
+      </w:r>
+      <w:proofErr w:type="spellStart"/>
+      <w:r>
+        <w:rPr>
+          <w:rFonts w:asciiTheme="minorHAnsi" w:hAnsiTheme="minorHAnsi"/>
+          <w:b/>
+        </w:rPr>
+        <w:t>prodromes</w:t>
+      </w:r>
+      <w:proofErr w:type="spellEnd"/>
+      <w:r>
+        <w:rPr>
+          <w:rFonts w:asciiTheme="minorHAnsi" w:hAnsiTheme="minorHAnsi"/>
+          <w:b/>
+        </w:rPr>
+        <w:t xml:space="preserve"> are the most successful at predicting seizure (if data available)?</w:t>
       </w:r>
     </w:p>
     <w:p>
@@ -1042,7 +1265,49 @@
         <w:rPr>
           <w:rFonts w:asciiTheme="minorHAnsi" w:hAnsiTheme="minorHAnsi"/>
         </w:rPr>
-        <w:t>In some patients is it possible to have prodromes without seizure? Can these be said to be actual prodromes if no seizure then takes place? Possibly if seizure threshold is subsequently raised – see below.</w:t>
+        <w:t xml:space="preserve">In some patients is it possible to have </w:t>
+      </w:r>
+      <w:proofErr w:type="spellStart"/>
+      <w:r>
+        <w:rPr>
+          <w:rFonts w:asciiTheme="minorHAnsi" w:hAnsiTheme="minorHAnsi"/>
+        </w:rPr>
+        <w:t>prodromes</w:t>
+      </w:r>
+      <w:proofErr w:type="spellEnd"/>
+      <w:r>
+        <w:rPr>
+          <w:rFonts w:asciiTheme="minorHAnsi" w:hAnsiTheme="minorHAnsi"/>
+        </w:rPr>
+        <w:t xml:space="preserve"> without seizure? Can </w:t>
+      </w:r>
+      <w:proofErr w:type="spellStart"/>
+      <w:r>
+        <w:rPr>
+          <w:rFonts w:asciiTheme="minorHAnsi" w:hAnsiTheme="minorHAnsi"/>
+        </w:rPr>
+        <w:t>these</w:t>
+      </w:r>
+      <w:proofErr w:type="spellEnd"/>
+      <w:r>
+        <w:rPr>
+          <w:rFonts w:asciiTheme="minorHAnsi" w:hAnsiTheme="minorHAnsi"/>
+        </w:rPr>
+        <w:t xml:space="preserve"> be said to be actual </w:t>
+      </w:r>
+      <w:proofErr w:type="spellStart"/>
+      <w:r>
+        <w:rPr>
+          <w:rFonts w:asciiTheme="minorHAnsi" w:hAnsiTheme="minorHAnsi"/>
+        </w:rPr>
+        <w:t>prodromes</w:t>
+      </w:r>
+      <w:proofErr w:type="spellEnd"/>
+      <w:r>
+        <w:rPr>
+          <w:rFonts w:asciiTheme="minorHAnsi" w:hAnsiTheme="minorHAnsi"/>
+        </w:rPr>
+        <w:t xml:space="preserve"> if no seizure then takes place? Possibly if seizure threshold is subsequently raised – see below.</w:t>
       </w:r>
     </w:p>
     <w:p>
@@ -1073,17 +1338,39 @@
         </w:rPr>
         <w:t xml:space="preserve">  </w:t>
       </w:r>
-      <w:r>
-        <w:rPr>
-          <w:rFonts w:asciiTheme="minorHAnsi" w:hAnsiTheme="minorHAnsi"/>
-        </w:rPr>
-        <w:t>prodrome and NOT have a seizure. Something MAY happen to push seizure threshold over a certain level and so seizure doesn't take place. But this doesn't quest</w:t>
-      </w:r>
-      <w:r>
-        <w:rPr>
-          <w:rFonts w:asciiTheme="minorHAnsi" w:hAnsiTheme="minorHAnsi"/>
-        </w:rPr>
-        <w:t>ion the idea of prodrome itself?</w:t>
+      <w:proofErr w:type="spellStart"/>
+      <w:r>
+        <w:rPr>
+          <w:rFonts w:asciiTheme="minorHAnsi" w:hAnsiTheme="minorHAnsi"/>
+        </w:rPr>
+        <w:t>prodrome</w:t>
+      </w:r>
+      <w:proofErr w:type="spellEnd"/>
+      <w:r>
+        <w:rPr>
+          <w:rFonts w:asciiTheme="minorHAnsi" w:hAnsiTheme="minorHAnsi"/>
+        </w:rPr>
+        <w:t xml:space="preserve"> and NOT have a seizure. Something MAY happen to push seizure threshold over a certain level and so seizure doesn't take place. But this doesn't quest</w:t>
+      </w:r>
+      <w:r>
+        <w:rPr>
+          <w:rFonts w:asciiTheme="minorHAnsi" w:hAnsiTheme="minorHAnsi"/>
+        </w:rPr>
+        <w:t xml:space="preserve">ion the idea of </w:t>
+      </w:r>
+      <w:proofErr w:type="spellStart"/>
+      <w:r>
+        <w:rPr>
+          <w:rFonts w:asciiTheme="minorHAnsi" w:hAnsiTheme="minorHAnsi"/>
+        </w:rPr>
+        <w:t>prodrome</w:t>
+      </w:r>
+      <w:proofErr w:type="spellEnd"/>
+      <w:r>
+        <w:rPr>
+          <w:rFonts w:asciiTheme="minorHAnsi" w:hAnsiTheme="minorHAnsi"/>
+        </w:rPr>
+        <w:t xml:space="preserve"> itself?</w:t>
       </w:r>
     </w:p>
     <w:p>
@@ -1129,7 +1416,23 @@
           <w:rFonts w:asciiTheme="minorHAnsi" w:hAnsiTheme="minorHAnsi"/>
           <w:strike/>
         </w:rPr>
-        <w:t>Combine papers with same symptoms and total percentage of patients over those studies who had prodrome.</w:t>
+        <w:t xml:space="preserve">Combine papers with same symptoms and total percentage of patients over those studies who had </w:t>
+      </w:r>
+      <w:proofErr w:type="spellStart"/>
+      <w:r>
+        <w:rPr>
+          <w:rFonts w:asciiTheme="minorHAnsi" w:hAnsiTheme="minorHAnsi"/>
+          <w:strike/>
+        </w:rPr>
+        <w:t>prodrome</w:t>
+      </w:r>
+      <w:proofErr w:type="spellEnd"/>
+      <w:r>
+        <w:rPr>
+          <w:rFonts w:asciiTheme="minorHAnsi" w:hAnsiTheme="minorHAnsi"/>
+          <w:strike/>
+        </w:rPr>
+        <w:t>.</w:t>
       </w:r>
     </w:p>
     <w:p>
@@ -1183,7 +1486,21 @@
         <w:rPr>
           <w:rFonts w:asciiTheme="minorHAnsi" w:hAnsiTheme="minorHAnsi"/>
         </w:rPr>
-        <w:t>Can set out in similar way to summary tables already compiled for prodromes.</w:t>
+        <w:t xml:space="preserve">Can set out in similar way to summary tables already compiled for </w:t>
+      </w:r>
+      <w:proofErr w:type="spellStart"/>
+      <w:r>
+        <w:rPr>
+          <w:rFonts w:asciiTheme="minorHAnsi" w:hAnsiTheme="minorHAnsi"/>
+        </w:rPr>
+        <w:t>prodromes</w:t>
+      </w:r>
+      <w:proofErr w:type="spellEnd"/>
+      <w:r>
+        <w:rPr>
+          <w:rFonts w:asciiTheme="minorHAnsi" w:hAnsiTheme="minorHAnsi"/>
+        </w:rPr>
+        <w:t>.</w:t>
       </w:r>
     </w:p>
     <w:p>
@@ -1431,7 +1748,39 @@
           <w:rFonts w:asciiTheme="minorHAnsi" w:hAnsiTheme="minorHAnsi"/>
           <w:strike/>
         </w:rPr>
-        <w:t>Authors: Anand, Tong, Besag et al.</w:t>
+        <w:t xml:space="preserve">Authors: </w:t>
+      </w:r>
+      <w:proofErr w:type="spellStart"/>
+      <w:r>
+        <w:rPr>
+          <w:rFonts w:asciiTheme="minorHAnsi" w:hAnsiTheme="minorHAnsi"/>
+          <w:strike/>
+        </w:rPr>
+        <w:t>Anand</w:t>
+      </w:r>
+      <w:proofErr w:type="spellEnd"/>
+      <w:r>
+        <w:rPr>
+          <w:rFonts w:asciiTheme="minorHAnsi" w:hAnsiTheme="minorHAnsi"/>
+          <w:strike/>
+        </w:rPr>
+        <w:t xml:space="preserve">, Tong, </w:t>
+      </w:r>
+      <w:proofErr w:type="spellStart"/>
+      <w:r>
+        <w:rPr>
+          <w:rFonts w:asciiTheme="minorHAnsi" w:hAnsiTheme="minorHAnsi"/>
+          <w:strike/>
+        </w:rPr>
+        <w:t>Besag</w:t>
+      </w:r>
+      <w:proofErr w:type="spellEnd"/>
+      <w:r>
+        <w:rPr>
+          <w:rFonts w:asciiTheme="minorHAnsi" w:hAnsiTheme="minorHAnsi"/>
+          <w:strike/>
+        </w:rPr>
+        <w:t xml:space="preserve"> et al.</w:t>
       </w:r>
     </w:p>
     <w:p>
@@ -1665,29 +2014,47 @@
           <w:sz w:val="18"/>
           <w:szCs w:val="18"/>
         </w:rPr>
-        <w:t>Sam Cortese</w:t>
-      </w:r>
+        <w:t xml:space="preserve">Sam </w:t>
+      </w:r>
+      <w:proofErr w:type="spellStart"/>
       <w:r>
         <w:rPr>
           <w:sz w:val="18"/>
           <w:szCs w:val="18"/>
         </w:rPr>
-        <w:t xml:space="preserve"> + Ian Wong</w:t>
-      </w:r>
+        <w:t>Cortese</w:t>
+      </w:r>
+      <w:proofErr w:type="spellEnd"/>
       <w:r>
         <w:rPr>
           <w:sz w:val="18"/>
           <w:szCs w:val="18"/>
         </w:rPr>
-        <w:t xml:space="preserve"> + </w:t>
+        <w:t xml:space="preserve"> + Ian Wong</w:t>
       </w:r>
       <w:r>
         <w:rPr>
           <w:sz w:val="18"/>
           <w:szCs w:val="18"/>
         </w:rPr>
-        <w:t>Paul Gringas</w:t>
-      </w:r>
+        <w:t xml:space="preserve"> + </w:t>
+      </w:r>
+      <w:r>
+        <w:rPr>
+          <w:sz w:val="18"/>
+          <w:szCs w:val="18"/>
+        </w:rPr>
+        <w:t xml:space="preserve">Paul </w:t>
+      </w:r>
+      <w:proofErr w:type="spellStart"/>
+      <w:r>
+        <w:rPr>
+          <w:sz w:val="18"/>
+          <w:szCs w:val="18"/>
+        </w:rPr>
+        <w:t>Gringas</w:t>
+      </w:r>
+      <w:proofErr w:type="spellEnd"/>
     </w:p>
     <w:p/>
     <w:p>
@@ -1699,6 +2066,7 @@
           <w:u w:val="single"/>
         </w:rPr>
       </w:pPr>
+      <w:proofErr w:type="spellStart"/>
       <w:r>
         <w:rPr>
           <w:b/>
@@ -1708,6 +2076,7 @@
         </w:rPr>
         <w:t>Prodrome</w:t>
       </w:r>
+      <w:proofErr w:type="spellEnd"/>
     </w:p>
     <w:p>
       <w:pPr>
@@ -1792,22 +2161,24 @@
         </w:rPr>
         <w:t xml:space="preserve">clinical </w:t>
       </w:r>
+      <w:proofErr w:type="spellStart"/>
       <w:r>
         <w:rPr>
           <w:strike/>
           <w:sz w:val="18"/>
           <w:szCs w:val="18"/>
         </w:rPr>
-        <w:t>prodrome list of papers required</w:t>
-      </w:r>
-    </w:p>
-    <w:p>
-      <w:pPr>
-        <w:rPr>
+        <w:t>prodrome</w:t>
+      </w:r>
+      <w:proofErr w:type="spellEnd"/>
+      <w:r>
+        <w:rPr>
+          <w:strike/>
           <w:sz w:val="18"/>
           <w:szCs w:val="18"/>
         </w:rPr>
-      </w:pPr>
+        <w:t xml:space="preserve"> list of papers required</w:t>
+      </w:r>
     </w:p>
     <w:p>
       <w:pPr>
@@ -1816,36 +2187,108 @@
           <w:szCs w:val="18"/>
         </w:rPr>
       </w:pPr>
-      <w:r>
+    </w:p>
+    <w:p>
+      <w:pPr>
         <w:rPr>
           <w:sz w:val="18"/>
           <w:szCs w:val="18"/>
         </w:rPr>
-        <w:t>Symptoms – keep separate for now – possibly group later (eg) dysphoric feeling anxiety, depression, behavioural change (restlessness, derealization etc).</w:t>
-      </w:r>
-    </w:p>
-    <w:p>
-      <w:pPr>
+      </w:pPr>
+      <w:r>
         <w:rPr>
           <w:sz w:val="18"/>
           <w:szCs w:val="18"/>
         </w:rPr>
-      </w:pPr>
-    </w:p>
-    <w:p>
-      <w:pPr>
-        <w:rPr>
-          <w:strike/>
+        <w:t>Symptoms – keep separate for now – possibly group later (</w:t>
+      </w:r>
+      <w:proofErr w:type="spellStart"/>
+      <w:r>
+        <w:rPr>
           <w:sz w:val="18"/>
           <w:szCs w:val="18"/>
         </w:rPr>
-      </w:pPr>
-      <w:r>
-        <w:rPr>
-          <w:strike/>
+        <w:t>eg</w:t>
+      </w:r>
+      <w:proofErr w:type="spellEnd"/>
+      <w:r>
+        <w:rPr>
           <w:sz w:val="18"/>
           <w:szCs w:val="18"/>
         </w:rPr>
+        <w:t xml:space="preserve">) dysphoric feeling anxiety, depression, </w:t>
+      </w:r>
+      <w:proofErr w:type="spellStart"/>
+      <w:r>
+        <w:rPr>
+          <w:sz w:val="18"/>
+          <w:szCs w:val="18"/>
+        </w:rPr>
+        <w:t>behavioural</w:t>
+      </w:r>
+      <w:proofErr w:type="spellEnd"/>
+      <w:r>
+        <w:rPr>
+          <w:sz w:val="18"/>
+          <w:szCs w:val="18"/>
+        </w:rPr>
+        <w:t xml:space="preserve"> change (restlessness, </w:t>
+      </w:r>
+      <w:proofErr w:type="spellStart"/>
+      <w:r>
+        <w:rPr>
+          <w:sz w:val="18"/>
+          <w:szCs w:val="18"/>
+        </w:rPr>
+        <w:t>derealization</w:t>
+      </w:r>
+      <w:proofErr w:type="spellEnd"/>
+      <w:r>
+        <w:rPr>
+          <w:sz w:val="18"/>
+          <w:szCs w:val="18"/>
+        </w:rPr>
+        <w:t xml:space="preserve"> </w:t>
+      </w:r>
+      <w:proofErr w:type="spellStart"/>
+      <w:r>
+        <w:rPr>
+          <w:sz w:val="18"/>
+          <w:szCs w:val="18"/>
+        </w:rPr>
+        <w:t>etc</w:t>
+      </w:r>
+      <w:proofErr w:type="spellEnd"/>
+      <w:r>
+        <w:rPr>
+          <w:sz w:val="18"/>
+          <w:szCs w:val="18"/>
+        </w:rPr>
+        <w:t>).</w:t>
+      </w:r>
+    </w:p>
+    <w:p>
+      <w:pPr>
+        <w:rPr>
+          <w:sz w:val="18"/>
+          <w:szCs w:val="18"/>
+        </w:rPr>
+      </w:pPr>
+    </w:p>
+    <w:p>
+      <w:pPr>
+        <w:rPr>
+          <w:strike/>
+          <w:sz w:val="18"/>
+          <w:szCs w:val="18"/>
+        </w:rPr>
+      </w:pPr>
+      <w:r>
+        <w:rPr>
+          <w:strike/>
+          <w:sz w:val="18"/>
+          <w:szCs w:val="18"/>
+        </w:rPr>
         <w:t xml:space="preserve">Order in order of frequency by %. </w:t>
       </w:r>
     </w:p>
@@ -2036,7 +2479,23 @@
           <w:sz w:val="20"/>
           <w:szCs w:val="20"/>
         </w:rPr>
-        <w:t>– ie exclude</w:t>
+        <w:t xml:space="preserve">– </w:t>
+      </w:r>
+      <w:proofErr w:type="spellStart"/>
+      <w:r>
+        <w:rPr>
+          <w:sz w:val="20"/>
+          <w:szCs w:val="20"/>
+        </w:rPr>
+        <w:t>ie</w:t>
+      </w:r>
+      <w:proofErr w:type="spellEnd"/>
+      <w:r>
+        <w:rPr>
+          <w:sz w:val="20"/>
+          <w:szCs w:val="20"/>
+        </w:rPr>
+        <w:t xml:space="preserve"> exclude</w:t>
       </w:r>
       <w:r>
         <w:rPr>
@@ -2116,6 +2575,74 @@
     </w:p>
     <w:p>
       <w:pPr>
+        <w:pStyle w:val="ListParagraph"/>
+        <w:numPr>
+          <w:ilvl w:val="0"/>
+          <w:numId w:val="2"/>
+        </w:numPr>
+        <w:rPr>
+          <w:sz w:val="20"/>
+          <w:szCs w:val="20"/>
+        </w:rPr>
+      </w:pPr>
+      <w:r>
+        <w:rPr>
+          <w:sz w:val="20"/>
+          <w:szCs w:val="20"/>
+        </w:rPr>
+        <w:t>Puberty</w:t>
+      </w:r>
+    </w:p>
+    <w:p>
+      <w:pPr>
+        <w:pStyle w:val="ListParagraph"/>
+        <w:numPr>
+          <w:ilvl w:val="0"/>
+          <w:numId w:val="2"/>
+        </w:numPr>
+        <w:rPr>
+          <w:sz w:val="20"/>
+          <w:szCs w:val="20"/>
+        </w:rPr>
+      </w:pPr>
+      <w:r>
+        <w:rPr>
+          <w:sz w:val="20"/>
+          <w:szCs w:val="20"/>
+        </w:rPr>
+        <w:t>Effect on seizures (though negative effect seems unlikely)</w:t>
+      </w:r>
+    </w:p>
+    <w:p>
+      <w:pPr>
+        <w:pStyle w:val="ListParagraph"/>
+        <w:numPr>
+          <w:ilvl w:val="0"/>
+          <w:numId w:val="2"/>
+        </w:numPr>
+        <w:rPr>
+          <w:sz w:val="20"/>
+          <w:szCs w:val="20"/>
+        </w:rPr>
+      </w:pPr>
+      <w:r>
+        <w:rPr>
+          <w:sz w:val="20"/>
+          <w:szCs w:val="20"/>
+        </w:rPr>
+        <w:t>Asthma</w:t>
+      </w:r>
+    </w:p>
+    <w:p>
+      <w:pPr>
+        <w:rPr>
+          <w:sz w:val="20"/>
+          <w:szCs w:val="20"/>
+        </w:rPr>
+      </w:pPr>
+    </w:p>
+    <w:p>
+      <w:pPr>
         <w:rPr>
           <w:sz w:val="20"/>
           <w:szCs w:val="20"/>
@@ -2271,6 +2798,7 @@
           <w:u w:val="single"/>
         </w:rPr>
       </w:pPr>
+      <w:proofErr w:type="spellStart"/>
       <w:r>
         <w:rPr>
           <w:b/>
@@ -2280,6 +2808,7 @@
         </w:rPr>
         <w:t>Prodrome</w:t>
       </w:r>
+      <w:proofErr w:type="spellEnd"/>
     </w:p>
     <w:p>
       <w:pPr>
@@ -2550,6 +3079,7 @@
           <w:u w:val="single"/>
         </w:rPr>
       </w:pPr>
+      <w:proofErr w:type="spellStart"/>
       <w:r>
         <w:rPr>
           <w:b/>
@@ -2559,28 +3089,45 @@
         </w:rPr>
         <w:t>Prodrome</w:t>
       </w:r>
-    </w:p>
-    <w:p>
-      <w:pPr>
-        <w:rPr>
-          <w:sz w:val="20"/>
-          <w:szCs w:val="20"/>
-        </w:rPr>
-      </w:pPr>
-    </w:p>
-    <w:p>
-      <w:pPr>
-        <w:rPr>
-          <w:sz w:val="20"/>
-          <w:szCs w:val="20"/>
-        </w:rPr>
-      </w:pPr>
-      <w:r>
-        <w:rPr>
-          <w:sz w:val="20"/>
-          <w:szCs w:val="20"/>
-        </w:rPr>
-        <w:t>Email FB title of Petitmengin(?) paper on sensitivity training</w:t>
+      <w:proofErr w:type="spellEnd"/>
+    </w:p>
+    <w:p>
+      <w:pPr>
+        <w:rPr>
+          <w:sz w:val="20"/>
+          <w:szCs w:val="20"/>
+        </w:rPr>
+      </w:pPr>
+    </w:p>
+    <w:p>
+      <w:pPr>
+        <w:rPr>
+          <w:sz w:val="20"/>
+          <w:szCs w:val="20"/>
+        </w:rPr>
+      </w:pPr>
+      <w:r>
+        <w:rPr>
+          <w:sz w:val="20"/>
+          <w:szCs w:val="20"/>
+        </w:rPr>
+        <w:t xml:space="preserve">Email FB title of </w:t>
+      </w:r>
+      <w:proofErr w:type="spellStart"/>
+      <w:r>
+        <w:rPr>
+          <w:sz w:val="20"/>
+          <w:szCs w:val="20"/>
+        </w:rPr>
+        <w:t>Petitmengin</w:t>
+      </w:r>
+      <w:proofErr w:type="spellEnd"/>
+      <w:r>
+        <w:rPr>
+          <w:sz w:val="20"/>
+          <w:szCs w:val="20"/>
+        </w:rPr>
+        <w:t>(?) paper on sensitivity training</w:t>
       </w:r>
     </w:p>
     <w:p>
@@ -2619,12 +3166,14 @@
         <w:rPr>
           <w:sz w:val="20"/>
           <w:szCs w:val="20"/>
-        </w:rPr>
-      </w:pPr>
-      <w:r>
-        <w:rPr>
-          <w:sz w:val="20"/>
-          <w:szCs w:val="20"/>
+          <w:u w:val="single"/>
+        </w:rPr>
+      </w:pPr>
+      <w:r>
+        <w:rPr>
+          <w:sz w:val="20"/>
+          <w:szCs w:val="20"/>
+          <w:u w:val="single"/>
         </w:rPr>
         <w:t>24/06/2017</w:t>
       </w:r>
@@ -2634,12 +3183,14 @@
         <w:rPr>
           <w:sz w:val="20"/>
           <w:szCs w:val="20"/>
-        </w:rPr>
-      </w:pPr>
-      <w:r>
-        <w:rPr>
-          <w:sz w:val="20"/>
-          <w:szCs w:val="20"/>
+          <w:u w:val="single"/>
+        </w:rPr>
+      </w:pPr>
+      <w:r>
+        <w:rPr>
+          <w:sz w:val="20"/>
+          <w:szCs w:val="20"/>
+          <w:u w:val="single"/>
         </w:rPr>
         <w:t>Melatonin</w:t>
       </w:r>
@@ -2773,12 +3324,14 @@
         <w:rPr>
           <w:sz w:val="20"/>
           <w:szCs w:val="20"/>
-        </w:rPr>
-      </w:pPr>
-      <w:r>
-        <w:rPr>
-          <w:sz w:val="20"/>
-          <w:szCs w:val="20"/>
+          <w:u w:val="single"/>
+        </w:rPr>
+      </w:pPr>
+      <w:r>
+        <w:rPr>
+          <w:sz w:val="20"/>
+          <w:szCs w:val="20"/>
+          <w:u w:val="single"/>
         </w:rPr>
         <w:t>Introduction</w:t>
       </w:r>
@@ -2853,14 +3406,44 @@
           <w:sz w:val="20"/>
           <w:szCs w:val="20"/>
         </w:rPr>
-        <w:t>) total no papers</w:t>
-      </w:r>
-      <w:r>
-        <w:rPr>
-          <w:sz w:val="20"/>
-          <w:szCs w:val="20"/>
-        </w:rPr>
-        <w:t xml:space="preserve"> retrieved, papers excluded and reason for exclusion, for example - adverse events mentioned but no specific data etc – relevant papers and reason for inclusion.</w:t>
+        <w:t>) total no</w:t>
+      </w:r>
+      <w:r>
+        <w:rPr>
+          <w:sz w:val="20"/>
+          <w:szCs w:val="20"/>
+        </w:rPr>
+        <w:t>.</w:t>
+      </w:r>
+      <w:r>
+        <w:rPr>
+          <w:sz w:val="20"/>
+          <w:szCs w:val="20"/>
+        </w:rPr>
+        <w:t xml:space="preserve"> papers</w:t>
+      </w:r>
+      <w:r>
+        <w:rPr>
+          <w:sz w:val="20"/>
+          <w:szCs w:val="20"/>
+        </w:rPr>
+        <w:t xml:space="preserve"> retrieved, papers excluded and reason for exclusion, for example - adverse events mentioned but no specific data </w:t>
+      </w:r>
+      <w:proofErr w:type="spellStart"/>
+      <w:r>
+        <w:rPr>
+          <w:sz w:val="20"/>
+          <w:szCs w:val="20"/>
+        </w:rPr>
+        <w:t>etc</w:t>
+      </w:r>
+      <w:proofErr w:type="spellEnd"/>
+      <w:r>
+        <w:rPr>
+          <w:sz w:val="20"/>
+          <w:szCs w:val="20"/>
+        </w:rPr>
+        <w:t xml:space="preserve"> – relevant papers and reason for inclusion.</w:t>
       </w:r>
     </w:p>
     <w:p>
@@ -2880,7 +3463,14 @@
           <w:sz w:val="20"/>
           <w:szCs w:val="20"/>
         </w:rPr>
-        <w:t>Need tp be VERY specific and clear</w:t>
+        <w:t>Need to</w:t>
+      </w:r>
+      <w:r>
+        <w:rPr>
+          <w:sz w:val="20"/>
+          <w:szCs w:val="20"/>
+        </w:rPr>
+        <w:t xml:space="preserve"> be VERY specific and clear</w:t>
       </w:r>
     </w:p>
     <w:p>
@@ -2907,7 +3497,30 @@
           <w:sz w:val="20"/>
           <w:szCs w:val="20"/>
         </w:rPr>
-        <w:t>(Anderson et al 2014 – A systematic review of per-operative… Melatonin reviews sub category)</w:t>
+        <w:t xml:space="preserve">(Anderson et al 2014 – A systematic review of </w:t>
+      </w:r>
+      <w:proofErr w:type="spellStart"/>
+      <w:r>
+        <w:rPr>
+          <w:sz w:val="20"/>
+          <w:szCs w:val="20"/>
+        </w:rPr>
+        <w:t>per</w:t>
+      </w:r>
+      <w:r>
+        <w:rPr>
+          <w:sz w:val="20"/>
+          <w:szCs w:val="20"/>
+        </w:rPr>
+        <w:t>i</w:t>
+      </w:r>
+      <w:proofErr w:type="spellEnd"/>
+      <w:r>
+        <w:rPr>
+          <w:sz w:val="20"/>
+          <w:szCs w:val="20"/>
+        </w:rPr>
+        <w:t>-operative… Melatonin reviews sub category)</w:t>
       </w:r>
     </w:p>
     <w:p>
@@ -2929,6 +3542,13 @@
         </w:rPr>
         <w:t xml:space="preserve">Might exclude papers based on journal of publication – exclude </w:t>
       </w:r>
+      <w:r>
+        <w:rPr>
+          <w:sz w:val="20"/>
+          <w:szCs w:val="20"/>
+        </w:rPr>
+        <w:t>low-quality ‘international’ for example</w:t>
+      </w:r>
     </w:p>
     <w:p>
       <w:pPr>
@@ -2967,33 +3587,79 @@
           <w:sz w:val="20"/>
           <w:szCs w:val="20"/>
         </w:rPr>
-        <w:t>Include only sleep studies (cancer etc studies probably have little data in any case)</w:t>
-      </w:r>
-    </w:p>
-    <w:p>
-      <w:pPr>
-        <w:rPr>
-          <w:sz w:val="20"/>
-          <w:szCs w:val="20"/>
-        </w:rPr>
-      </w:pPr>
-    </w:p>
-    <w:p>
-      <w:pPr>
-        <w:rPr>
-          <w:sz w:val="20"/>
-          <w:szCs w:val="20"/>
-        </w:rPr>
-      </w:pPr>
-    </w:p>
-    <w:p>
-      <w:pPr>
-        <w:rPr>
-          <w:sz w:val="20"/>
-          <w:szCs w:val="20"/>
-          <w:u w:val="single"/>
-        </w:rPr>
-      </w:pPr>
+        <w:t xml:space="preserve">Include only sleep studies (cancer </w:t>
+      </w:r>
+      <w:proofErr w:type="spellStart"/>
+      <w:r>
+        <w:rPr>
+          <w:sz w:val="20"/>
+          <w:szCs w:val="20"/>
+        </w:rPr>
+        <w:t>etc</w:t>
+      </w:r>
+      <w:proofErr w:type="spellEnd"/>
+      <w:r>
+        <w:rPr>
+          <w:sz w:val="20"/>
+          <w:szCs w:val="20"/>
+        </w:rPr>
+        <w:t xml:space="preserve"> studies probably have little data in any case</w:t>
+      </w:r>
+      <w:r>
+        <w:rPr>
+          <w:sz w:val="20"/>
+          <w:szCs w:val="20"/>
+        </w:rPr>
+        <w:t xml:space="preserve"> because short-term</w:t>
+      </w:r>
+      <w:r>
+        <w:rPr>
+          <w:sz w:val="20"/>
+          <w:szCs w:val="20"/>
+        </w:rPr>
+        <w:t>)</w:t>
+      </w:r>
+    </w:p>
+    <w:p>
+      <w:pPr>
+        <w:rPr>
+          <w:sz w:val="20"/>
+          <w:szCs w:val="20"/>
+        </w:rPr>
+      </w:pPr>
+    </w:p>
+    <w:p>
+      <w:pPr>
+        <w:rPr>
+          <w:sz w:val="20"/>
+          <w:szCs w:val="20"/>
+        </w:rPr>
+      </w:pPr>
+      <w:r>
+        <w:rPr>
+          <w:sz w:val="20"/>
+          <w:szCs w:val="20"/>
+        </w:rPr>
+        <w:t>…</w:t>
+      </w:r>
+    </w:p>
+    <w:p>
+      <w:pPr>
+        <w:rPr>
+          <w:sz w:val="20"/>
+          <w:szCs w:val="20"/>
+        </w:rPr>
+      </w:pPr>
+    </w:p>
+    <w:p>
+      <w:pPr>
+        <w:rPr>
+          <w:sz w:val="20"/>
+          <w:szCs w:val="20"/>
+          <w:u w:val="single"/>
+        </w:rPr>
+      </w:pPr>
+      <w:proofErr w:type="spellStart"/>
       <w:r>
         <w:rPr>
           <w:sz w:val="20"/>
@@ -3002,6 +3668,7 @@
         </w:rPr>
         <w:t>Prodrome</w:t>
       </w:r>
+      <w:proofErr w:type="spellEnd"/>
     </w:p>
     <w:p>
       <w:pPr>
@@ -3031,67 +3698,179 @@
           <w:sz w:val="20"/>
           <w:szCs w:val="20"/>
         </w:rPr>
-        <w:t>clinical, on on EEG.</w:t>
-      </w:r>
-    </w:p>
-    <w:p>
-      <w:pPr>
-        <w:rPr>
-          <w:sz w:val="20"/>
-          <w:szCs w:val="20"/>
-        </w:rPr>
-      </w:pPr>
-    </w:p>
-    <w:p>
-      <w:pPr>
-        <w:rPr>
-          <w:sz w:val="20"/>
-          <w:szCs w:val="20"/>
-        </w:rPr>
-      </w:pPr>
-      <w:r>
-        <w:rPr>
-          <w:sz w:val="20"/>
-          <w:szCs w:val="20"/>
-        </w:rPr>
-        <w:t xml:space="preserve">Clinical and EEG papers separate out for FB but maintain ratings. Investigate custom columns for identifying EEG or clinical. </w:t>
-      </w:r>
-    </w:p>
-    <w:p>
-      <w:pPr>
-        <w:rPr>
-          <w:sz w:val="20"/>
-          <w:szCs w:val="20"/>
-        </w:rPr>
-      </w:pPr>
-    </w:p>
-    <w:p>
-      <w:pPr>
-        <w:rPr>
-          <w:sz w:val="20"/>
-          <w:szCs w:val="20"/>
-        </w:rPr>
-      </w:pPr>
-      <w:r>
-        <w:rPr>
-          <w:sz w:val="20"/>
-          <w:szCs w:val="20"/>
-        </w:rPr>
-        <w:t xml:space="preserve">If different but similar prodromes are listed, find papers where they are reported and check whether the separate prodromes are listed separately – do the authors in any patients identify </w:t>
-      </w:r>
-      <w:r>
-        <w:rPr>
-          <w:sz w:val="20"/>
-          <w:szCs w:val="20"/>
-        </w:rPr>
-        <w:t xml:space="preserve">them separately. If not is there an easy way to combine the symptoms into one group without </w:t>
-      </w:r>
-      <w:r>
-        <w:rPr>
-          <w:sz w:val="20"/>
-          <w:szCs w:val="20"/>
-        </w:rPr>
-        <w:t>compromising it.</w:t>
+        <w:t>clinical, on</w:t>
+      </w:r>
+      <w:r>
+        <w:rPr>
+          <w:sz w:val="20"/>
+          <w:szCs w:val="20"/>
+        </w:rPr>
+        <w:t>e</w:t>
+      </w:r>
+      <w:r>
+        <w:rPr>
+          <w:sz w:val="20"/>
+          <w:szCs w:val="20"/>
+        </w:rPr>
+        <w:t xml:space="preserve"> on EEG.</w:t>
+      </w:r>
+    </w:p>
+    <w:p>
+      <w:pPr>
+        <w:rPr>
+          <w:sz w:val="20"/>
+          <w:szCs w:val="20"/>
+        </w:rPr>
+      </w:pPr>
+    </w:p>
+    <w:p>
+      <w:pPr>
+        <w:rPr>
+          <w:sz w:val="20"/>
+          <w:szCs w:val="20"/>
+        </w:rPr>
+      </w:pPr>
+      <w:r>
+        <w:rPr>
+          <w:strike/>
+          <w:sz w:val="20"/>
+          <w:szCs w:val="20"/>
+        </w:rPr>
+        <w:t>Clinical and EEG papers separate out for FB but maintain ratings. Investigate custom columns for identifying EEG or clinical</w:t>
+      </w:r>
+      <w:r>
+        <w:rPr>
+          <w:sz w:val="20"/>
+          <w:szCs w:val="20"/>
+        </w:rPr>
+        <w:t xml:space="preserve">. </w:t>
+      </w:r>
+    </w:p>
+    <w:p>
+      <w:pPr>
+        <w:rPr>
+          <w:sz w:val="20"/>
+          <w:szCs w:val="20"/>
+        </w:rPr>
+      </w:pPr>
+    </w:p>
+    <w:p>
+      <w:pPr>
+        <w:rPr>
+          <w:sz w:val="20"/>
+          <w:szCs w:val="20"/>
+        </w:rPr>
+      </w:pPr>
+      <w:r>
+        <w:rPr>
+          <w:sz w:val="20"/>
+          <w:szCs w:val="20"/>
+        </w:rPr>
+        <w:t xml:space="preserve">If different but similar </w:t>
+      </w:r>
+      <w:proofErr w:type="spellStart"/>
+      <w:r>
+        <w:rPr>
+          <w:sz w:val="20"/>
+          <w:szCs w:val="20"/>
+        </w:rPr>
+        <w:t>prodromes</w:t>
+      </w:r>
+      <w:proofErr w:type="spellEnd"/>
+      <w:r>
+        <w:rPr>
+          <w:sz w:val="20"/>
+          <w:szCs w:val="20"/>
+        </w:rPr>
+        <w:t xml:space="preserve"> are listed, find papers where they are reported and check whether the separate </w:t>
+      </w:r>
+      <w:proofErr w:type="spellStart"/>
+      <w:r>
+        <w:rPr>
+          <w:sz w:val="20"/>
+          <w:szCs w:val="20"/>
+        </w:rPr>
+        <w:t>prodromes</w:t>
+      </w:r>
+      <w:proofErr w:type="spellEnd"/>
+      <w:r>
+        <w:rPr>
+          <w:sz w:val="20"/>
+          <w:szCs w:val="20"/>
+        </w:rPr>
+        <w:t xml:space="preserve"> are </w:t>
+      </w:r>
+      <w:r>
+        <w:rPr>
+          <w:sz w:val="20"/>
+          <w:szCs w:val="20"/>
+        </w:rPr>
+        <w:t>recorded</w:t>
+      </w:r>
+      <w:r>
+        <w:rPr>
+          <w:sz w:val="20"/>
+          <w:szCs w:val="20"/>
+        </w:rPr>
+        <w:t xml:space="preserve"> separately </w:t>
+      </w:r>
+      <w:r>
+        <w:rPr>
+          <w:sz w:val="20"/>
+          <w:szCs w:val="20"/>
+        </w:rPr>
+        <w:t>– do the authors in any papers</w:t>
+      </w:r>
+      <w:r>
+        <w:rPr>
+          <w:sz w:val="20"/>
+          <w:szCs w:val="20"/>
+        </w:rPr>
+        <w:t xml:space="preserve"> identify </w:t>
+      </w:r>
+      <w:r>
+        <w:rPr>
+          <w:sz w:val="20"/>
+          <w:szCs w:val="20"/>
+        </w:rPr>
+        <w:t>them separately. If not</w:t>
+      </w:r>
+      <w:r>
+        <w:rPr>
+          <w:sz w:val="20"/>
+          <w:szCs w:val="20"/>
+        </w:rPr>
+        <w:t>,</w:t>
+      </w:r>
+      <w:r>
+        <w:rPr>
+          <w:sz w:val="20"/>
+          <w:szCs w:val="20"/>
+        </w:rPr>
+        <w:t xml:space="preserve"> is there an easy way to combine the symptoms into one group without </w:t>
+      </w:r>
+      <w:r>
+        <w:rPr>
+          <w:sz w:val="20"/>
+          <w:szCs w:val="20"/>
+        </w:rPr>
+        <w:t xml:space="preserve">compromising the data accuracy? How are authors distinguishing between similar symptoms or synonymous symptoms? Does it make sense to combine similar symptoms? Does it make sense to split groups </w:t>
+      </w:r>
+      <w:proofErr w:type="spellStart"/>
+      <w:r>
+        <w:rPr>
+          <w:sz w:val="20"/>
+          <w:szCs w:val="20"/>
+        </w:rPr>
+        <w:t>ino</w:t>
+      </w:r>
+      <w:proofErr w:type="spellEnd"/>
+      <w:r>
+        <w:rPr>
+          <w:sz w:val="20"/>
+          <w:szCs w:val="20"/>
+        </w:rPr>
+        <w:t xml:space="preserve"> more specific symptoms? Are there any frequently occurring symptoms currently included in the ‘other’ category that could be separated out?</w:t>
       </w:r>
     </w:p>
     <w:p>
@@ -3117,75 +3896,105 @@
           <w:u w:val="single"/>
         </w:rPr>
         <w:t>New journal</w:t>
-      </w:r>
-    </w:p>
-    <w:p>
-      <w:pPr>
-        <w:rPr>
-          <w:sz w:val="20"/>
-          <w:szCs w:val="20"/>
-        </w:rPr>
-      </w:pPr>
-    </w:p>
-    <w:p>
-      <w:pPr>
-        <w:rPr>
-          <w:sz w:val="20"/>
-          <w:szCs w:val="20"/>
-        </w:rPr>
-      </w:pPr>
-      <w:r>
-        <w:rPr>
-          <w:sz w:val="20"/>
-          <w:szCs w:val="20"/>
-        </w:rPr>
-        <w:t xml:space="preserve">Editorial assistant </w:t>
-      </w:r>
-      <w:r>
-        <w:rPr>
-          <w:sz w:val="20"/>
-          <w:szCs w:val="20"/>
-        </w:rPr>
-        <w:t>–</w:t>
-      </w:r>
-      <w:r>
-        <w:rPr>
-          <w:sz w:val="20"/>
-          <w:szCs w:val="20"/>
-        </w:rPr>
-        <w:t xml:space="preserve"> </w:t>
-      </w:r>
-      <w:r>
-        <w:rPr>
-          <w:sz w:val="20"/>
-          <w:szCs w:val="20"/>
-        </w:rPr>
-        <w:t>spread sheet of papers [Title, Author. Date Submitted, Date resubmitted…etc]</w:t>
-      </w:r>
-    </w:p>
-    <w:p>
-      <w:pPr>
-        <w:rPr>
-          <w:sz w:val="20"/>
-          <w:szCs w:val="20"/>
-        </w:rPr>
-      </w:pPr>
-      <w:r>
-        <w:rPr>
-          <w:sz w:val="20"/>
-          <w:szCs w:val="20"/>
-        </w:rPr>
-        <w:t xml:space="preserve">Communicate with authors advising of required </w:t>
-      </w:r>
-      <w:r>
-        <w:rPr>
-          <w:sz w:val="20"/>
-          <w:szCs w:val="20"/>
-        </w:rPr>
-        <w:t>changes.</w:t>
       </w:r>
       <w:bookmarkStart w:id="0" w:name="_GoBack"/>
       <w:bookmarkEnd w:id="0"/>
+    </w:p>
+    <w:p>
+      <w:pPr>
+        <w:rPr>
+          <w:sz w:val="20"/>
+          <w:szCs w:val="20"/>
+        </w:rPr>
+      </w:pPr>
+    </w:p>
+    <w:p>
+      <w:pPr>
+        <w:rPr>
+          <w:sz w:val="20"/>
+          <w:szCs w:val="20"/>
+        </w:rPr>
+      </w:pPr>
+      <w:r>
+        <w:rPr>
+          <w:sz w:val="20"/>
+          <w:szCs w:val="20"/>
+        </w:rPr>
+        <w:t xml:space="preserve">Editorial assistant </w:t>
+      </w:r>
+      <w:r>
+        <w:rPr>
+          <w:sz w:val="20"/>
+          <w:szCs w:val="20"/>
+        </w:rPr>
+        <w:t>–</w:t>
+      </w:r>
+      <w:r>
+        <w:rPr>
+          <w:sz w:val="20"/>
+          <w:szCs w:val="20"/>
+        </w:rPr>
+        <w:t xml:space="preserve"> </w:t>
+      </w:r>
+      <w:r>
+        <w:rPr>
+          <w:sz w:val="20"/>
+          <w:szCs w:val="20"/>
+        </w:rPr>
+        <w:t>spread sheet of papers [Title, Author. Date Submitted, Date resubmitted…</w:t>
+      </w:r>
+      <w:proofErr w:type="spellStart"/>
+      <w:r>
+        <w:rPr>
+          <w:sz w:val="20"/>
+          <w:szCs w:val="20"/>
+        </w:rPr>
+        <w:t>etc</w:t>
+      </w:r>
+      <w:proofErr w:type="spellEnd"/>
+      <w:r>
+        <w:rPr>
+          <w:sz w:val="20"/>
+          <w:szCs w:val="20"/>
+        </w:rPr>
+        <w:t>]</w:t>
+      </w:r>
+    </w:p>
+    <w:p>
+      <w:pPr>
+        <w:rPr>
+          <w:sz w:val="20"/>
+          <w:szCs w:val="20"/>
+        </w:rPr>
+      </w:pPr>
+      <w:r>
+        <w:rPr>
+          <w:sz w:val="20"/>
+          <w:szCs w:val="20"/>
+        </w:rPr>
+        <w:t xml:space="preserve">Communicate with authors advising of required </w:t>
+      </w:r>
+      <w:r>
+        <w:rPr>
+          <w:sz w:val="20"/>
+          <w:szCs w:val="20"/>
+        </w:rPr>
+        <w:t>changes</w:t>
+      </w:r>
+      <w:r>
+        <w:rPr>
+          <w:sz w:val="20"/>
+          <w:szCs w:val="20"/>
+        </w:rPr>
+        <w:t xml:space="preserve"> to submitted papers</w:t>
+      </w:r>
+      <w:r>
+        <w:rPr>
+          <w:sz w:val="20"/>
+          <w:szCs w:val="20"/>
+        </w:rPr>
+        <w:t>.</w:t>
+      </w:r>
     </w:p>
     <w:p>
       <w:pPr>
@@ -3216,11 +4025,10 @@
 <file path=word/numbering.xml><?xml version="1.0" encoding="utf-8"?>
 <w:numbering xmlns:wpc="http://schemas.microsoft.com/office/word/2010/wordprocessingCanvas" xmlns:mo="http://schemas.microsoft.com/office/mac/office/2008/main" xmlns:mc="http://schemas.openxmlformats.org/markup-compatibility/2006" xmlns:mv="urn:schemas-microsoft-com:mac:vml" xmlns:o="urn:schemas-microsoft-com:office:office" xmlns:r="http://schemas.openxmlformats.org/officeDocument/2006/relationships" xmlns:m="http://schemas.openxmlformats.org/officeDocument/2006/math" xmlns:v="urn:schemas-microsoft-com:vml" xmlns:wp14="http://schemas.microsoft.com/office/word/2010/wordprocessingDrawing" xmlns:wp="http://schemas.openxmlformats.org/drawingml/2006/wordprocessingDrawing" xmlns:w10="urn:schemas-microsoft-com:office:word" xmlns:w="http://schemas.openxmlformats.org/wordprocessingml/2006/main" xmlns:w14="http://schemas.microsoft.com/office/word/2010/wordml" xmlns:w15="http://schemas.microsoft.com/office/word/2012/wordml" xmlns:wpg="http://schemas.microsoft.com/office/word/2010/wordprocessingGroup" xmlns:wpi="http://schemas.microsoft.com/office/word/2010/wordprocessingInk" xmlns:wne="http://schemas.microsoft.com/office/word/2006/wordml" xmlns:wps="http://schemas.microsoft.com/office/word/2010/wordprocessingShape" mc:Ignorable="w14 w15 wp14">
   <w:abstractNum w:abstractNumId="0">
-    <w:nsid w:val="6E835FC2"/>
+    <w:nsid w:val="3DC916B6"/>
     <w:multiLevelType w:val="hybridMultilevel"/>
-    <w:tmpl w:val="F7528C94"/>
-    <w:lvl w:ilvl="0" w:tplc="8A10F552">
-      <w:start w:val="24"/>
+    <w:tmpl w:val="3B28FD3A"/>
+    <w:lvl w:ilvl="0" w:tplc="C19C1412">
       <w:numFmt w:val="bullet"/>
       <w:lvlText w:val="-"/>
       <w:lvlJc w:val="left"/>
@@ -3328,7 +4136,123 @@
       </w:rPr>
     </w:lvl>
   </w:abstractNum>
+  <w:abstractNum w:abstractNumId="1">
+    <w:nsid w:val="6E835FC2"/>
+    <w:multiLevelType w:val="hybridMultilevel"/>
+    <w:tmpl w:val="F7528C94"/>
+    <w:lvl w:ilvl="0" w:tplc="8A10F552">
+      <w:start w:val="24"/>
+      <w:numFmt w:val="bullet"/>
+      <w:lvlText w:val="-"/>
+      <w:lvlJc w:val="left"/>
+      <w:pPr>
+        <w:ind w:left="720" w:hanging="360"/>
+      </w:pPr>
+      <w:rPr>
+        <w:rFonts w:ascii="Calibri" w:eastAsiaTheme="minorHAnsi" w:hAnsi="Calibri" w:cstheme="minorBidi" w:hint="default"/>
+      </w:rPr>
+    </w:lvl>
+    <w:lvl w:ilvl="1" w:tplc="04090003" w:tentative="1">
+      <w:start w:val="1"/>
+      <w:numFmt w:val="bullet"/>
+      <w:lvlText w:val="o"/>
+      <w:lvlJc w:val="left"/>
+      <w:pPr>
+        <w:ind w:left="1440" w:hanging="360"/>
+      </w:pPr>
+      <w:rPr>
+        <w:rFonts w:ascii="Courier New" w:hAnsi="Courier New" w:cs="Courier New" w:hint="default"/>
+      </w:rPr>
+    </w:lvl>
+    <w:lvl w:ilvl="2" w:tplc="04090005" w:tentative="1">
+      <w:start w:val="1"/>
+      <w:numFmt w:val="bullet"/>
+      <w:lvlText w:val=""/>
+      <w:lvlJc w:val="left"/>
+      <w:pPr>
+        <w:ind w:left="2160" w:hanging="360"/>
+      </w:pPr>
+      <w:rPr>
+        <w:rFonts w:ascii="Wingdings" w:hAnsi="Wingdings" w:hint="default"/>
+      </w:rPr>
+    </w:lvl>
+    <w:lvl w:ilvl="3" w:tplc="04090001" w:tentative="1">
+      <w:start w:val="1"/>
+      <w:numFmt w:val="bullet"/>
+      <w:lvlText w:val=""/>
+      <w:lvlJc w:val="left"/>
+      <w:pPr>
+        <w:ind w:left="2880" w:hanging="360"/>
+      </w:pPr>
+      <w:rPr>
+        <w:rFonts w:ascii="Symbol" w:hAnsi="Symbol" w:hint="default"/>
+      </w:rPr>
+    </w:lvl>
+    <w:lvl w:ilvl="4" w:tplc="04090003" w:tentative="1">
+      <w:start w:val="1"/>
+      <w:numFmt w:val="bullet"/>
+      <w:lvlText w:val="o"/>
+      <w:lvlJc w:val="left"/>
+      <w:pPr>
+        <w:ind w:left="3600" w:hanging="360"/>
+      </w:pPr>
+      <w:rPr>
+        <w:rFonts w:ascii="Courier New" w:hAnsi="Courier New" w:cs="Courier New" w:hint="default"/>
+      </w:rPr>
+    </w:lvl>
+    <w:lvl w:ilvl="5" w:tplc="04090005" w:tentative="1">
+      <w:start w:val="1"/>
+      <w:numFmt w:val="bullet"/>
+      <w:lvlText w:val=""/>
+      <w:lvlJc w:val="left"/>
+      <w:pPr>
+        <w:ind w:left="4320" w:hanging="360"/>
+      </w:pPr>
+      <w:rPr>
+        <w:rFonts w:ascii="Wingdings" w:hAnsi="Wingdings" w:hint="default"/>
+      </w:rPr>
+    </w:lvl>
+    <w:lvl w:ilvl="6" w:tplc="04090001" w:tentative="1">
+      <w:start w:val="1"/>
+      <w:numFmt w:val="bullet"/>
+      <w:lvlText w:val=""/>
+      <w:lvlJc w:val="left"/>
+      <w:pPr>
+        <w:ind w:left="5040" w:hanging="360"/>
+      </w:pPr>
+      <w:rPr>
+        <w:rFonts w:ascii="Symbol" w:hAnsi="Symbol" w:hint="default"/>
+      </w:rPr>
+    </w:lvl>
+    <w:lvl w:ilvl="7" w:tplc="04090003" w:tentative="1">
+      <w:start w:val="1"/>
+      <w:numFmt w:val="bullet"/>
+      <w:lvlText w:val="o"/>
+      <w:lvlJc w:val="left"/>
+      <w:pPr>
+        <w:ind w:left="5760" w:hanging="360"/>
+      </w:pPr>
+      <w:rPr>
+        <w:rFonts w:ascii="Courier New" w:hAnsi="Courier New" w:cs="Courier New" w:hint="default"/>
+      </w:rPr>
+    </w:lvl>
+    <w:lvl w:ilvl="8" w:tplc="04090005" w:tentative="1">
+      <w:start w:val="1"/>
+      <w:numFmt w:val="bullet"/>
+      <w:lvlText w:val=""/>
+      <w:lvlJc w:val="left"/>
+      <w:pPr>
+        <w:ind w:left="6480" w:hanging="360"/>
+      </w:pPr>
+      <w:rPr>
+        <w:rFonts w:ascii="Wingdings" w:hAnsi="Wingdings" w:hint="default"/>
+      </w:rPr>
+    </w:lvl>
+  </w:abstractNum>
   <w:num w:numId="1">
+    <w:abstractNumId w:val="1"/>
+  </w:num>
+  <w:num w:numId="2">
     <w:abstractNumId w:val="0"/>
   </w:num>
 </w:numbering>

</xml_diff>